<commit_message>
Update practice report v1.04 (ru)
</commit_message>
<xml_diff>
--- a/Others/Lina_Diplom/pract1_ru.docx
+++ b/Others/Lina_Diplom/pract1_ru.docx
@@ -29,9 +29,23 @@
         <w:rPr>
           <w:b/>
           <w:color w:val="FF0000"/>
-          <w:lang w:val="uk-UA"/>
-        </w:rPr>
-        <w:t>3</w:t>
+        </w:rPr>
+        <w:t>4</w:t>
+      </w:r>
+      <w:r>
+        <w:rPr>
+          <w:b/>
+          <w:color w:val="FF0000"/>
+          <w:lang w:val="ru-RU"/>
+        </w:rPr>
+        <w:t xml:space="preserve"> – 05/0</w:t>
+      </w:r>
+      <w:r>
+        <w:rPr>
+          <w:b/>
+          <w:color w:val="FF0000"/>
+        </w:rPr>
+        <w:t>4</w:t>
       </w:r>
       <w:bookmarkStart w:id="0" w:name="_GoBack"/>
       <w:bookmarkEnd w:id="0"/>
@@ -41,7 +55,7 @@
           <w:color w:val="FF0000"/>
           <w:lang w:val="ru-RU"/>
         </w:rPr>
-        <w:t xml:space="preserve"> – 05/03/2017</w:t>
+        <w:t>/2017</w:t>
       </w:r>
     </w:p>
     <w:p>
@@ -257,7 +271,19 @@
         <w:rPr>
           <w:lang w:val="uk-UA"/>
         </w:rPr>
-        <w:t xml:space="preserve">, осуществлять оплату, </w:t>
+        <w:t>, осуществлять оплату</w:t>
+      </w:r>
+      <w:r>
+        <w:rPr>
+          <w:lang w:val="uk-UA"/>
+        </w:rPr>
+        <w:t xml:space="preserve"> счетов</w:t>
+      </w:r>
+      <w:r>
+        <w:rPr>
+          <w:lang w:val="uk-UA"/>
+        </w:rPr>
+        <w:t xml:space="preserve">, </w:t>
       </w:r>
       <w:r>
         <w:rPr>
@@ -269,7 +295,19 @@
         <w:rPr>
           <w:lang w:val="uk-UA"/>
         </w:rPr>
-        <w:t>о компании и о предоставляемых услугах.</w:t>
+        <w:t xml:space="preserve">о компании и о предоставляемых </w:t>
+      </w:r>
+      <w:r>
+        <w:rPr>
+          <w:lang w:val="uk-UA"/>
+        </w:rPr>
+        <w:t xml:space="preserve">ею </w:t>
+      </w:r>
+      <w:r>
+        <w:rPr>
+          <w:lang w:val="uk-UA"/>
+        </w:rPr>
+        <w:t>услугах.</w:t>
       </w:r>
     </w:p>
     <w:p>
@@ -626,10 +664,25 @@
           <w:lang w:val="uk-UA"/>
         </w:rPr>
       </w:pPr>
-      <w:r>
-        <w:rPr>
-          <w:lang w:val="uk-UA"/>
-        </w:rPr>
+    </w:p>
+    <w:p>
+      <w:pPr>
+        <w:rPr>
+          <w:lang w:val="uk-UA"/>
+        </w:rPr>
+      </w:pPr>
+    </w:p>
+    <w:p>
+      <w:pPr>
+        <w:rPr>
+          <w:lang w:val="uk-UA"/>
+        </w:rPr>
+      </w:pPr>
+      <w:r>
+        <w:rPr>
+          <w:lang w:val="uk-UA"/>
+        </w:rPr>
+        <w:lastRenderedPageBreak/>
         <w:t>Телефоны технической поддержки существуют для предоставления разнообразно</w:t>
       </w:r>
       <w:r>
@@ -691,7 +744,6 @@
         <w:rPr>
           <w:lang w:val="uk-UA"/>
         </w:rPr>
-        <w:lastRenderedPageBreak/>
         <w:t>Телефон</w:t>
       </w:r>
       <w:r>
@@ -831,7 +883,7 @@
     <w:p>
       <w:pPr>
         <w:rPr>
-          <w:lang w:val="uk-UA"/>
+          <w:lang w:val="ru-RU"/>
         </w:rPr>
       </w:pPr>
       <w:r>
@@ -891,24 +943,304 @@
     </w:p>
     <w:p>
       <w:pPr>
-        <w:rPr>
-          <w:lang w:val="uk-UA"/>
-        </w:rPr>
-      </w:pPr>
-    </w:p>
-    <w:p>
-      <w:pPr>
-        <w:rPr>
-          <w:color w:val="0070C0"/>
-          <w:lang w:val="uk-UA"/>
-        </w:rPr>
-      </w:pPr>
-      <w:r>
-        <w:rPr>
-          <w:color w:val="0070C0"/>
-          <w:lang w:val="uk-UA"/>
-        </w:rPr>
-        <w:t>За допомогою електронної пошти користувачі мають змогу надіслати свої питання або запити на зміну персональних данних або послуг. На даний момент існує 2 електронні адреси за якими можна звернутися:</w:t>
+        <w:jc w:val="center"/>
+      </w:pPr>
+      <w:r>
+        <w:rPr>
+          <w:noProof/>
+        </w:rPr>
+        <w:drawing>
+          <wp:inline distT="0" distB="0" distL="0" distR="0">
+            <wp:extent cx="5320266" cy="3303917"/>
+            <wp:effectExtent l="0" t="0" r="0" b="0"/>
+            <wp:docPr id="4" name="Picture 4" descr="Картинки по запросу многоканальный телефон схема"/>
+            <wp:cNvGraphicFramePr>
+              <a:graphicFrameLocks xmlns:a="http://schemas.openxmlformats.org/drawingml/2006/main" noChangeAspect="1"/>
+            </wp:cNvGraphicFramePr>
+            <a:graphic xmlns:a="http://schemas.openxmlformats.org/drawingml/2006/main">
+              <a:graphicData uri="http://schemas.openxmlformats.org/drawingml/2006/picture">
+                <pic:pic xmlns:pic="http://schemas.openxmlformats.org/drawingml/2006/picture">
+                  <pic:nvPicPr>
+                    <pic:cNvPr id="0" name="Picture 1" descr="Картинки по запросу многоканальный телефон схема"/>
+                    <pic:cNvPicPr>
+                      <a:picLocks noChangeAspect="1" noChangeArrowheads="1"/>
+                    </pic:cNvPicPr>
+                  </pic:nvPicPr>
+                  <pic:blipFill>
+                    <a:blip r:embed="rId9">
+                      <a:extLst>
+                        <a:ext uri="{28A0092B-C50C-407E-A947-70E740481C1C}">
+                          <a14:useLocalDpi xmlns:a14="http://schemas.microsoft.com/office/drawing/2010/main" val="0"/>
+                        </a:ext>
+                      </a:extLst>
+                    </a:blip>
+                    <a:srcRect/>
+                    <a:stretch>
+                      <a:fillRect/>
+                    </a:stretch>
+                  </pic:blipFill>
+                  <pic:spPr bwMode="auto">
+                    <a:xfrm>
+                      <a:off x="0" y="0"/>
+                      <a:ext cx="5331145" cy="3310673"/>
+                    </a:xfrm>
+                    <a:prstGeom prst="rect">
+                      <a:avLst/>
+                    </a:prstGeom>
+                    <a:noFill/>
+                    <a:ln>
+                      <a:noFill/>
+                    </a:ln>
+                  </pic:spPr>
+                </pic:pic>
+              </a:graphicData>
+            </a:graphic>
+          </wp:inline>
+        </w:drawing>
+      </w:r>
+    </w:p>
+    <w:p>
+      <w:pPr>
+        <w:jc w:val="center"/>
+        <w:rPr>
+          <w:lang w:val="ru-RU"/>
+        </w:rPr>
+      </w:pPr>
+      <w:r>
+        <w:rPr>
+          <w:lang w:val="uk-UA"/>
+        </w:rPr>
+        <w:t>Рис. 1.</w:t>
+      </w:r>
+      <w:r>
+        <w:rPr>
+          <w:lang w:val="ru-RU"/>
+        </w:rPr>
+        <w:t>2</w:t>
+      </w:r>
+      <w:r>
+        <w:rPr>
+          <w:lang w:val="uk-UA"/>
+        </w:rPr>
+        <w:t>.</w:t>
+      </w:r>
+      <w:r>
+        <w:rPr>
+          <w:lang w:val="ru-RU"/>
+        </w:rPr>
+        <w:t xml:space="preserve"> </w:t>
+      </w:r>
+      <w:r>
+        <w:rPr>
+          <w:lang w:val="ru-RU"/>
+        </w:rPr>
+        <w:t>Схема телефонной связи при помощи многоканального номера</w:t>
+      </w:r>
+    </w:p>
+    <w:p>
+      <w:pPr>
+        <w:rPr>
+          <w:lang w:val="uk-UA"/>
+        </w:rPr>
+      </w:pPr>
+    </w:p>
+    <w:p>
+      <w:pPr>
+        <w:rPr>
+          <w:lang w:val="uk-UA"/>
+        </w:rPr>
+      </w:pPr>
+    </w:p>
+    <w:p>
+      <w:pPr>
+        <w:rPr>
+          <w:lang w:val="uk-UA"/>
+        </w:rPr>
+      </w:pPr>
+    </w:p>
+    <w:p>
+      <w:pPr>
+        <w:rPr>
+          <w:lang w:val="uk-UA"/>
+        </w:rPr>
+      </w:pPr>
+      <w:r>
+        <w:rPr>
+          <w:lang w:val="uk-UA"/>
+        </w:rPr>
+        <w:t>Одним из альтернативных путей коммуникации пользователей с предприятием является электронная почта.</w:t>
+      </w:r>
+      <w:r>
+        <w:rPr>
+          <w:lang w:val="uk-UA"/>
+        </w:rPr>
+        <w:t xml:space="preserve"> На сегодняшний день</w:t>
+      </w:r>
+      <w:r>
+        <w:rPr>
+          <w:lang w:val="uk-UA"/>
+        </w:rPr>
+        <w:t xml:space="preserve"> корпоративная электронная почта — неотъемлемая часть бизнес-культуры и бизнес-коммуникаций в любой компании. Невозможно даже представить себе современную жизнь и бизнес без электронной почты. Электронная почта служит средством связи, рекламы, продвижения товара или услуг и средством внутрикорпоративного взаимодействия. Однако, создание </w:t>
+      </w:r>
+      <w:r>
+        <w:rPr>
+          <w:lang w:val="uk-UA"/>
+        </w:rPr>
+        <w:t xml:space="preserve">и поддержка </w:t>
+      </w:r>
+      <w:r>
+        <w:rPr>
+          <w:lang w:val="uk-UA"/>
+        </w:rPr>
+        <w:t xml:space="preserve">сервера корпоративной электронной почты </w:t>
+      </w:r>
+      <w:r>
+        <w:rPr>
+          <w:lang w:val="uk-UA"/>
+        </w:rPr>
+        <w:t>довольно сложный и трудоемкий процесс</w:t>
+      </w:r>
+      <w:r>
+        <w:rPr>
+          <w:lang w:val="uk-UA"/>
+        </w:rPr>
+        <w:t xml:space="preserve"> для системного администратора компании. Ведь необходимо детально продумать и реализовать аппаратное и программное обеспечение, обеспечить антивирусную и антиспам-защиту будущего почтового сервера, а также не забыть об удобстве пользователей электронной почты.</w:t>
+      </w:r>
+      <w:r>
+        <w:rPr>
+          <w:lang w:val="uk-UA"/>
+        </w:rPr>
+        <w:t xml:space="preserve"> </w:t>
+      </w:r>
+    </w:p>
+    <w:p>
+      <w:pPr>
+        <w:rPr>
+          <w:lang w:val="uk-UA"/>
+        </w:rPr>
+      </w:pPr>
+    </w:p>
+    <w:p>
+      <w:pPr>
+        <w:jc w:val="center"/>
+        <w:rPr>
+          <w:lang w:val="uk-UA"/>
+        </w:rPr>
+      </w:pPr>
+      <w:r>
+        <w:rPr>
+          <w:noProof/>
+        </w:rPr>
+        <w:drawing>
+          <wp:inline distT="0" distB="0" distL="0" distR="0">
+            <wp:extent cx="5796915" cy="3347085"/>
+            <wp:effectExtent l="0" t="0" r="0" b="5715"/>
+            <wp:docPr id="6" name="Picture 6"/>
+            <wp:cNvGraphicFramePr>
+              <a:graphicFrameLocks xmlns:a="http://schemas.openxmlformats.org/drawingml/2006/main" noChangeAspect="1"/>
+            </wp:cNvGraphicFramePr>
+            <a:graphic xmlns:a="http://schemas.openxmlformats.org/drawingml/2006/main">
+              <a:graphicData uri="http://schemas.openxmlformats.org/drawingml/2006/picture">
+                <pic:pic xmlns:pic="http://schemas.openxmlformats.org/drawingml/2006/picture">
+                  <pic:nvPicPr>
+                    <pic:cNvPr id="0" name="Picture 5"/>
+                    <pic:cNvPicPr>
+                      <a:picLocks noChangeAspect="1" noChangeArrowheads="1"/>
+                    </pic:cNvPicPr>
+                  </pic:nvPicPr>
+                  <pic:blipFill>
+                    <a:blip r:embed="rId10">
+                      <a:extLst>
+                        <a:ext uri="{28A0092B-C50C-407E-A947-70E740481C1C}">
+                          <a14:useLocalDpi xmlns:a14="http://schemas.microsoft.com/office/drawing/2010/main" val="0"/>
+                        </a:ext>
+                      </a:extLst>
+                    </a:blip>
+                    <a:srcRect/>
+                    <a:stretch>
+                      <a:fillRect/>
+                    </a:stretch>
+                  </pic:blipFill>
+                  <pic:spPr bwMode="auto">
+                    <a:xfrm>
+                      <a:off x="0" y="0"/>
+                      <a:ext cx="5796915" cy="3347085"/>
+                    </a:xfrm>
+                    <a:prstGeom prst="rect">
+                      <a:avLst/>
+                    </a:prstGeom>
+                    <a:noFill/>
+                    <a:ln>
+                      <a:noFill/>
+                    </a:ln>
+                  </pic:spPr>
+                </pic:pic>
+              </a:graphicData>
+            </a:graphic>
+          </wp:inline>
+        </w:drawing>
+      </w:r>
+    </w:p>
+    <w:p>
+      <w:pPr>
+        <w:jc w:val="center"/>
+        <w:rPr>
+          <w:color w:val="FF0000"/>
+          <w:lang w:val="uk-UA"/>
+        </w:rPr>
+      </w:pPr>
+      <w:r>
+        <w:rPr>
+          <w:color w:val="FF0000"/>
+          <w:lang w:val="uk-UA"/>
+        </w:rPr>
+        <w:t>Рис. 1.</w:t>
+      </w:r>
+      <w:r>
+        <w:rPr>
+          <w:color w:val="FF0000"/>
+          <w:lang w:val="uk-UA"/>
+        </w:rPr>
+        <w:t>3</w:t>
+      </w:r>
+      <w:r>
+        <w:rPr>
+          <w:color w:val="FF0000"/>
+          <w:lang w:val="uk-UA"/>
+        </w:rPr>
+        <w:t>. Схема организации корпоративной почты</w:t>
+      </w:r>
+    </w:p>
+    <w:p>
+      <w:pPr>
+        <w:rPr>
+          <w:lang w:val="uk-UA"/>
+        </w:rPr>
+      </w:pPr>
+    </w:p>
+    <w:p>
+      <w:pPr>
+        <w:rPr>
+          <w:lang w:val="uk-UA"/>
+        </w:rPr>
+      </w:pPr>
+      <w:r>
+        <w:rPr>
+          <w:lang w:val="uk-UA"/>
+        </w:rPr>
+        <w:t xml:space="preserve">По электронной почте пользователи могут присылать свои вопросы или запросы на изменение персональных данных или услуг. На данный момент существует 2 электронные адреса </w:t>
+      </w:r>
+      <w:r>
+        <w:rPr>
+          <w:lang w:val="uk-UA"/>
+        </w:rPr>
+        <w:t xml:space="preserve">предприятия </w:t>
+      </w:r>
+      <w:r>
+        <w:rPr>
+          <w:lang w:val="uk-UA"/>
+        </w:rPr>
+        <w:t>по которым можно обратиться:</w:t>
       </w:r>
     </w:p>
     <w:p>
@@ -919,23 +1251,20 @@
           <w:numId w:val="2"/>
         </w:numPr>
         <w:rPr>
-          <w:color w:val="0070C0"/>
-          <w:lang w:val="uk-UA"/>
-        </w:rPr>
-      </w:pPr>
-      <w:r>
-        <w:rPr>
-          <w:color w:val="0070C0"/>
-          <w:lang w:val="uk-UA"/>
-        </w:rPr>
-        <w:t>з</w:t>
-      </w:r>
-      <w:r>
-        <w:rPr>
-          <w:color w:val="0070C0"/>
-          <w:lang w:val="uk-UA"/>
-        </w:rPr>
-        <w:t>агальні питання: info@tks.sumy.ua</w:t>
+          <w:lang w:val="uk-UA"/>
+        </w:rPr>
+      </w:pPr>
+      <w:r>
+        <w:rPr>
+          <w:lang w:val="uk-UA"/>
+        </w:rPr>
+        <w:t>общие вопросы</w:t>
+      </w:r>
+      <w:r>
+        <w:rPr>
+          <w:lang w:val="uk-UA"/>
+        </w:rPr>
+        <w:t>: info@tks.sumy.ua</w:t>
       </w:r>
     </w:p>
     <w:p>
@@ -946,207 +1275,918 @@
           <w:numId w:val="2"/>
         </w:numPr>
         <w:rPr>
-          <w:color w:val="0070C0"/>
-          <w:lang w:val="uk-UA"/>
-        </w:rPr>
-      </w:pPr>
-      <w:r>
-        <w:rPr>
-          <w:color w:val="0070C0"/>
-          <w:lang w:val="uk-UA"/>
-        </w:rPr>
-        <w:t>с</w:t>
-      </w:r>
-      <w:r>
-        <w:rPr>
-          <w:color w:val="0070C0"/>
-          <w:lang w:val="uk-UA"/>
-        </w:rPr>
-        <w:t>лужба підтримки: help@tks.sumy.ua</w:t>
-      </w:r>
-    </w:p>
-    <w:p>
-      <w:pPr>
-        <w:rPr>
-          <w:color w:val="0070C0"/>
-          <w:lang w:val="uk-UA"/>
-        </w:rPr>
-      </w:pPr>
-    </w:p>
-    <w:p>
-      <w:pPr>
-        <w:rPr>
-          <w:color w:val="0070C0"/>
-          <w:lang w:val="uk-UA"/>
-        </w:rPr>
-      </w:pPr>
-      <w:r>
-        <w:rPr>
-          <w:color w:val="0070C0"/>
-          <w:lang w:val="uk-UA"/>
-        </w:rPr>
-        <w:t>На додаток у клієнтів є можливість звернутися до сервісного центру аби в</w:t>
-      </w:r>
-      <w:r>
-        <w:rPr>
-          <w:color w:val="0070C0"/>
-          <w:lang w:val="uk-UA"/>
-        </w:rPr>
-        <w:t>и</w:t>
-      </w:r>
-      <w:r>
-        <w:rPr>
-          <w:color w:val="0070C0"/>
-          <w:lang w:val="uk-UA"/>
-        </w:rPr>
-        <w:t>рішити всі необхідні питання.</w:t>
-      </w:r>
-    </w:p>
-    <w:p>
-      <w:pPr>
-        <w:rPr>
-          <w:color w:val="0070C0"/>
-          <w:lang w:val="uk-UA"/>
-        </w:rPr>
-      </w:pPr>
-    </w:p>
-    <w:p>
-      <w:pPr>
-        <w:rPr>
-          <w:color w:val="0070C0"/>
-          <w:lang w:val="uk-UA"/>
-        </w:rPr>
-      </w:pPr>
-      <w:r>
-        <w:rPr>
-          <w:color w:val="0070C0"/>
-          <w:lang w:val="uk-UA"/>
-        </w:rPr>
-        <w:t xml:space="preserve">Таким чином, щоб задовольнити потреби клієнтів, підприємство повинно утримувати згадані вище засоби комунікації. В результаті цього збільшується кількість співробітників, необхідних для виконання цих задач. А отже </w:t>
-      </w:r>
-      <w:r>
-        <w:rPr>
-          <w:color w:val="0070C0"/>
-          <w:lang w:val="uk-UA"/>
-        </w:rPr>
-        <w:t>відповідно зростають і</w:t>
-      </w:r>
-      <w:r>
-        <w:rPr>
-          <w:color w:val="0070C0"/>
-          <w:lang w:val="uk-UA"/>
-        </w:rPr>
-        <w:t xml:space="preserve"> витрати підприємства.</w:t>
-      </w:r>
-    </w:p>
-    <w:p>
-      <w:pPr>
-        <w:rPr>
-          <w:color w:val="0070C0"/>
-          <w:lang w:val="uk-UA"/>
-        </w:rPr>
-      </w:pPr>
-    </w:p>
-    <w:p>
-      <w:pPr>
-        <w:rPr>
-          <w:color w:val="0070C0"/>
-          <w:lang w:val="uk-UA"/>
-        </w:rPr>
-      </w:pPr>
-      <w:r>
-        <w:rPr>
-          <w:color w:val="0070C0"/>
-          <w:lang w:val="uk-UA"/>
-        </w:rPr>
-        <w:t>Ідея данної роботи в тому щоб автоматизувати частину цих функцій створивши веб додаток для клієнтів, за допомогою якого вони зможуть отримувати необхідну інформацію щодо наданих послуг, контролювати стан своїх рахунків, здійснювати оплату та змінювати особисті дані.</w:t>
-      </w:r>
-    </w:p>
-    <w:p>
-      <w:pPr>
-        <w:rPr>
-          <w:color w:val="0070C0"/>
-          <w:lang w:val="uk-UA"/>
-        </w:rPr>
-      </w:pPr>
-      <w:r>
-        <w:rPr>
-          <w:color w:val="0070C0"/>
-          <w:lang w:val="uk-UA"/>
-        </w:rPr>
-        <w:t xml:space="preserve">Даний додаток </w:t>
-      </w:r>
-      <w:r>
-        <w:rPr>
-          <w:color w:val="0070C0"/>
-          <w:lang w:val="uk-UA"/>
-        </w:rPr>
-        <w:t xml:space="preserve">має назву </w:t>
-      </w:r>
-      <w:r>
-        <w:rPr>
-          <w:color w:val="0070C0"/>
-          <w:lang w:val="uk-UA"/>
-        </w:rPr>
-        <w:t>«</w:t>
-      </w:r>
-      <w:r>
-        <w:rPr>
-          <w:color w:val="0070C0"/>
-          <w:lang w:val="uk-UA"/>
-        </w:rPr>
-        <w:t>особистий кабінет</w:t>
-      </w:r>
-      <w:r>
-        <w:rPr>
-          <w:color w:val="0070C0"/>
-          <w:lang w:val="uk-UA"/>
-        </w:rPr>
-        <w:t>»</w:t>
-      </w:r>
-      <w:r>
-        <w:rPr>
-          <w:color w:val="0070C0"/>
-          <w:lang w:val="uk-UA"/>
-        </w:rPr>
-        <w:t xml:space="preserve">. </w:t>
-      </w:r>
-      <w:r>
-        <w:rPr>
-          <w:color w:val="0070C0"/>
-          <w:lang w:val="uk-UA"/>
-        </w:rPr>
-        <w:t xml:space="preserve">Він </w:t>
-      </w:r>
-      <w:r>
-        <w:rPr>
-          <w:color w:val="0070C0"/>
-          <w:lang w:val="uk-UA"/>
-        </w:rPr>
-        <w:t xml:space="preserve">може не тільки допомогти в наданні послуг клієнтам, а й перевести сервіс на більш високий рівень, зняти навантаження с телефоних ліній </w:t>
-      </w:r>
-      <w:r>
-        <w:rPr>
-          <w:color w:val="0070C0"/>
+          <w:lang w:val="uk-UA"/>
+        </w:rPr>
+      </w:pPr>
+      <w:r>
+        <w:rPr>
           <w:lang w:val="uk-UA"/>
         </w:rPr>
         <w:lastRenderedPageBreak/>
-        <w:t>компанії, дозволить не тримати великий штат клієнтських менеджерів так як клієнт самостійно в особистому кабінеті вирішу</w:t>
-      </w:r>
-      <w:r>
-        <w:rPr>
-          <w:color w:val="0070C0"/>
-          <w:lang w:val="uk-UA"/>
-        </w:rPr>
-        <w:t>є основну мас</w:t>
-      </w:r>
-      <w:r>
-        <w:rPr>
-          <w:color w:val="0070C0"/>
-          <w:lang w:val="uk-UA"/>
-        </w:rPr>
-        <w:t>у задач.</w:t>
-      </w:r>
+        <w:t>служба поддержки</w:t>
+      </w:r>
+      <w:r>
+        <w:rPr>
+          <w:lang w:val="uk-UA"/>
+        </w:rPr>
+        <w:t>: help@tks.sumy.ua</w:t>
+      </w:r>
+    </w:p>
+    <w:p>
+      <w:pPr>
+        <w:rPr>
+          <w:color w:val="0070C0"/>
+          <w:lang w:val="uk-UA"/>
+        </w:rPr>
+      </w:pPr>
+    </w:p>
+    <w:p>
+      <w:pPr>
+        <w:rPr>
+          <w:color w:val="0070C0"/>
+          <w:lang w:val="uk-UA"/>
+        </w:rPr>
+      </w:pPr>
+    </w:p>
+    <w:p>
+      <w:pPr>
+        <w:rPr>
+          <w:color w:val="0070C0"/>
+          <w:lang w:val="uk-UA"/>
+        </w:rPr>
+      </w:pPr>
+      <w:r>
+        <w:rPr>
+          <w:color w:val="0070C0"/>
+          <w:lang w:val="uk-UA"/>
+        </w:rPr>
+        <w:t>Также</w:t>
+      </w:r>
+      <w:r>
+        <w:rPr>
+          <w:color w:val="0070C0"/>
+          <w:lang w:val="uk-UA"/>
+        </w:rPr>
+        <w:t xml:space="preserve"> у клиентов есть возможность обратиться в сервисный центр чтобы решить все необходимые вопросы</w:t>
+      </w:r>
+      <w:r>
+        <w:rPr>
+          <w:color w:val="0070C0"/>
+          <w:lang w:val="uk-UA"/>
+        </w:rPr>
+        <w:t>.</w:t>
+      </w:r>
+      <w:r>
+        <w:rPr>
+          <w:color w:val="0070C0"/>
+          <w:lang w:val="uk-UA"/>
+        </w:rPr>
+        <w:t xml:space="preserve"> </w:t>
+      </w:r>
+    </w:p>
+    <w:p>
+      <w:pPr>
+        <w:rPr>
+          <w:color w:val="0070C0"/>
+          <w:lang w:val="uk-UA"/>
+        </w:rPr>
+      </w:pPr>
+      <w:r>
+        <w:rPr>
+          <w:color w:val="0070C0"/>
+          <w:lang w:val="uk-UA"/>
+        </w:rPr>
+        <w:t xml:space="preserve">В данном случае сервисный центр </w:t>
+      </w:r>
+      <w:r>
+        <w:rPr>
+          <w:color w:val="0070C0"/>
+          <w:lang w:val="uk-UA"/>
+        </w:rPr>
+        <w:t>–</w:t>
+      </w:r>
+      <w:r>
+        <w:rPr>
+          <w:color w:val="0070C0"/>
+          <w:lang w:val="uk-UA"/>
+        </w:rPr>
+        <w:t xml:space="preserve"> </w:t>
+      </w:r>
+      <w:r>
+        <w:rPr>
+          <w:color w:val="0070C0"/>
+          <w:lang w:val="uk-UA"/>
+        </w:rPr>
+        <w:t xml:space="preserve">это </w:t>
+      </w:r>
+      <w:r>
+        <w:rPr>
+          <w:color w:val="0070C0"/>
+          <w:lang w:val="uk-UA"/>
+        </w:rPr>
+        <w:t>организация, занимающаяся оказанием услуг по сервисной поддержке</w:t>
+      </w:r>
+      <w:r>
+        <w:rPr>
+          <w:color w:val="0070C0"/>
+          <w:lang w:val="uk-UA"/>
+        </w:rPr>
+        <w:t xml:space="preserve">, </w:t>
+      </w:r>
+      <w:r>
+        <w:rPr>
+          <w:color w:val="0070C0"/>
+          <w:lang w:val="uk-UA"/>
+        </w:rPr>
+        <w:t>обслуживанию телекоммуникационного оборудования и предоставлению консультаций по предоставляемым продуктам.</w:t>
+      </w:r>
+    </w:p>
+    <w:p>
+      <w:pPr>
+        <w:rPr>
+          <w:color w:val="0070C0"/>
+          <w:lang w:val="ru-RU"/>
+        </w:rPr>
+      </w:pPr>
+      <w:r>
+        <w:rPr>
+          <w:color w:val="0070C0"/>
+          <w:lang w:val="uk-UA"/>
+        </w:rPr>
+        <w:t>Адресс и график работы сервисного центра можно найти на сайте компании или же уточнить по телефону.</w:t>
+      </w:r>
+    </w:p>
+    <w:p>
+      <w:pPr>
+        <w:rPr>
+          <w:color w:val="0070C0"/>
+          <w:lang w:val="uk-UA"/>
+        </w:rPr>
+      </w:pPr>
+    </w:p>
+    <w:p>
+      <w:pPr>
+        <w:rPr>
+          <w:color w:val="0070C0"/>
+          <w:lang w:val="uk-UA"/>
+        </w:rPr>
+      </w:pPr>
+      <w:r>
+        <w:rPr>
+          <w:color w:val="0070C0"/>
+          <w:lang w:val="uk-UA"/>
+        </w:rPr>
+        <w:t>Таким образом, чтобы удовлетворить потребности клиентов, предприятие должно содержать упомянутые выше средства коммуникации. В результате этого увеличивается количество сотрудников, необходимых для выполнения этих задач. Следовательно соответственно растут и расходы предприятия.</w:t>
+      </w:r>
+    </w:p>
+    <w:p>
+      <w:pPr>
+        <w:rPr>
+          <w:color w:val="0070C0"/>
+          <w:lang w:val="uk-UA"/>
+        </w:rPr>
+      </w:pPr>
+      <w:r>
+        <w:rPr>
+          <w:color w:val="0070C0"/>
+          <w:lang w:val="uk-UA"/>
+        </w:rPr>
+        <w:t>Идея данной работы в том, чтобы автоматизировать часть этих функций создав веб приложение для клиентов, с помощью которого они смогут, контролировать состояние сво</w:t>
+      </w:r>
+      <w:r>
+        <w:rPr>
+          <w:color w:val="0070C0"/>
+          <w:lang w:val="uk-UA"/>
+        </w:rPr>
+        <w:t>его</w:t>
+      </w:r>
+      <w:r>
+        <w:rPr>
+          <w:color w:val="0070C0"/>
+          <w:lang w:val="uk-UA"/>
+        </w:rPr>
+        <w:t xml:space="preserve"> счет</w:t>
+      </w:r>
+      <w:r>
+        <w:rPr>
+          <w:color w:val="0070C0"/>
+          <w:lang w:val="uk-UA"/>
+        </w:rPr>
+        <w:t>а</w:t>
+      </w:r>
+      <w:r>
+        <w:rPr>
+          <w:color w:val="0070C0"/>
+          <w:lang w:val="uk-UA"/>
+        </w:rPr>
+        <w:t>, осуществлять оплату</w:t>
+      </w:r>
+      <w:r>
+        <w:rPr>
+          <w:color w:val="0070C0"/>
+          <w:lang w:val="uk-UA"/>
+        </w:rPr>
+        <w:t xml:space="preserve">, изменять личные данные, а также </w:t>
+      </w:r>
+      <w:r>
+        <w:rPr>
+          <w:color w:val="0070C0"/>
+          <w:lang w:val="uk-UA"/>
+        </w:rPr>
+        <w:t>получать необходимую информацию о предоставляемых услуг</w:t>
+      </w:r>
+      <w:r>
+        <w:rPr>
+          <w:color w:val="0070C0"/>
+          <w:lang w:val="uk-UA"/>
+        </w:rPr>
+        <w:t xml:space="preserve">ах и </w:t>
+      </w:r>
+      <w:r>
+        <w:rPr>
+          <w:color w:val="0070C0"/>
+          <w:lang w:val="uk-UA"/>
+        </w:rPr>
+        <w:t>управлять</w:t>
+      </w:r>
+      <w:r>
+        <w:rPr>
+          <w:color w:val="0070C0"/>
+          <w:lang w:val="uk-UA"/>
+        </w:rPr>
+        <w:t xml:space="preserve"> ними.</w:t>
+      </w:r>
+    </w:p>
+    <w:p>
+      <w:pPr>
+        <w:rPr>
+          <w:color w:val="0070C0"/>
+          <w:lang w:val="uk-UA"/>
+        </w:rPr>
+      </w:pPr>
+      <w:r>
+        <w:rPr>
+          <w:color w:val="0070C0"/>
+          <w:lang w:val="uk-UA"/>
+        </w:rPr>
+        <w:t>Данное приложение называется «личный кабинет». Он может не только помочь в предоставлении услуг клиентам, но и перевести сервис на более высокий уровень</w:t>
+      </w:r>
+      <w:r>
+        <w:rPr>
+          <w:color w:val="0070C0"/>
+          <w:lang w:val="uk-UA"/>
+        </w:rPr>
+        <w:t>.</w:t>
+      </w:r>
+    </w:p>
+    <w:p>
+      <w:pPr>
+        <w:rPr>
+          <w:color w:val="0070C0"/>
+          <w:lang w:val="uk-UA"/>
+        </w:rPr>
+      </w:pPr>
+      <w:r>
+        <w:rPr>
+          <w:color w:val="0070C0"/>
+          <w:lang w:val="uk-UA"/>
+        </w:rPr>
+        <w:t>Таким образом данное решение позволит сделать коммуникацию более эффективной,</w:t>
+      </w:r>
+      <w:r>
+        <w:rPr>
+          <w:color w:val="0070C0"/>
+          <w:lang w:val="uk-UA"/>
+        </w:rPr>
+        <w:t xml:space="preserve"> снять нагрузку с телефонных линий </w:t>
+      </w:r>
+      <w:r>
+        <w:rPr>
+          <w:color w:val="0070C0"/>
+          <w:lang w:val="uk-UA"/>
+        </w:rPr>
+        <w:t>компании.</w:t>
+      </w:r>
+    </w:p>
+    <w:p>
+      <w:pPr>
+        <w:rPr>
+          <w:color w:val="0070C0"/>
+          <w:lang w:val="uk-UA"/>
+        </w:rPr>
+      </w:pPr>
+      <w:r>
+        <w:rPr>
+          <w:color w:val="0070C0"/>
+          <w:lang w:val="uk-UA"/>
+        </w:rPr>
+        <w:t xml:space="preserve">В результате успешного внеднения данного приложения компания может сократить расходны на содержание </w:t>
+      </w:r>
+      <w:r>
+        <w:rPr>
+          <w:color w:val="0070C0"/>
+          <w:lang w:val="uk-UA"/>
+        </w:rPr>
+        <w:t>большо</w:t>
+      </w:r>
+      <w:r>
+        <w:rPr>
+          <w:color w:val="0070C0"/>
+          <w:lang w:val="uk-UA"/>
+        </w:rPr>
+        <w:t>го</w:t>
+      </w:r>
+      <w:r>
+        <w:rPr>
+          <w:color w:val="0070C0"/>
+          <w:lang w:val="uk-UA"/>
+        </w:rPr>
+        <w:t xml:space="preserve"> </w:t>
+      </w:r>
+      <w:r>
+        <w:rPr>
+          <w:color w:val="0070C0"/>
+          <w:lang w:val="uk-UA"/>
+        </w:rPr>
+        <w:t>штата обслуживающего персонала,</w:t>
+      </w:r>
+      <w:r>
+        <w:rPr>
+          <w:color w:val="0070C0"/>
+          <w:lang w:val="uk-UA"/>
+        </w:rPr>
+        <w:t xml:space="preserve"> так как клиент самостоятельно в личном кабинете решает основную массу задач.</w:t>
+      </w:r>
+      <w:r>
+        <w:rPr>
+          <w:color w:val="0070C0"/>
+          <w:lang w:val="uk-UA"/>
+        </w:rPr>
+        <w:t xml:space="preserve"> </w:t>
+      </w:r>
+    </w:p>
+    <w:p>
+      <w:pPr>
+        <w:rPr>
+          <w:lang w:val="uk-UA"/>
+        </w:rPr>
+      </w:pPr>
+    </w:p>
+    <w:p>
+      <w:pPr>
+        <w:pStyle w:val="Heading1"/>
+        <w:jc w:val="center"/>
+        <w:rPr>
+          <w:lang w:val="uk-UA"/>
+        </w:rPr>
+      </w:pPr>
+      <w:r>
+        <w:rPr>
+          <w:lang w:val="uk-UA"/>
+        </w:rPr>
+        <w:t xml:space="preserve">2. </w:t>
+      </w:r>
+      <w:r>
+        <w:rPr>
+          <w:lang w:val="ru-RU"/>
+        </w:rPr>
+        <w:t>ВЫБОР МЕТОДА РЕШЕНИЯ</w:t>
+      </w:r>
+    </w:p>
+    <w:p>
+      <w:pPr>
+        <w:pStyle w:val="Heading2"/>
+        <w:jc w:val="left"/>
+        <w:rPr>
+          <w:sz w:val="24"/>
+          <w:szCs w:val="24"/>
+          <w:lang w:val="uk-UA"/>
+        </w:rPr>
+      </w:pPr>
+      <w:r>
+        <w:rPr>
+          <w:sz w:val="24"/>
+          <w:szCs w:val="24"/>
+          <w:lang w:val="uk-UA"/>
+        </w:rPr>
+        <w:t>Проектирование информационной системы</w:t>
+      </w:r>
+    </w:p>
+    <w:p>
+      <w:pPr>
+        <w:rPr>
+          <w:lang w:val="uk-UA"/>
+        </w:rPr>
+      </w:pPr>
+    </w:p>
+    <w:p>
+      <w:pPr>
+        <w:rPr>
+          <w:lang w:val="uk-UA"/>
+        </w:rPr>
+      </w:pPr>
+      <w:r>
+        <w:rPr>
+          <w:lang w:val="uk-UA"/>
+        </w:rPr>
+        <w:lastRenderedPageBreak/>
+        <w:t>Для забезпечення функціонування веб додатку потрібно розробити інформаційну систему.</w:t>
+      </w:r>
+    </w:p>
+    <w:p>
+      <w:pPr>
+        <w:rPr>
+          <w:lang w:val="uk-UA"/>
+        </w:rPr>
+      </w:pPr>
+      <w:r>
+        <w:rPr>
+          <w:lang w:val="uk-UA"/>
+        </w:rPr>
+        <w:t>Інформаційна система</w:t>
+      </w:r>
+      <w:r>
+        <w:rPr>
+          <w:lang w:val="uk-UA"/>
+        </w:rPr>
+        <w:t xml:space="preserve"> (ІС)</w:t>
+      </w:r>
+      <w:r>
+        <w:rPr>
+          <w:lang w:val="uk-UA"/>
+        </w:rPr>
+        <w:t xml:space="preserve"> – с</w:t>
+      </w:r>
+      <w:r>
+        <w:rPr>
+          <w:lang w:val="uk-UA"/>
+        </w:rPr>
+        <w:t xml:space="preserve">истема збору, зберігання, обробки, перетворення, передачі та оновлення інформації з використанням комп'ютерної та іншої техніки. </w:t>
+      </w:r>
+      <w:r>
+        <w:rPr>
+          <w:lang w:val="uk-UA"/>
+        </w:rPr>
+        <w:t>Е</w:t>
+      </w:r>
+      <w:r>
+        <w:rPr>
+          <w:lang w:val="uk-UA"/>
+        </w:rPr>
+        <w:t>лементами цієї системи є не матеріальні об'єкти, а ті чи інші види даних (інформації), які взаємодіють і перетворюються в процесі її функціонування.</w:t>
+      </w:r>
+    </w:p>
+    <w:p>
+      <w:pPr>
+        <w:rPr>
+          <w:lang w:val="uk-UA"/>
+        </w:rPr>
+      </w:pPr>
+      <w:r>
+        <w:rPr>
+          <w:lang w:val="ru-RU"/>
+        </w:rPr>
+        <w:t>Одним з найважливіших етап</w:t>
+      </w:r>
+      <w:r>
+        <w:rPr>
+          <w:lang w:val="uk-UA"/>
+        </w:rPr>
+        <w:t>ів проектування ІС</w:t>
+      </w:r>
+      <w:r>
+        <w:rPr>
+          <w:lang w:val="uk-UA"/>
+        </w:rPr>
+        <w:t xml:space="preserve"> є побудова </w:t>
+      </w:r>
+      <w:r>
+        <w:rPr>
+          <w:lang w:val="uk-UA"/>
+        </w:rPr>
+        <w:t>діаграми потоків данних.</w:t>
+      </w:r>
+    </w:p>
+    <w:p>
+      <w:pPr>
+        <w:rPr>
+          <w:lang w:val="uk-UA"/>
+        </w:rPr>
+      </w:pPr>
+    </w:p>
+    <w:p>
+      <w:pPr>
+        <w:pStyle w:val="NormalWeb"/>
+        <w:shd w:val="clear" w:color="auto" w:fill="FFFFDD"/>
+        <w:spacing w:before="0" w:beforeAutospacing="0" w:after="0" w:afterAutospacing="0"/>
+        <w:ind w:firstLine="300"/>
+        <w:jc w:val="both"/>
+        <w:rPr>
+          <w:rFonts w:ascii="Arial" w:hAnsi="Arial" w:cs="Arial"/>
+          <w:color w:val="FF0000"/>
+          <w:sz w:val="20"/>
+          <w:szCs w:val="20"/>
+          <w:lang w:val="ru-RU"/>
+        </w:rPr>
+      </w:pPr>
+      <w:r>
+        <w:rPr>
+          <w:rFonts w:ascii="Arial" w:hAnsi="Arial" w:cs="Arial"/>
+          <w:color w:val="FF0000"/>
+          <w:sz w:val="20"/>
+          <w:szCs w:val="20"/>
+          <w:lang w:val="ru-RU"/>
+        </w:rPr>
+        <w:t>Диаграммы потоков данных (</w:t>
+      </w:r>
+      <w:r>
+        <w:rPr>
+          <w:rFonts w:ascii="Arial" w:hAnsi="Arial" w:cs="Arial"/>
+          <w:color w:val="FF0000"/>
+          <w:sz w:val="20"/>
+          <w:szCs w:val="20"/>
+        </w:rPr>
+        <w:t>DFD</w:t>
+      </w:r>
+      <w:r>
+        <w:rPr>
+          <w:rFonts w:ascii="Arial" w:hAnsi="Arial" w:cs="Arial"/>
+          <w:color w:val="FF0000"/>
+          <w:sz w:val="20"/>
+          <w:szCs w:val="20"/>
+          <w:lang w:val="ru-RU"/>
+        </w:rPr>
+        <w:t>) являются основным средством моделирования функциональных требований проектируемой системы. С их помощью эти требования разбиваются на функциональные компоненты (процессы) и представляются в виде сети, связанной потоками данных. Главная цель таких средств - продемонстрировать, как каждый процесс преобразует свои входные данные в выходные, а также выявить отношения между этими процессами.</w:t>
+      </w:r>
+    </w:p>
+    <w:p>
+      <w:pPr>
+        <w:pStyle w:val="NormalWeb"/>
+        <w:shd w:val="clear" w:color="auto" w:fill="FFFFDD"/>
+        <w:spacing w:before="0" w:beforeAutospacing="0" w:after="0" w:afterAutospacing="0"/>
+        <w:ind w:firstLine="300"/>
+        <w:jc w:val="both"/>
+        <w:rPr>
+          <w:rFonts w:ascii="Arial" w:hAnsi="Arial" w:cs="Arial"/>
+          <w:color w:val="FF0000"/>
+          <w:sz w:val="20"/>
+          <w:szCs w:val="20"/>
+          <w:lang w:val="ru-RU"/>
+        </w:rPr>
+      </w:pPr>
+      <w:r>
+        <w:rPr>
+          <w:rFonts w:ascii="Arial" w:hAnsi="Arial" w:cs="Arial"/>
+          <w:color w:val="FF0000"/>
+          <w:sz w:val="20"/>
+          <w:szCs w:val="20"/>
+          <w:lang w:val="ru-RU"/>
+        </w:rPr>
+        <w:t xml:space="preserve">Для изображения </w:t>
+      </w:r>
+      <w:r>
+        <w:rPr>
+          <w:rFonts w:ascii="Arial" w:hAnsi="Arial" w:cs="Arial"/>
+          <w:color w:val="FF0000"/>
+          <w:sz w:val="20"/>
+          <w:szCs w:val="20"/>
+        </w:rPr>
+        <w:t>DFD</w:t>
+      </w:r>
+      <w:r>
+        <w:rPr>
+          <w:rFonts w:ascii="Arial" w:hAnsi="Arial" w:cs="Arial"/>
+          <w:color w:val="FF0000"/>
+          <w:sz w:val="20"/>
+          <w:szCs w:val="20"/>
+          <w:lang w:val="ru-RU"/>
+        </w:rPr>
+        <w:t xml:space="preserve"> традиционно используются две различные нотации: Йодана (</w:t>
+      </w:r>
+      <w:r>
+        <w:rPr>
+          <w:rFonts w:ascii="Arial" w:hAnsi="Arial" w:cs="Arial"/>
+          <w:color w:val="FF0000"/>
+          <w:sz w:val="20"/>
+          <w:szCs w:val="20"/>
+        </w:rPr>
+        <w:t>Yourdon</w:t>
+      </w:r>
+      <w:r>
+        <w:rPr>
+          <w:rFonts w:ascii="Arial" w:hAnsi="Arial" w:cs="Arial"/>
+          <w:color w:val="FF0000"/>
+          <w:sz w:val="20"/>
+          <w:szCs w:val="20"/>
+          <w:lang w:val="ru-RU"/>
+        </w:rPr>
+        <w:t>) и Гейна-Сарсона (</w:t>
+      </w:r>
+      <w:r>
+        <w:rPr>
+          <w:rFonts w:ascii="Arial" w:hAnsi="Arial" w:cs="Arial"/>
+          <w:color w:val="FF0000"/>
+          <w:sz w:val="20"/>
+          <w:szCs w:val="20"/>
+        </w:rPr>
+        <w:t>Gane</w:t>
+      </w:r>
+      <w:r>
+        <w:rPr>
+          <w:rFonts w:ascii="Arial" w:hAnsi="Arial" w:cs="Arial"/>
+          <w:color w:val="FF0000"/>
+          <w:sz w:val="20"/>
+          <w:szCs w:val="20"/>
+          <w:lang w:val="ru-RU"/>
+        </w:rPr>
+        <w:t>-</w:t>
+      </w:r>
+      <w:r>
+        <w:rPr>
+          <w:rFonts w:ascii="Arial" w:hAnsi="Arial" w:cs="Arial"/>
+          <w:color w:val="FF0000"/>
+          <w:sz w:val="20"/>
+          <w:szCs w:val="20"/>
+        </w:rPr>
+        <w:t>Sarson</w:t>
+      </w:r>
+      <w:r>
+        <w:rPr>
+          <w:rFonts w:ascii="Arial" w:hAnsi="Arial" w:cs="Arial"/>
+          <w:color w:val="FF0000"/>
+          <w:sz w:val="20"/>
+          <w:szCs w:val="20"/>
+          <w:lang w:val="ru-RU"/>
+        </w:rPr>
+        <w:t xml:space="preserve">). </w:t>
+      </w:r>
+      <w:r>
+        <w:rPr>
+          <w:rFonts w:ascii="Arial" w:hAnsi="Arial" w:cs="Arial"/>
+          <w:b/>
+          <w:color w:val="FF0000"/>
+          <w:sz w:val="20"/>
+          <w:szCs w:val="20"/>
+          <w:lang w:val="ru-RU"/>
+        </w:rPr>
+        <w:t>Далее при построении примеров будет использоваться нотация Йодана</w:t>
+      </w:r>
+      <w:r>
+        <w:rPr>
+          <w:rFonts w:ascii="Arial" w:hAnsi="Arial" w:cs="Arial"/>
+          <w:color w:val="FF0000"/>
+          <w:sz w:val="20"/>
+          <w:szCs w:val="20"/>
+          <w:lang w:val="ru-RU"/>
+        </w:rPr>
+        <w:t>, все исключения будут предварительно оговариваться.</w:t>
+      </w:r>
+    </w:p>
+    <w:p>
+      <w:pPr>
+        <w:pStyle w:val="NormalWeb"/>
+        <w:shd w:val="clear" w:color="auto" w:fill="FFFFDD"/>
+        <w:spacing w:before="0" w:beforeAutospacing="0" w:after="0" w:afterAutospacing="0"/>
+        <w:ind w:firstLine="300"/>
+        <w:jc w:val="both"/>
+        <w:rPr>
+          <w:rFonts w:ascii="Arial" w:hAnsi="Arial" w:cs="Arial"/>
+          <w:color w:val="FF0000"/>
+          <w:sz w:val="20"/>
+          <w:szCs w:val="20"/>
+          <w:lang w:val="ru-RU"/>
+        </w:rPr>
+      </w:pPr>
+      <w:r>
+        <w:rPr>
+          <w:rFonts w:ascii="Arial" w:hAnsi="Arial" w:cs="Arial"/>
+          <w:color w:val="FF0000"/>
+          <w:sz w:val="20"/>
+          <w:szCs w:val="20"/>
+          <w:lang w:val="ru-RU"/>
+        </w:rPr>
+        <w:t xml:space="preserve">В основе данной методологии (методологии </w:t>
+      </w:r>
+      <w:r>
+        <w:rPr>
+          <w:rFonts w:ascii="Arial" w:hAnsi="Arial" w:cs="Arial"/>
+          <w:color w:val="FF0000"/>
+          <w:sz w:val="20"/>
+          <w:szCs w:val="20"/>
+        </w:rPr>
+        <w:t>Gane</w:t>
+      </w:r>
+      <w:r>
+        <w:rPr>
+          <w:rFonts w:ascii="Arial" w:hAnsi="Arial" w:cs="Arial"/>
+          <w:color w:val="FF0000"/>
+          <w:sz w:val="20"/>
+          <w:szCs w:val="20"/>
+          <w:lang w:val="ru-RU"/>
+        </w:rPr>
+        <w:t>/</w:t>
+      </w:r>
+      <w:r>
+        <w:rPr>
+          <w:rFonts w:ascii="Arial" w:hAnsi="Arial" w:cs="Arial"/>
+          <w:color w:val="FF0000"/>
+          <w:sz w:val="20"/>
+          <w:szCs w:val="20"/>
+        </w:rPr>
+        <w:t>Sarson</w:t>
+      </w:r>
+      <w:r>
+        <w:rPr>
+          <w:rFonts w:ascii="Arial" w:hAnsi="Arial" w:cs="Arial"/>
+          <w:color w:val="FF0000"/>
+          <w:sz w:val="20"/>
+          <w:szCs w:val="20"/>
+          <w:lang w:val="ru-RU"/>
+        </w:rPr>
+        <w:t xml:space="preserve">) лежит построение модели анализируемой ИС - проектируемой или реально существующей. В соответствии с методологией модель системы определяется как иерархия диаграмм потоков данных (ДПД или </w:t>
+      </w:r>
+      <w:r>
+        <w:rPr>
+          <w:rFonts w:ascii="Arial" w:hAnsi="Arial" w:cs="Arial"/>
+          <w:color w:val="FF0000"/>
+          <w:sz w:val="20"/>
+          <w:szCs w:val="20"/>
+        </w:rPr>
+        <w:t>DFD</w:t>
+      </w:r>
+      <w:r>
+        <w:rPr>
+          <w:rFonts w:ascii="Arial" w:hAnsi="Arial" w:cs="Arial"/>
+          <w:color w:val="FF0000"/>
+          <w:sz w:val="20"/>
+          <w:szCs w:val="20"/>
+          <w:lang w:val="ru-RU"/>
+        </w:rPr>
+        <w:t>), описывающих асинхронный процесс преобразования информации от ее ввода в систему до выдачи пользователю. Диаграммы верхних уровней иерархии (контекстные диаграммы) определяют основные процессы или подсистемы ИС с внешними входами и выходами. Они детализируются при помощи диаграмм нижнего уровня. Такая декомпозиция продолжается, создавая многоуровневую иерархию диаграмм, до тех пор, пока не будет достигнут такой уровень декомпозиции, на котором процесс становятся элементарными и детализировать их далее невозможно.</w:t>
+      </w:r>
+    </w:p>
+    <w:p>
+      <w:pPr>
+        <w:pStyle w:val="NormalWeb"/>
+        <w:shd w:val="clear" w:color="auto" w:fill="FFFFDD"/>
+        <w:spacing w:before="0" w:beforeAutospacing="0" w:after="0" w:afterAutospacing="0"/>
+        <w:ind w:firstLine="300"/>
+        <w:jc w:val="both"/>
+        <w:rPr>
+          <w:rFonts w:ascii="Arial" w:hAnsi="Arial" w:cs="Arial"/>
+          <w:color w:val="FF0000"/>
+          <w:sz w:val="20"/>
+          <w:szCs w:val="20"/>
+          <w:lang w:val="ru-RU"/>
+        </w:rPr>
+      </w:pPr>
+      <w:r>
+        <w:rPr>
+          <w:rFonts w:ascii="Arial" w:hAnsi="Arial" w:cs="Arial"/>
+          <w:color w:val="FF0000"/>
+          <w:sz w:val="20"/>
+          <w:szCs w:val="20"/>
+          <w:lang w:val="ru-RU"/>
+        </w:rPr>
+        <w:t>Источники информации (внешние сущности) порождают информационные потоки (потоки данных), переносящие информацию к подсистемам или процессам. Те в свою очередь преобразуют информацию и порождают новые потоки, которые переносят информацию к другим процессам или подсистемам, накопителям данных или внешним сущностям - потребителям информации. Таким образом, основными компонентами диаграмм потоков данных являются:</w:t>
+      </w:r>
+    </w:p>
+    <w:p>
+      <w:pPr>
+        <w:pStyle w:val="NormalWeb"/>
+        <w:shd w:val="clear" w:color="auto" w:fill="FFFFDD"/>
+        <w:spacing w:before="0" w:beforeAutospacing="0" w:after="0" w:afterAutospacing="0"/>
+        <w:ind w:firstLine="300"/>
+        <w:jc w:val="both"/>
+        <w:rPr>
+          <w:rFonts w:ascii="Arial" w:hAnsi="Arial" w:cs="Arial"/>
+          <w:color w:val="FF0000"/>
+          <w:sz w:val="20"/>
+          <w:szCs w:val="20"/>
+          <w:lang w:val="ru-RU"/>
+        </w:rPr>
+      </w:pPr>
+      <w:r>
+        <w:rPr>
+          <w:rFonts w:ascii="Arial" w:hAnsi="Arial" w:cs="Arial"/>
+          <w:color w:val="FF0000"/>
+          <w:sz w:val="20"/>
+          <w:szCs w:val="20"/>
+          <w:lang w:val="ru-RU"/>
+        </w:rPr>
+        <w:t>внешние сущности;</w:t>
+      </w:r>
+    </w:p>
+    <w:p>
+      <w:pPr>
+        <w:pStyle w:val="NormalWeb"/>
+        <w:shd w:val="clear" w:color="auto" w:fill="FFFFDD"/>
+        <w:spacing w:before="0" w:beforeAutospacing="0" w:after="0" w:afterAutospacing="0"/>
+        <w:ind w:firstLine="300"/>
+        <w:jc w:val="both"/>
+        <w:rPr>
+          <w:rFonts w:ascii="Arial" w:hAnsi="Arial" w:cs="Arial"/>
+          <w:color w:val="FF0000"/>
+          <w:sz w:val="20"/>
+          <w:szCs w:val="20"/>
+          <w:lang w:val="ru-RU"/>
+        </w:rPr>
+      </w:pPr>
+      <w:r>
+        <w:rPr>
+          <w:rFonts w:ascii="Arial" w:hAnsi="Arial" w:cs="Arial"/>
+          <w:color w:val="FF0000"/>
+          <w:sz w:val="20"/>
+          <w:szCs w:val="20"/>
+          <w:lang w:val="ru-RU"/>
+        </w:rPr>
+        <w:t>системы/подсистемы;</w:t>
+      </w:r>
+    </w:p>
+    <w:p>
+      <w:pPr>
+        <w:pStyle w:val="NormalWeb"/>
+        <w:shd w:val="clear" w:color="auto" w:fill="FFFFDD"/>
+        <w:spacing w:before="0" w:beforeAutospacing="0" w:after="0" w:afterAutospacing="0"/>
+        <w:ind w:firstLine="300"/>
+        <w:jc w:val="both"/>
+        <w:rPr>
+          <w:rFonts w:ascii="Arial" w:hAnsi="Arial" w:cs="Arial"/>
+          <w:color w:val="FF0000"/>
+          <w:sz w:val="20"/>
+          <w:szCs w:val="20"/>
+          <w:lang w:val="ru-RU"/>
+        </w:rPr>
+      </w:pPr>
+      <w:r>
+        <w:rPr>
+          <w:rFonts w:ascii="Arial" w:hAnsi="Arial" w:cs="Arial"/>
+          <w:color w:val="FF0000"/>
+          <w:sz w:val="20"/>
+          <w:szCs w:val="20"/>
+          <w:lang w:val="ru-RU"/>
+        </w:rPr>
+        <w:t>процессы;</w:t>
+      </w:r>
+    </w:p>
+    <w:p>
+      <w:pPr>
+        <w:pStyle w:val="NormalWeb"/>
+        <w:shd w:val="clear" w:color="auto" w:fill="FFFFDD"/>
+        <w:spacing w:before="0" w:beforeAutospacing="0" w:after="0" w:afterAutospacing="0"/>
+        <w:ind w:firstLine="300"/>
+        <w:jc w:val="both"/>
+        <w:rPr>
+          <w:rFonts w:ascii="Arial" w:hAnsi="Arial" w:cs="Arial"/>
+          <w:color w:val="FF0000"/>
+          <w:sz w:val="20"/>
+          <w:szCs w:val="20"/>
+          <w:lang w:val="ru-RU"/>
+        </w:rPr>
+      </w:pPr>
+      <w:r>
+        <w:rPr>
+          <w:rFonts w:ascii="Arial" w:hAnsi="Arial" w:cs="Arial"/>
+          <w:color w:val="FF0000"/>
+          <w:sz w:val="20"/>
+          <w:szCs w:val="20"/>
+          <w:lang w:val="ru-RU"/>
+        </w:rPr>
+        <w:t>накопители данных;</w:t>
+      </w:r>
+    </w:p>
+    <w:p>
+      <w:pPr>
+        <w:pStyle w:val="NormalWeb"/>
+        <w:shd w:val="clear" w:color="auto" w:fill="FFFFDD"/>
+        <w:spacing w:before="0" w:beforeAutospacing="0" w:after="0" w:afterAutospacing="0"/>
+        <w:ind w:firstLine="300"/>
+        <w:jc w:val="both"/>
+        <w:rPr>
+          <w:rFonts w:ascii="Arial" w:hAnsi="Arial" w:cs="Arial"/>
+          <w:color w:val="FF0000"/>
+          <w:sz w:val="20"/>
+          <w:szCs w:val="20"/>
+          <w:lang w:val="ru-RU"/>
+        </w:rPr>
+      </w:pPr>
+      <w:r>
+        <w:rPr>
+          <w:rFonts w:ascii="Arial" w:hAnsi="Arial" w:cs="Arial"/>
+          <w:color w:val="FF0000"/>
+          <w:sz w:val="20"/>
+          <w:szCs w:val="20"/>
+          <w:lang w:val="ru-RU"/>
+        </w:rPr>
+        <w:t>потоки данных.</w:t>
+      </w:r>
+    </w:p>
+    <w:p>
+      <w:pPr>
+        <w:rPr>
+          <w:lang w:val="uk-UA"/>
+        </w:rPr>
+      </w:pPr>
     </w:p>
     <w:p>
       <w:pPr>
@@ -1240,50 +2280,22 @@
           <w:color w:val="0070C0"/>
           <w:lang w:val="uk-UA"/>
         </w:rPr>
-        <w:t>шукати</w:t>
-      </w:r>
-      <w:r>
-        <w:rPr>
-          <w:color w:val="0070C0"/>
-          <w:lang w:val="uk-UA"/>
-        </w:rPr>
-        <w:t xml:space="preserve"> інформацію</w:t>
-      </w:r>
-      <w:r>
-        <w:rPr>
-          <w:color w:val="0070C0"/>
-          <w:lang w:val="uk-UA"/>
-        </w:rPr>
-        <w:t xml:space="preserve"> про послуги, відповіді на популярні питання, інструкції для налаштування обладнання та інше.</w:t>
-      </w:r>
-    </w:p>
-    <w:p>
-      <w:pPr>
-        <w:rPr>
-          <w:lang w:val="uk-UA"/>
-        </w:rPr>
-      </w:pPr>
-    </w:p>
-    <w:p>
-      <w:pPr>
-        <w:pStyle w:val="Heading1"/>
-        <w:jc w:val="center"/>
-        <w:rPr>
-          <w:lang w:val="uk-UA"/>
-        </w:rPr>
-      </w:pPr>
-      <w:r>
-        <w:rPr>
-          <w:lang w:val="uk-UA"/>
-        </w:rPr>
-        <w:t xml:space="preserve">2. </w:t>
-      </w:r>
-      <w:r>
-        <w:rPr>
-          <w:lang w:val="ru-RU"/>
-        </w:rPr>
-        <w:t>ВЫБОР МЕТОДА РЕШЕНИЯ</w:t>
-      </w:r>
+        <w:t>шукати інформацію про послуги, відповіді на популярні питання, інструкції для налаштування обладнання та інше.</w:t>
+      </w:r>
+    </w:p>
+    <w:p>
+      <w:pPr>
+        <w:rPr>
+          <w:lang w:val="uk-UA"/>
+        </w:rPr>
+      </w:pPr>
+    </w:p>
+    <w:p>
+      <w:pPr>
+        <w:rPr>
+          <w:lang w:val="ru-RU"/>
+        </w:rPr>
+      </w:pPr>
     </w:p>
     <w:p>
       <w:pPr>
@@ -1292,571 +2304,380 @@
         <w:rPr>
           <w:sz w:val="24"/>
           <w:szCs w:val="24"/>
-          <w:lang w:val="uk-UA"/>
+          <w:lang w:val="ru-RU"/>
         </w:rPr>
       </w:pPr>
       <w:r>
         <w:rPr>
           <w:sz w:val="24"/>
           <w:szCs w:val="24"/>
-          <w:lang w:val="uk-UA"/>
-        </w:rPr>
-        <w:t>Проектирование информационной системы</w:t>
-      </w:r>
-    </w:p>
-    <w:p>
-      <w:pPr>
-        <w:rPr>
-          <w:lang w:val="uk-UA"/>
-        </w:rPr>
-      </w:pPr>
-    </w:p>
-    <w:p>
-      <w:pPr>
-        <w:rPr>
-          <w:lang w:val="uk-UA"/>
-        </w:rPr>
-      </w:pPr>
-      <w:r>
-        <w:rPr>
-          <w:lang w:val="uk-UA"/>
-        </w:rPr>
-        <w:t>Для забезпечення функціонування веб додатку потрібно розробити інформаційну систему.</w:t>
-      </w:r>
-    </w:p>
-    <w:p>
-      <w:pPr>
-        <w:rPr>
-          <w:lang w:val="uk-UA"/>
-        </w:rPr>
-      </w:pPr>
-      <w:r>
-        <w:rPr>
-          <w:lang w:val="uk-UA"/>
-        </w:rPr>
-        <w:t>Інформаційна система</w:t>
-      </w:r>
-      <w:r>
-        <w:rPr>
-          <w:lang w:val="uk-UA"/>
-        </w:rPr>
-        <w:t xml:space="preserve"> (ІС)</w:t>
-      </w:r>
-      <w:r>
-        <w:rPr>
-          <w:lang w:val="uk-UA"/>
-        </w:rPr>
-        <w:t xml:space="preserve"> – с</w:t>
-      </w:r>
-      <w:r>
-        <w:rPr>
-          <w:lang w:val="uk-UA"/>
-        </w:rPr>
-        <w:t xml:space="preserve">истема збору, зберігання, обробки, перетворення, передачі та оновлення інформації з використанням комп'ютерної та іншої техніки. </w:t>
-      </w:r>
-      <w:r>
-        <w:rPr>
-          <w:lang w:val="uk-UA"/>
-        </w:rPr>
-        <w:t>Е</w:t>
-      </w:r>
-      <w:r>
-        <w:rPr>
-          <w:lang w:val="uk-UA"/>
-        </w:rPr>
-        <w:t>лементами цієї системи є не матеріальні об'єкти, а ті чи інші види даних (інформації), які взаємодіють і перетворюються в процесі її функціонування.</w:t>
-      </w:r>
-    </w:p>
-    <w:p>
-      <w:pPr>
-        <w:rPr>
-          <w:lang w:val="uk-UA"/>
-        </w:rPr>
-      </w:pPr>
-      <w:r>
-        <w:rPr>
-          <w:lang w:val="ru-RU"/>
-        </w:rPr>
-        <w:t>Одним з найважливіших етап</w:t>
-      </w:r>
-      <w:r>
-        <w:rPr>
-          <w:lang w:val="uk-UA"/>
-        </w:rPr>
-        <w:t>ів проектування ІС</w:t>
-      </w:r>
-      <w:r>
-        <w:rPr>
-          <w:lang w:val="uk-UA"/>
-        </w:rPr>
-        <w:t xml:space="preserve"> є побудова </w:t>
-      </w:r>
-      <w:r>
-        <w:rPr>
-          <w:lang w:val="uk-UA"/>
-        </w:rPr>
-        <w:t>діаграми потоків данних.</w:t>
-      </w:r>
-    </w:p>
-    <w:p>
-      <w:pPr>
-        <w:rPr>
-          <w:lang w:val="uk-UA"/>
-        </w:rPr>
-      </w:pPr>
-    </w:p>
-    <w:p>
-      <w:pPr>
-        <w:pStyle w:val="NormalWeb"/>
-        <w:shd w:val="clear" w:color="auto" w:fill="FFFFDD"/>
-        <w:spacing w:before="0" w:beforeAutospacing="0" w:after="0" w:afterAutospacing="0"/>
-        <w:ind w:firstLine="300"/>
-        <w:jc w:val="both"/>
-        <w:rPr>
-          <w:rFonts w:ascii="Arial" w:hAnsi="Arial" w:cs="Arial"/>
-          <w:color w:val="FF0000"/>
-          <w:sz w:val="20"/>
-          <w:szCs w:val="20"/>
-          <w:lang w:val="ru-RU"/>
-        </w:rPr>
-      </w:pPr>
-      <w:r>
-        <w:rPr>
-          <w:rFonts w:ascii="Arial" w:hAnsi="Arial" w:cs="Arial"/>
-          <w:color w:val="FF0000"/>
-          <w:sz w:val="20"/>
-          <w:szCs w:val="20"/>
-          <w:lang w:val="ru-RU"/>
-        </w:rPr>
-        <w:t>Диаграммы потоков данных (</w:t>
-      </w:r>
-      <w:r>
-        <w:rPr>
-          <w:rFonts w:ascii="Arial" w:hAnsi="Arial" w:cs="Arial"/>
-          <w:color w:val="FF0000"/>
-          <w:sz w:val="20"/>
-          <w:szCs w:val="20"/>
-        </w:rPr>
+          <w:lang w:val="ru-RU"/>
+        </w:rPr>
+        <w:t>Построение диаграммы потоков данных</w:t>
+      </w:r>
+    </w:p>
+    <w:p>
+      <w:pPr>
+        <w:rPr>
+          <w:lang w:val="ru-RU"/>
+        </w:rPr>
+      </w:pPr>
+      <w:r>
+        <w:rPr>
+          <w:lang w:val="ru-RU"/>
+        </w:rPr>
+        <w:t>Розроблювана нами інформаційна система призначена для забезпечення функцій особистого кабінету.</w:t>
+      </w:r>
+      <w:r>
+        <w:rPr>
+          <w:lang w:val="ru-RU"/>
+        </w:rPr>
+        <w:t xml:space="preserve"> </w:t>
+      </w:r>
+      <w:r>
+        <w:rPr>
+          <w:lang w:val="ru-RU"/>
+        </w:rPr>
+        <w:t xml:space="preserve">Основні користувачі данної системи це клієнти підприємства. </w:t>
+      </w:r>
+    </w:p>
+    <w:p>
+      <w:pPr>
+        <w:rPr>
+          <w:lang w:val="uk-UA"/>
+        </w:rPr>
+      </w:pPr>
+      <w:r>
+        <w:rPr>
+          <w:lang w:val="ru-RU"/>
+        </w:rPr>
+        <w:t>З</w:t>
+      </w:r>
+      <w:r>
+        <w:rPr>
+          <w:lang w:val="ru-RU"/>
+        </w:rPr>
+        <w:t xml:space="preserve"> її</w:t>
+      </w:r>
+      <w:r>
+        <w:rPr>
+          <w:lang w:val="ru-RU"/>
+        </w:rPr>
+        <w:t xml:space="preserve"> допомогою </w:t>
+      </w:r>
+      <w:r>
+        <w:rPr>
+          <w:lang w:val="ru-RU"/>
+        </w:rPr>
+        <w:t>вони</w:t>
+      </w:r>
+      <w:r>
+        <w:rPr>
+          <w:lang w:val="uk-UA"/>
+        </w:rPr>
+        <w:t xml:space="preserve"> мають змогу здійснювати управління такими телекомунікаційними послугами як високошвидкісний інтернет, телебачення та телефонний звязок.</w:t>
+      </w:r>
+      <w:r>
+        <w:rPr>
+          <w:lang w:val="uk-UA"/>
+        </w:rPr>
+        <w:t xml:space="preserve"> Дані послуги можуть бути встановлені, модифіковані </w:t>
+      </w:r>
+      <w:r>
+        <w:rPr>
+          <w:lang w:val="uk-UA"/>
+        </w:rPr>
+        <w:t>або</w:t>
+      </w:r>
+      <w:r>
+        <w:rPr>
+          <w:lang w:val="uk-UA"/>
+        </w:rPr>
+        <w:t xml:space="preserve"> від</w:t>
+      </w:r>
+      <w:r>
+        <w:rPr>
+          <w:lang w:val="uk-UA"/>
+        </w:rPr>
+        <w:t>к</w:t>
+      </w:r>
+      <w:r>
+        <w:rPr>
+          <w:lang w:val="uk-UA"/>
+        </w:rPr>
+        <w:t>лючені.</w:t>
+      </w:r>
+    </w:p>
+    <w:p>
+      <w:pPr>
+        <w:rPr>
+          <w:lang w:val="uk-UA"/>
+        </w:rPr>
+      </w:pPr>
+      <w:r>
+        <w:rPr>
+          <w:lang w:val="uk-UA"/>
+        </w:rPr>
+        <w:t>Також клієнти мають можливість здійснювати оплату послуг та переглядати історію платежів за певний період.</w:t>
+      </w:r>
+    </w:p>
+    <w:p>
+      <w:pPr>
+        <w:rPr>
+          <w:lang w:val="uk-UA"/>
+        </w:rPr>
+      </w:pPr>
+      <w:r>
+        <w:rPr>
+          <w:lang w:val="uk-UA"/>
+        </w:rPr>
+        <w:t xml:space="preserve">Однією з </w:t>
+      </w:r>
+      <w:r>
+        <w:rPr>
+          <w:lang w:val="uk-UA"/>
+        </w:rPr>
+        <w:t xml:space="preserve">корисних функцій особистого кабінету є пошук необхідної інформації щодо послуг підприємства, які воно надає користувачам. </w:t>
+      </w:r>
+      <w:r>
+        <w:rPr>
+          <w:lang w:val="uk-UA"/>
+        </w:rPr>
+        <w:t xml:space="preserve">За допомогою особистого кабінету користувачі матимуть змогу переглядати новини підприємства, отримувати оголошення про зміни в обслуговуванні, бути в курсі останніх акційних пропозицій. </w:t>
+      </w:r>
+      <w:r>
+        <w:rPr>
+          <w:lang w:val="uk-UA"/>
+        </w:rPr>
+        <w:t xml:space="preserve">Це </w:t>
+      </w:r>
+      <w:r>
+        <w:rPr>
+          <w:lang w:val="uk-UA"/>
+        </w:rPr>
+        <w:t xml:space="preserve">також </w:t>
+      </w:r>
+      <w:r>
+        <w:rPr>
+          <w:lang w:val="uk-UA"/>
+        </w:rPr>
+        <w:t xml:space="preserve">можуть бути </w:t>
+      </w:r>
+      <w:r>
+        <w:rPr>
+          <w:lang w:val="uk-UA"/>
+        </w:rPr>
+        <w:t xml:space="preserve">контакні дані </w:t>
+      </w:r>
+      <w:r>
+        <w:rPr>
+          <w:lang w:val="uk-UA"/>
+        </w:rPr>
+        <w:t xml:space="preserve">про підприємство, </w:t>
+      </w:r>
+      <w:r>
+        <w:rPr>
+          <w:lang w:val="uk-UA"/>
+        </w:rPr>
+        <w:t>що</w:t>
+      </w:r>
+      <w:r>
+        <w:rPr>
+          <w:lang w:val="uk-UA"/>
+        </w:rPr>
+        <w:t xml:space="preserve"> можуть знадобитися у разі виникнення технічних, платіжних або інших </w:t>
+      </w:r>
+      <w:r>
+        <w:rPr>
+          <w:lang w:val="uk-UA"/>
+        </w:rPr>
+        <w:t>питань</w:t>
+      </w:r>
+      <w:r>
+        <w:rPr>
+          <w:lang w:val="uk-UA"/>
+        </w:rPr>
+        <w:t>.</w:t>
+      </w:r>
+    </w:p>
+    <w:p>
+      <w:pPr>
+        <w:pStyle w:val="BodyText"/>
+        <w:rPr>
+          <w:lang w:val="uk-UA"/>
+        </w:rPr>
+      </w:pPr>
+      <w:r>
+        <w:rPr>
+          <w:highlight w:val="yellow"/>
+          <w:lang w:val="ru-RU"/>
+        </w:rPr>
+        <w:t>Усі в</w:t>
+      </w:r>
+      <w:r>
+        <w:rPr>
+          <w:highlight w:val="yellow"/>
+          <w:lang w:val="ru-RU"/>
+        </w:rPr>
+        <w:t>казані</w:t>
+      </w:r>
+      <w:r>
+        <w:rPr>
+          <w:highlight w:val="yellow"/>
+          <w:lang w:val="ru-RU"/>
+        </w:rPr>
+        <w:t xml:space="preserve"> </w:t>
+      </w:r>
+      <w:r>
+        <w:rPr>
+          <w:highlight w:val="yellow"/>
+          <w:lang w:val="ru-RU"/>
+        </w:rPr>
+        <w:t xml:space="preserve">вище </w:t>
+      </w:r>
+      <w:r>
+        <w:rPr>
+          <w:highlight w:val="yellow"/>
+          <w:lang w:val="ru-RU"/>
+        </w:rPr>
+        <w:t>фунції можно зобразити за допомогою д</w:t>
+      </w:r>
+      <w:r>
+        <w:rPr>
+          <w:highlight w:val="yellow"/>
+          <w:lang w:val="uk-UA"/>
+        </w:rPr>
+        <w:t>іаграм</w:t>
+      </w:r>
+      <w:r>
+        <w:rPr>
+          <w:highlight w:val="yellow"/>
+          <w:lang w:val="uk-UA"/>
+        </w:rPr>
+        <w:t xml:space="preserve"> потоків данних. </w:t>
+      </w:r>
+      <w:r>
+        <w:rPr>
+          <w:highlight w:val="yellow"/>
+          <w:lang w:val="uk-UA"/>
+        </w:rPr>
+        <w:t>Такі діаграми є основним засобом моделювання функціональних вимог до проектованої системи.</w:t>
+      </w:r>
+      <w:r>
+        <w:rPr>
+          <w:lang w:val="uk-UA"/>
+        </w:rPr>
+        <w:t xml:space="preserve"> </w:t>
+      </w:r>
+    </w:p>
+    <w:p>
+      <w:pPr>
+        <w:rPr>
+          <w:lang w:val="uk-UA"/>
+        </w:rPr>
+      </w:pPr>
+      <w:r>
+        <w:rPr>
+          <w:lang w:val="uk-UA"/>
+        </w:rPr>
+        <w:t>Діаграма потоків даних (</w:t>
+      </w:r>
+      <w:r>
+        <w:t>Data</w:t>
+      </w:r>
+      <w:r>
+        <w:rPr>
+          <w:lang w:val="uk-UA"/>
+        </w:rPr>
+        <w:t xml:space="preserve"> </w:t>
+      </w:r>
+      <w:r>
+        <w:t>Flow</w:t>
+      </w:r>
+      <w:r>
+        <w:rPr>
+          <w:lang w:val="uk-UA"/>
+        </w:rPr>
+        <w:t xml:space="preserve"> </w:t>
+      </w:r>
+      <w:r>
+        <w:t>Diagrams</w:t>
+      </w:r>
+      <w:r>
+        <w:rPr>
+          <w:lang w:val="uk-UA"/>
+        </w:rPr>
+        <w:t xml:space="preserve">, </w:t>
+      </w:r>
+      <w:r>
         <w:t>DFD</w:t>
       </w:r>
       <w:r>
         <w:rPr>
-          <w:rFonts w:ascii="Arial" w:hAnsi="Arial" w:cs="Arial"/>
-          <w:color w:val="FF0000"/>
-          <w:sz w:val="20"/>
-          <w:szCs w:val="20"/>
-          <w:lang w:val="ru-RU"/>
-        </w:rPr>
-        <w:t>) являются основным средством моделирования функциональных требований проектируемой системы. С их помощью эти требования разбиваются на функциональные компоненты (процессы) и представляются в виде сети, связанной потоками данных. Главная цель таких средств - продемонстрировать, как каждый процесс преобразует свои входные данные в выходные, а также выявить отношения между этими процессами.</w:t>
-      </w:r>
-    </w:p>
-    <w:p>
-      <w:pPr>
-        <w:pStyle w:val="NormalWeb"/>
-        <w:shd w:val="clear" w:color="auto" w:fill="FFFFDD"/>
-        <w:spacing w:before="0" w:beforeAutospacing="0" w:after="0" w:afterAutospacing="0"/>
-        <w:ind w:firstLine="300"/>
-        <w:jc w:val="both"/>
-        <w:rPr>
-          <w:rFonts w:ascii="Arial" w:hAnsi="Arial" w:cs="Arial"/>
-          <w:color w:val="FF0000"/>
-          <w:sz w:val="20"/>
-          <w:szCs w:val="20"/>
-          <w:lang w:val="ru-RU"/>
-        </w:rPr>
-      </w:pPr>
-      <w:r>
-        <w:rPr>
-          <w:rFonts w:ascii="Arial" w:hAnsi="Arial" w:cs="Arial"/>
-          <w:color w:val="FF0000"/>
-          <w:sz w:val="20"/>
-          <w:szCs w:val="20"/>
-          <w:lang w:val="ru-RU"/>
-        </w:rPr>
-        <w:t xml:space="preserve">Для изображения </w:t>
-      </w:r>
-      <w:r>
-        <w:rPr>
-          <w:rFonts w:ascii="Arial" w:hAnsi="Arial" w:cs="Arial"/>
-          <w:color w:val="FF0000"/>
-          <w:sz w:val="20"/>
-          <w:szCs w:val="20"/>
-        </w:rPr>
-        <w:t>DFD</w:t>
-      </w:r>
-      <w:r>
-        <w:rPr>
-          <w:rFonts w:ascii="Arial" w:hAnsi="Arial" w:cs="Arial"/>
-          <w:color w:val="FF0000"/>
-          <w:sz w:val="20"/>
-          <w:szCs w:val="20"/>
-          <w:lang w:val="ru-RU"/>
-        </w:rPr>
-        <w:t xml:space="preserve"> традиционно используются две различные нотации: Йодана (</w:t>
-      </w:r>
-      <w:r>
-        <w:rPr>
-          <w:rFonts w:ascii="Arial" w:hAnsi="Arial" w:cs="Arial"/>
-          <w:color w:val="FF0000"/>
-          <w:sz w:val="20"/>
-          <w:szCs w:val="20"/>
-        </w:rPr>
-        <w:t>Yourdon</w:t>
-      </w:r>
-      <w:r>
-        <w:rPr>
-          <w:rFonts w:ascii="Arial" w:hAnsi="Arial" w:cs="Arial"/>
-          <w:color w:val="FF0000"/>
-          <w:sz w:val="20"/>
-          <w:szCs w:val="20"/>
-          <w:lang w:val="ru-RU"/>
-        </w:rPr>
-        <w:t>) и Гейна-Сарсона (</w:t>
-      </w:r>
-      <w:r>
-        <w:rPr>
-          <w:rFonts w:ascii="Arial" w:hAnsi="Arial" w:cs="Arial"/>
-          <w:color w:val="FF0000"/>
-          <w:sz w:val="20"/>
-          <w:szCs w:val="20"/>
-        </w:rPr>
-        <w:t>Gane</w:t>
-      </w:r>
-      <w:r>
-        <w:rPr>
-          <w:rFonts w:ascii="Arial" w:hAnsi="Arial" w:cs="Arial"/>
-          <w:color w:val="FF0000"/>
-          <w:sz w:val="20"/>
-          <w:szCs w:val="20"/>
-          <w:lang w:val="ru-RU"/>
-        </w:rPr>
-        <w:t>-</w:t>
-      </w:r>
-      <w:r>
-        <w:rPr>
-          <w:rFonts w:ascii="Arial" w:hAnsi="Arial" w:cs="Arial"/>
-          <w:color w:val="FF0000"/>
-          <w:sz w:val="20"/>
-          <w:szCs w:val="20"/>
-        </w:rPr>
-        <w:t>Sarson</w:t>
-      </w:r>
-      <w:r>
-        <w:rPr>
-          <w:rFonts w:ascii="Arial" w:hAnsi="Arial" w:cs="Arial"/>
-          <w:color w:val="FF0000"/>
-          <w:sz w:val="20"/>
-          <w:szCs w:val="20"/>
-          <w:lang w:val="ru-RU"/>
-        </w:rPr>
-        <w:t xml:space="preserve">). </w:t>
-      </w:r>
-      <w:r>
-        <w:rPr>
-          <w:rFonts w:ascii="Arial" w:hAnsi="Arial" w:cs="Arial"/>
-          <w:b/>
-          <w:color w:val="FF0000"/>
-          <w:sz w:val="20"/>
-          <w:szCs w:val="20"/>
-          <w:lang w:val="ru-RU"/>
-        </w:rPr>
-        <w:t>Далее при построении примеров будет использоваться нотация Йодана</w:t>
-      </w:r>
-      <w:r>
-        <w:rPr>
-          <w:rFonts w:ascii="Arial" w:hAnsi="Arial" w:cs="Arial"/>
-          <w:color w:val="FF0000"/>
-          <w:sz w:val="20"/>
-          <w:szCs w:val="20"/>
-          <w:lang w:val="ru-RU"/>
-        </w:rPr>
-        <w:t>, все исключения будут предварительно оговариваться.</w:t>
-      </w:r>
-    </w:p>
-    <w:p>
-      <w:pPr>
-        <w:pStyle w:val="NormalWeb"/>
-        <w:shd w:val="clear" w:color="auto" w:fill="FFFFDD"/>
-        <w:spacing w:before="0" w:beforeAutospacing="0" w:after="0" w:afterAutospacing="0"/>
-        <w:ind w:firstLine="300"/>
-        <w:jc w:val="both"/>
-        <w:rPr>
-          <w:rFonts w:ascii="Arial" w:hAnsi="Arial" w:cs="Arial"/>
-          <w:color w:val="FF0000"/>
-          <w:sz w:val="20"/>
-          <w:szCs w:val="20"/>
-          <w:lang w:val="ru-RU"/>
-        </w:rPr>
-      </w:pPr>
-      <w:r>
-        <w:rPr>
-          <w:rFonts w:ascii="Arial" w:hAnsi="Arial" w:cs="Arial"/>
-          <w:color w:val="FF0000"/>
-          <w:sz w:val="20"/>
-          <w:szCs w:val="20"/>
-          <w:lang w:val="ru-RU"/>
-        </w:rPr>
-        <w:t xml:space="preserve">В основе данной методологии (методологии </w:t>
-      </w:r>
-      <w:r>
-        <w:rPr>
-          <w:rFonts w:ascii="Arial" w:hAnsi="Arial" w:cs="Arial"/>
-          <w:color w:val="FF0000"/>
-          <w:sz w:val="20"/>
-          <w:szCs w:val="20"/>
-        </w:rPr>
-        <w:t>Gane</w:t>
-      </w:r>
-      <w:r>
-        <w:rPr>
-          <w:rFonts w:ascii="Arial" w:hAnsi="Arial" w:cs="Arial"/>
-          <w:color w:val="FF0000"/>
-          <w:sz w:val="20"/>
-          <w:szCs w:val="20"/>
-          <w:lang w:val="ru-RU"/>
-        </w:rPr>
-        <w:t>/</w:t>
-      </w:r>
-      <w:r>
-        <w:rPr>
-          <w:rFonts w:ascii="Arial" w:hAnsi="Arial" w:cs="Arial"/>
-          <w:color w:val="FF0000"/>
-          <w:sz w:val="20"/>
-          <w:szCs w:val="20"/>
-        </w:rPr>
-        <w:t>Sarson</w:t>
-      </w:r>
-      <w:r>
-        <w:rPr>
-          <w:rFonts w:ascii="Arial" w:hAnsi="Arial" w:cs="Arial"/>
-          <w:color w:val="FF0000"/>
-          <w:sz w:val="20"/>
-          <w:szCs w:val="20"/>
-          <w:lang w:val="ru-RU"/>
-        </w:rPr>
-        <w:t xml:space="preserve">) лежит построение модели анализируемой ИС - проектируемой или реально существующей. В соответствии с методологией модель системы определяется как иерархия диаграмм потоков данных (ДПД или </w:t>
-      </w:r>
-      <w:r>
-        <w:rPr>
-          <w:rFonts w:ascii="Arial" w:hAnsi="Arial" w:cs="Arial"/>
-          <w:color w:val="FF0000"/>
-          <w:sz w:val="20"/>
-          <w:szCs w:val="20"/>
-        </w:rPr>
-        <w:t>DFD</w:t>
-      </w:r>
-      <w:r>
-        <w:rPr>
-          <w:rFonts w:ascii="Arial" w:hAnsi="Arial" w:cs="Arial"/>
-          <w:color w:val="FF0000"/>
-          <w:sz w:val="20"/>
-          <w:szCs w:val="20"/>
-          <w:lang w:val="ru-RU"/>
-        </w:rPr>
-        <w:t>), описывающих асинхронный процесс преобразования информации от ее ввода в систему до выдачи пользователю. Диаграммы верхних уровней иерархии (контекстные диаграммы) определяют основные процессы или подсистемы ИС с внешними входами и выходами. Они детализируются при помощи диаграмм нижнего уровня. Такая декомпозиция продолжается, создавая многоуровневую иерархию диаграмм, до тех пор, пока не будет достигнут такой уровень декомпозиции, на котором процесс становятся элементарными и детализировать их далее невозможно.</w:t>
-      </w:r>
-    </w:p>
-    <w:p>
-      <w:pPr>
-        <w:pStyle w:val="NormalWeb"/>
-        <w:shd w:val="clear" w:color="auto" w:fill="FFFFDD"/>
-        <w:spacing w:before="0" w:beforeAutospacing="0" w:after="0" w:afterAutospacing="0"/>
-        <w:ind w:firstLine="300"/>
-        <w:jc w:val="both"/>
-        <w:rPr>
-          <w:rFonts w:ascii="Arial" w:hAnsi="Arial" w:cs="Arial"/>
-          <w:color w:val="FF0000"/>
-          <w:sz w:val="20"/>
-          <w:szCs w:val="20"/>
-          <w:lang w:val="ru-RU"/>
-        </w:rPr>
-      </w:pPr>
-      <w:r>
-        <w:rPr>
-          <w:rFonts w:ascii="Arial" w:hAnsi="Arial" w:cs="Arial"/>
-          <w:color w:val="FF0000"/>
-          <w:sz w:val="20"/>
-          <w:szCs w:val="20"/>
-          <w:lang w:val="ru-RU"/>
-        </w:rPr>
-        <w:lastRenderedPageBreak/>
-        <w:t>Источники информации (внешние сущности) порождают информационные потоки (потоки данных), переносящие информацию к подсистемам или процессам. Те в свою очередь преобразуют информацию и порождают новые потоки, которые переносят информацию к другим процессам или подсистемам, накопителям данных или внешним сущностям - потребителям информации. Таким образом, основными компонентами диаграмм потоков данных являются:</w:t>
-      </w:r>
-    </w:p>
-    <w:p>
-      <w:pPr>
-        <w:pStyle w:val="NormalWeb"/>
-        <w:shd w:val="clear" w:color="auto" w:fill="FFFFDD"/>
-        <w:spacing w:before="0" w:beforeAutospacing="0" w:after="0" w:afterAutospacing="0"/>
-        <w:ind w:firstLine="300"/>
-        <w:jc w:val="both"/>
-        <w:rPr>
-          <w:rFonts w:ascii="Arial" w:hAnsi="Arial" w:cs="Arial"/>
-          <w:color w:val="FF0000"/>
-          <w:sz w:val="20"/>
-          <w:szCs w:val="20"/>
-          <w:lang w:val="ru-RU"/>
-        </w:rPr>
-      </w:pPr>
-      <w:r>
-        <w:rPr>
-          <w:rFonts w:ascii="Arial" w:hAnsi="Arial" w:cs="Arial"/>
-          <w:color w:val="FF0000"/>
-          <w:sz w:val="20"/>
-          <w:szCs w:val="20"/>
-          <w:lang w:val="ru-RU"/>
-        </w:rPr>
-        <w:t>внешние сущности;</w:t>
-      </w:r>
-    </w:p>
-    <w:p>
-      <w:pPr>
-        <w:pStyle w:val="NormalWeb"/>
-        <w:shd w:val="clear" w:color="auto" w:fill="FFFFDD"/>
-        <w:spacing w:before="0" w:beforeAutospacing="0" w:after="0" w:afterAutospacing="0"/>
-        <w:ind w:firstLine="300"/>
-        <w:jc w:val="both"/>
-        <w:rPr>
-          <w:rFonts w:ascii="Arial" w:hAnsi="Arial" w:cs="Arial"/>
-          <w:color w:val="FF0000"/>
-          <w:sz w:val="20"/>
-          <w:szCs w:val="20"/>
-          <w:lang w:val="ru-RU"/>
-        </w:rPr>
-      </w:pPr>
-      <w:r>
-        <w:rPr>
-          <w:rFonts w:ascii="Arial" w:hAnsi="Arial" w:cs="Arial"/>
-          <w:color w:val="FF0000"/>
-          <w:sz w:val="20"/>
-          <w:szCs w:val="20"/>
-          <w:lang w:val="ru-RU"/>
-        </w:rPr>
-        <w:t>системы/подсистемы;</w:t>
-      </w:r>
-    </w:p>
-    <w:p>
-      <w:pPr>
-        <w:pStyle w:val="NormalWeb"/>
-        <w:shd w:val="clear" w:color="auto" w:fill="FFFFDD"/>
-        <w:spacing w:before="0" w:beforeAutospacing="0" w:after="0" w:afterAutospacing="0"/>
-        <w:ind w:firstLine="300"/>
-        <w:jc w:val="both"/>
-        <w:rPr>
-          <w:rFonts w:ascii="Arial" w:hAnsi="Arial" w:cs="Arial"/>
-          <w:color w:val="FF0000"/>
-          <w:sz w:val="20"/>
-          <w:szCs w:val="20"/>
-          <w:lang w:val="ru-RU"/>
-        </w:rPr>
-      </w:pPr>
-      <w:r>
-        <w:rPr>
-          <w:rFonts w:ascii="Arial" w:hAnsi="Arial" w:cs="Arial"/>
-          <w:color w:val="FF0000"/>
-          <w:sz w:val="20"/>
-          <w:szCs w:val="20"/>
-          <w:lang w:val="ru-RU"/>
-        </w:rPr>
-        <w:t>процессы;</w:t>
-      </w:r>
-    </w:p>
-    <w:p>
-      <w:pPr>
-        <w:pStyle w:val="NormalWeb"/>
-        <w:shd w:val="clear" w:color="auto" w:fill="FFFFDD"/>
-        <w:spacing w:before="0" w:beforeAutospacing="0" w:after="0" w:afterAutospacing="0"/>
-        <w:ind w:firstLine="300"/>
-        <w:jc w:val="both"/>
-        <w:rPr>
-          <w:rFonts w:ascii="Arial" w:hAnsi="Arial" w:cs="Arial"/>
-          <w:color w:val="FF0000"/>
-          <w:sz w:val="20"/>
-          <w:szCs w:val="20"/>
-          <w:lang w:val="ru-RU"/>
-        </w:rPr>
-      </w:pPr>
-      <w:r>
-        <w:rPr>
-          <w:rFonts w:ascii="Arial" w:hAnsi="Arial" w:cs="Arial"/>
-          <w:color w:val="FF0000"/>
-          <w:sz w:val="20"/>
-          <w:szCs w:val="20"/>
-          <w:lang w:val="ru-RU"/>
-        </w:rPr>
-        <w:t>накопители данных;</w:t>
-      </w:r>
-    </w:p>
-    <w:p>
-      <w:pPr>
-        <w:pStyle w:val="NormalWeb"/>
-        <w:shd w:val="clear" w:color="auto" w:fill="FFFFDD"/>
-        <w:spacing w:before="0" w:beforeAutospacing="0" w:after="0" w:afterAutospacing="0"/>
-        <w:ind w:firstLine="300"/>
-        <w:jc w:val="both"/>
-        <w:rPr>
-          <w:rFonts w:ascii="Arial" w:hAnsi="Arial" w:cs="Arial"/>
-          <w:color w:val="FF0000"/>
-          <w:sz w:val="20"/>
-          <w:szCs w:val="20"/>
-          <w:lang w:val="ru-RU"/>
-        </w:rPr>
-      </w:pPr>
-      <w:r>
-        <w:rPr>
-          <w:rFonts w:ascii="Arial" w:hAnsi="Arial" w:cs="Arial"/>
-          <w:color w:val="FF0000"/>
-          <w:sz w:val="20"/>
-          <w:szCs w:val="20"/>
-          <w:lang w:val="ru-RU"/>
-        </w:rPr>
-        <w:t>потоки данных.</w:t>
-      </w:r>
-    </w:p>
-    <w:p>
-      <w:pPr>
-        <w:rPr>
-          <w:lang w:val="uk-UA"/>
-        </w:rPr>
-      </w:pPr>
-    </w:p>
-    <w:p>
-      <w:pPr>
-        <w:rPr>
-          <w:lang w:val="ru-RU"/>
-        </w:rPr>
-      </w:pPr>
-    </w:p>
-    <w:p>
-      <w:pPr>
-        <w:pStyle w:val="Heading2"/>
-        <w:jc w:val="left"/>
-        <w:rPr>
-          <w:sz w:val="24"/>
-          <w:szCs w:val="24"/>
-          <w:lang w:val="ru-RU"/>
-        </w:rPr>
-      </w:pPr>
-      <w:r>
-        <w:rPr>
-          <w:sz w:val="24"/>
-          <w:szCs w:val="24"/>
-          <w:lang w:val="ru-RU"/>
-        </w:rPr>
-        <w:t>Построение диаграммы потоков данных</w:t>
-      </w:r>
-    </w:p>
-    <w:p>
-      <w:pPr>
-        <w:rPr>
-          <w:lang w:val="ru-RU"/>
-        </w:rPr>
-      </w:pPr>
-      <w:r>
-        <w:rPr>
-          <w:lang w:val="ru-RU"/>
-        </w:rPr>
-        <w:t>Розроблювана нами інформаційна система призначена для забезпечення функцій особистого кабінету.</w:t>
+          <w:lang w:val="uk-UA"/>
+        </w:rPr>
+        <w:t xml:space="preserve">) </w:t>
+      </w:r>
+      <w:r>
+        <w:rPr>
+          <w:lang w:val="uk-UA"/>
+        </w:rPr>
+        <w:t>представляє собою ієрархію функціональних процессів звязаних потоками данних. Метою такого представлення є демонстрація того як кожний процес перетворює свої вхідні дані в вихідні, а також виявити відношення між цими процесами.</w:t>
+      </w:r>
+    </w:p>
+    <w:p>
+      <w:pPr>
+        <w:rPr>
+          <w:lang w:val="uk-UA"/>
+        </w:rPr>
+      </w:pPr>
+      <w:r>
+        <w:rPr>
+          <w:lang w:val="uk-UA"/>
+        </w:rPr>
+        <w:t>В залежності від ступеня деталізації процесів і</w:t>
+      </w:r>
+      <w:r>
+        <w:rPr>
+          <w:lang w:val="uk-UA"/>
+        </w:rPr>
+        <w:t xml:space="preserve">снує декілька </w:t>
+      </w:r>
+      <w:r>
+        <w:rPr>
+          <w:lang w:val="uk-UA"/>
+        </w:rPr>
+        <w:t xml:space="preserve">рівнів </w:t>
+      </w:r>
+      <w:r>
+        <w:t>DF</w:t>
+      </w:r>
+      <w:r>
+        <w:rPr>
+          <w:lang w:val="uk-UA"/>
+        </w:rPr>
+        <w:t xml:space="preserve"> д</w:t>
+      </w:r>
+      <w:r>
+        <w:rPr>
+          <w:lang w:val="uk-UA"/>
+        </w:rPr>
+        <w:t xml:space="preserve">іаграм. Для створення особистого </w:t>
+      </w:r>
+      <w:r>
+        <w:rPr>
+          <w:lang w:val="uk-UA"/>
+        </w:rPr>
+        <w:t>кабінету спроектує</w:t>
+      </w:r>
+      <w:r>
+        <w:rPr>
+          <w:lang w:val="uk-UA"/>
+        </w:rPr>
+        <w:t xml:space="preserve">мо </w:t>
+      </w:r>
+      <w:r>
+        <w:t>DF</w:t>
       </w:r>
       <w:r>
         <w:rPr>
@@ -1868,160 +2689,25 @@
         <w:rPr>
           <w:lang w:val="ru-RU"/>
         </w:rPr>
-        <w:t xml:space="preserve">Основні користувачі данної системи це клієнти підприємства. </w:t>
-      </w:r>
-    </w:p>
-    <w:p>
-      <w:pPr>
-        <w:rPr>
-          <w:lang w:val="uk-UA"/>
-        </w:rPr>
-      </w:pPr>
-      <w:r>
-        <w:rPr>
-          <w:lang w:val="ru-RU"/>
-        </w:rPr>
-        <w:t>З</w:t>
-      </w:r>
-      <w:r>
-        <w:rPr>
-          <w:lang w:val="ru-RU"/>
-        </w:rPr>
-        <w:t xml:space="preserve"> її</w:t>
-      </w:r>
-      <w:r>
-        <w:rPr>
-          <w:lang w:val="ru-RU"/>
-        </w:rPr>
-        <w:t xml:space="preserve"> допомогою </w:t>
-      </w:r>
-      <w:r>
-        <w:rPr>
-          <w:lang w:val="ru-RU"/>
-        </w:rPr>
-        <w:t>вони</w:t>
-      </w:r>
-      <w:r>
-        <w:rPr>
-          <w:lang w:val="uk-UA"/>
-        </w:rPr>
-        <w:t xml:space="preserve"> мають змогу здійснювати управління такими телекомунікаційними послугами як високошвидкісний інтернет, телебачення та телефонний звязок.</w:t>
-      </w:r>
-      <w:r>
-        <w:rPr>
-          <w:lang w:val="uk-UA"/>
-        </w:rPr>
-        <w:t xml:space="preserve"> Дані послуги можуть бути встановлені, модифіковані </w:t>
-      </w:r>
-      <w:r>
-        <w:rPr>
-          <w:lang w:val="uk-UA"/>
-        </w:rPr>
-        <w:t>або</w:t>
-      </w:r>
-      <w:r>
-        <w:rPr>
-          <w:lang w:val="uk-UA"/>
-        </w:rPr>
-        <w:t xml:space="preserve"> від</w:t>
-      </w:r>
-      <w:r>
-        <w:rPr>
-          <w:lang w:val="uk-UA"/>
-        </w:rPr>
-        <w:t>к</w:t>
-      </w:r>
-      <w:r>
-        <w:rPr>
-          <w:lang w:val="uk-UA"/>
-        </w:rPr>
-        <w:t>лючені.</w:t>
-      </w:r>
-    </w:p>
-    <w:p>
-      <w:pPr>
-        <w:rPr>
-          <w:lang w:val="uk-UA"/>
-        </w:rPr>
-      </w:pPr>
-      <w:r>
-        <w:rPr>
-          <w:lang w:val="uk-UA"/>
-        </w:rPr>
-        <w:t>Також клієнти мають можливість здійснювати оплату послуг та переглядати історію платежів за певний період.</w:t>
-      </w:r>
-    </w:p>
-    <w:p>
-      <w:pPr>
-        <w:rPr>
-          <w:lang w:val="uk-UA"/>
-        </w:rPr>
-      </w:pPr>
-      <w:r>
-        <w:rPr>
-          <w:lang w:val="uk-UA"/>
-        </w:rPr>
-        <w:t xml:space="preserve">Однією з </w:t>
-      </w:r>
-      <w:r>
-        <w:rPr>
-          <w:lang w:val="uk-UA"/>
-        </w:rPr>
-        <w:t xml:space="preserve">корисних функцій особистого кабінету є пошук необхідної інформації щодо послуг підприємства, які воно надає користувачам. </w:t>
-      </w:r>
-      <w:r>
-        <w:rPr>
-          <w:lang w:val="uk-UA"/>
-        </w:rPr>
-        <w:t xml:space="preserve">За допомогою особистого кабінету користувачі матимуть змогу переглядати новини підприємства, отримувати оголошення про зміни в обслуговуванні, бути в курсі останніх акційних пропозицій. </w:t>
-      </w:r>
-      <w:r>
-        <w:rPr>
-          <w:lang w:val="uk-UA"/>
-        </w:rPr>
-        <w:t xml:space="preserve">Це </w:t>
-      </w:r>
-      <w:r>
-        <w:rPr>
-          <w:lang w:val="uk-UA"/>
-        </w:rPr>
-        <w:t xml:space="preserve">також </w:t>
-      </w:r>
-      <w:r>
-        <w:rPr>
-          <w:lang w:val="uk-UA"/>
-        </w:rPr>
-        <w:t xml:space="preserve">можуть бути </w:t>
-      </w:r>
-      <w:r>
-        <w:rPr>
-          <w:lang w:val="uk-UA"/>
-        </w:rPr>
-        <w:t xml:space="preserve">контакні дані </w:t>
-      </w:r>
-      <w:r>
-        <w:rPr>
-          <w:lang w:val="uk-UA"/>
-        </w:rPr>
-        <w:t xml:space="preserve">про підприємство, </w:t>
-      </w:r>
-      <w:r>
-        <w:rPr>
-          <w:lang w:val="uk-UA"/>
-        </w:rPr>
-        <w:t>що</w:t>
-      </w:r>
-      <w:r>
-        <w:rPr>
-          <w:lang w:val="uk-UA"/>
-        </w:rPr>
-        <w:t xml:space="preserve"> можуть знадобитися у разі виникнення технічних, платіжних або інших </w:t>
-      </w:r>
-      <w:r>
-        <w:rPr>
-          <w:lang w:val="uk-UA"/>
-        </w:rPr>
-        <w:t>питань</w:t>
+        <w:t>д</w:t>
+      </w:r>
+      <w:r>
+        <w:rPr>
+          <w:lang w:val="uk-UA"/>
+        </w:rPr>
+        <w:t xml:space="preserve">іаграми </w:t>
+      </w:r>
+      <w:r>
+        <w:rPr>
+          <w:lang w:val="uk-UA"/>
+        </w:rPr>
+        <w:t>0-го та 1-го рівнів</w:t>
+      </w:r>
+      <w:r>
+        <w:rPr>
+          <w:lang w:val="uk-UA"/>
+        </w:rPr>
+        <w:t xml:space="preserve"> (Рис 2.1.1 та Рис 2.1.2)</w:t>
       </w:r>
       <w:r>
         <w:rPr>
@@ -2039,205 +2725,57 @@
       </w:pPr>
       <w:r>
         <w:rPr>
-          <w:highlight w:val="yellow"/>
-          <w:lang w:val="ru-RU"/>
-        </w:rPr>
-        <w:t>Усі в</w:t>
-      </w:r>
-      <w:r>
-        <w:rPr>
-          <w:highlight w:val="yellow"/>
-          <w:lang w:val="ru-RU"/>
-        </w:rPr>
-        <w:t>казані</w:t>
-      </w:r>
-      <w:r>
-        <w:rPr>
-          <w:highlight w:val="yellow"/>
-          <w:lang w:val="ru-RU"/>
-        </w:rPr>
-        <w:t xml:space="preserve"> </w:t>
-      </w:r>
-      <w:r>
-        <w:rPr>
-          <w:highlight w:val="yellow"/>
-          <w:lang w:val="ru-RU"/>
-        </w:rPr>
-        <w:t xml:space="preserve">вище </w:t>
-      </w:r>
-      <w:r>
-        <w:rPr>
-          <w:highlight w:val="yellow"/>
-          <w:lang w:val="ru-RU"/>
-        </w:rPr>
-        <w:t>фунції можно зобразити за допомогою д</w:t>
-      </w:r>
-      <w:r>
-        <w:rPr>
-          <w:highlight w:val="yellow"/>
-          <w:lang w:val="uk-UA"/>
-        </w:rPr>
-        <w:t>іаграм</w:t>
-      </w:r>
-      <w:r>
-        <w:rPr>
-          <w:highlight w:val="yellow"/>
-          <w:lang w:val="uk-UA"/>
-        </w:rPr>
-        <w:t xml:space="preserve"> потоків данних. </w:t>
-      </w:r>
-      <w:r>
-        <w:rPr>
-          <w:highlight w:val="yellow"/>
-          <w:lang w:val="uk-UA"/>
-        </w:rPr>
-        <w:t>Такі діаграми є основним засобом моделювання функціональних вимог до проектованої системи.</w:t>
-      </w:r>
-      <w:r>
-        <w:rPr>
-          <w:lang w:val="uk-UA"/>
-        </w:rPr>
-        <w:t xml:space="preserve"> </w:t>
-      </w:r>
-    </w:p>
-    <w:p>
-      <w:pPr>
-        <w:rPr>
-          <w:lang w:val="uk-UA"/>
-        </w:rPr>
-      </w:pPr>
-      <w:r>
-        <w:rPr>
-          <w:lang w:val="uk-UA"/>
-        </w:rPr>
-        <w:t>Діаграма потоків даних (</w:t>
-      </w:r>
-      <w:r>
-        <w:t>Data</w:t>
-      </w:r>
-      <w:r>
-        <w:rPr>
-          <w:lang w:val="uk-UA"/>
-        </w:rPr>
-        <w:t xml:space="preserve"> </w:t>
-      </w:r>
-      <w:r>
-        <w:t>Flow</w:t>
-      </w:r>
-      <w:r>
-        <w:rPr>
-          <w:lang w:val="uk-UA"/>
-        </w:rPr>
-        <w:t xml:space="preserve"> </w:t>
-      </w:r>
-      <w:r>
-        <w:t>Diagrams</w:t>
-      </w:r>
-      <w:r>
-        <w:rPr>
-          <w:lang w:val="uk-UA"/>
-        </w:rPr>
-        <w:t xml:space="preserve">, </w:t>
-      </w:r>
-      <w:r>
-        <w:t>DFD</w:t>
-      </w:r>
-      <w:r>
-        <w:rPr>
-          <w:lang w:val="uk-UA"/>
-        </w:rPr>
-        <w:t xml:space="preserve">) </w:t>
-      </w:r>
-      <w:r>
-        <w:rPr>
-          <w:lang w:val="uk-UA"/>
-        </w:rPr>
-        <w:t>представляє собою ієрархію функціональних процессів звязаних потоками данних. Метою такого представлення є демонстрація того як кожний процес перетворює свої вхідні дані в вихідні, а також виявити відношення між цими процесами.</w:t>
-      </w:r>
-    </w:p>
-    <w:p>
-      <w:pPr>
-        <w:rPr>
-          <w:lang w:val="uk-UA"/>
-        </w:rPr>
-      </w:pPr>
-      <w:r>
-        <w:rPr>
-          <w:lang w:val="uk-UA"/>
-        </w:rPr>
-        <w:t>В залежності від ступеня деталізації процесів і</w:t>
-      </w:r>
-      <w:r>
-        <w:rPr>
-          <w:lang w:val="uk-UA"/>
-        </w:rPr>
-        <w:t xml:space="preserve">снує декілька </w:t>
-      </w:r>
-      <w:r>
-        <w:rPr>
-          <w:lang w:val="uk-UA"/>
-        </w:rPr>
-        <w:t xml:space="preserve">рівнів </w:t>
-      </w:r>
-      <w:r>
-        <w:t>DF</w:t>
-      </w:r>
-      <w:r>
-        <w:rPr>
-          <w:lang w:val="uk-UA"/>
-        </w:rPr>
-        <w:t xml:space="preserve"> д</w:t>
-      </w:r>
-      <w:r>
-        <w:rPr>
-          <w:lang w:val="uk-UA"/>
-        </w:rPr>
-        <w:t xml:space="preserve">іаграм. Для створення особистого </w:t>
-      </w:r>
-      <w:r>
-        <w:rPr>
-          <w:lang w:val="uk-UA"/>
-        </w:rPr>
-        <w:t>кабінету спроектує</w:t>
-      </w:r>
-      <w:r>
-        <w:rPr>
-          <w:lang w:val="uk-UA"/>
-        </w:rPr>
-        <w:t xml:space="preserve">мо </w:t>
-      </w:r>
-      <w:r>
-        <w:t>DF</w:t>
-      </w:r>
-      <w:r>
-        <w:rPr>
-          <w:lang w:val="ru-RU"/>
-        </w:rPr>
-        <w:t xml:space="preserve"> </w:t>
-      </w:r>
-      <w:r>
-        <w:rPr>
-          <w:lang w:val="ru-RU"/>
-        </w:rPr>
-        <w:t>д</w:t>
-      </w:r>
-      <w:r>
-        <w:rPr>
-          <w:lang w:val="uk-UA"/>
-        </w:rPr>
-        <w:t xml:space="preserve">іаграми </w:t>
-      </w:r>
-      <w:r>
-        <w:rPr>
-          <w:lang w:val="uk-UA"/>
-        </w:rPr>
-        <w:t>0-го та 1-го рівнів</w:t>
-      </w:r>
-      <w:r>
-        <w:rPr>
-          <w:lang w:val="uk-UA"/>
-        </w:rPr>
-        <w:t xml:space="preserve"> (Рис 2.1.1 та Рис 2.1.2)</w:t>
+          <w:lang w:val="uk-UA"/>
+        </w:rPr>
+        <w:t xml:space="preserve">На </w:t>
+      </w:r>
+      <w:r>
+        <w:rPr>
+          <w:lang w:val="uk-UA"/>
+        </w:rPr>
+        <w:t>рисунку</w:t>
+      </w:r>
+      <w:r>
+        <w:rPr>
+          <w:lang w:val="uk-UA"/>
+        </w:rPr>
+        <w:t xml:space="preserve"> 2.1</w:t>
+      </w:r>
+      <w:r>
+        <w:rPr>
+          <w:lang w:val="uk-UA"/>
+        </w:rPr>
+        <w:t>.1 ми зобразили головний процес –</w:t>
+      </w:r>
+      <w:r>
+        <w:rPr>
+          <w:lang w:val="ru-RU"/>
+        </w:rPr>
+        <w:t xml:space="preserve"> управл</w:t>
+      </w:r>
+      <w:r>
+        <w:rPr>
+          <w:lang w:val="uk-UA"/>
+        </w:rPr>
+        <w:t>іння телекомунікаційними послугами та рахунками</w:t>
+      </w:r>
+      <w:r>
+        <w:rPr>
+          <w:lang w:val="uk-UA"/>
+        </w:rPr>
+        <w:t xml:space="preserve">. </w:t>
+      </w:r>
+      <w:r>
+        <w:rPr>
+          <w:lang w:val="uk-UA"/>
+        </w:rPr>
+        <w:t xml:space="preserve"> Цей процес являє собою перетворення вхідних потоків даних у вихідні відповідно до певного алгоритму та бізнес логіки</w:t>
+      </w:r>
+      <w:r>
+        <w:rPr>
+          <w:lang w:val="uk-UA"/>
+        </w:rPr>
+        <w:t xml:space="preserve"> підприємства</w:t>
       </w:r>
       <w:r>
         <w:rPr>
@@ -2257,61 +2795,25 @@
         <w:rPr>
           <w:lang w:val="uk-UA"/>
         </w:rPr>
-        <w:t xml:space="preserve">На </w:t>
-      </w:r>
-      <w:r>
-        <w:rPr>
-          <w:lang w:val="uk-UA"/>
-        </w:rPr>
-        <w:t>рисунку</w:t>
-      </w:r>
-      <w:r>
-        <w:rPr>
-          <w:lang w:val="uk-UA"/>
-        </w:rPr>
-        <w:t xml:space="preserve"> 2.1</w:t>
-      </w:r>
-      <w:r>
-        <w:rPr>
-          <w:lang w:val="uk-UA"/>
-        </w:rPr>
-        <w:t>.1 ми зобразили головний процес –</w:t>
-      </w:r>
-      <w:r>
-        <w:rPr>
-          <w:lang w:val="ru-RU"/>
-        </w:rPr>
-        <w:t xml:space="preserve"> управл</w:t>
-      </w:r>
-      <w:r>
-        <w:rPr>
-          <w:lang w:val="uk-UA"/>
-        </w:rPr>
-        <w:t>іння телекомунікаційними послугами та рахунками</w:t>
-      </w:r>
-      <w:r>
-        <w:rPr>
-          <w:lang w:val="uk-UA"/>
-        </w:rPr>
-        <w:t xml:space="preserve">. </w:t>
-      </w:r>
-      <w:r>
-        <w:rPr>
-          <w:lang w:val="uk-UA"/>
-        </w:rPr>
-        <w:t xml:space="preserve"> Цей процес являє собою перетворення вхідних потоків даних у вихідні відповідно до певного алгоритму та бізнес логіки</w:t>
-      </w:r>
-      <w:r>
-        <w:rPr>
-          <w:lang w:val="uk-UA"/>
-        </w:rPr>
-        <w:t xml:space="preserve"> підприємства</w:t>
-      </w:r>
-      <w:r>
-        <w:rPr>
-          <w:lang w:val="uk-UA"/>
-        </w:rPr>
-        <w:t>.</w:t>
+        <w:t xml:space="preserve">Дві зовнішні сутності </w:t>
+      </w:r>
+      <w:r>
+        <w:rPr>
+          <w:lang w:val="uk-UA"/>
+        </w:rPr>
+        <w:t xml:space="preserve"> «Клієнт» та «Підприємство» являють собою </w:t>
+      </w:r>
+      <w:r>
+        <w:rPr>
+          <w:lang w:val="uk-UA"/>
+        </w:rPr>
+        <w:t>фізичний та матеріальний</w:t>
+      </w:r>
+      <w:r>
+        <w:rPr>
+          <w:lang w:val="uk-UA"/>
+        </w:rPr>
+        <w:t xml:space="preserve"> об’єкти, що є джерелом або приймачем системних даних. </w:t>
       </w:r>
     </w:p>
     <w:p>
@@ -2325,39 +2827,6 @@
         <w:rPr>
           <w:lang w:val="uk-UA"/>
         </w:rPr>
-        <w:t xml:space="preserve">Дві зовнішні сутності </w:t>
-      </w:r>
-      <w:r>
-        <w:rPr>
-          <w:lang w:val="uk-UA"/>
-        </w:rPr>
-        <w:t xml:space="preserve"> «Клієнт» та «Підприємство» являють собою </w:t>
-      </w:r>
-      <w:r>
-        <w:rPr>
-          <w:lang w:val="uk-UA"/>
-        </w:rPr>
-        <w:t>фізичний та матеріальний</w:t>
-      </w:r>
-      <w:r>
-        <w:rPr>
-          <w:lang w:val="uk-UA"/>
-        </w:rPr>
-        <w:t xml:space="preserve"> об’єкти, що є джерелом або приймачем системних даних. </w:t>
-      </w:r>
-    </w:p>
-    <w:p>
-      <w:pPr>
-        <w:pStyle w:val="BodyText"/>
-        <w:rPr>
-          <w:lang w:val="uk-UA"/>
-        </w:rPr>
-      </w:pPr>
-      <w:r>
-        <w:rPr>
-          <w:lang w:val="uk-UA"/>
-        </w:rPr>
-        <w:lastRenderedPageBreak/>
         <w:t>Іменованими стрілками ми проілюстрували потоки даних, що є у нашому макеті абстракціями, використовуваними для передачі інформації з однієї частини системи в іншу.</w:t>
       </w:r>
     </w:p>
@@ -2398,7 +2867,7 @@
                     </pic:cNvPicPr>
                   </pic:nvPicPr>
                   <pic:blipFill>
-                    <a:blip r:embed="rId9">
+                    <a:blip r:embed="rId11">
                       <a:extLst>
                         <a:ext uri="{28A0092B-C50C-407E-A947-70E740481C1C}">
                           <a14:useLocalDpi xmlns:a14="http://schemas.microsoft.com/office/drawing/2010/main" val="0"/>
@@ -2449,6 +2918,7 @@
         <w:rPr>
           <w:lang w:val="ru-RU"/>
         </w:rPr>
+        <w:lastRenderedPageBreak/>
         <w:t xml:space="preserve">Рис. 2.1.1. </w:t>
       </w:r>
       <w:r>
@@ -2587,7 +3057,7 @@
                     </pic:cNvPicPr>
                   </pic:nvPicPr>
                   <pic:blipFill>
-                    <a:blip r:embed="rId10">
+                    <a:blip r:embed="rId12">
                       <a:extLst>
                         <a:ext uri="{28A0092B-C50C-407E-A947-70E740481C1C}">
                           <a14:useLocalDpi xmlns:a14="http://schemas.microsoft.com/office/drawing/2010/main" val="0"/>
@@ -2728,7 +3198,6 @@
         <w:rPr>
           <w:lang w:val="uk-UA"/>
         </w:rPr>
-        <w:lastRenderedPageBreak/>
         <w:t>внесення змін до послуги (встановлення, модификація або відключення)</w:t>
       </w:r>
     </w:p>
@@ -2836,6 +3305,7 @@
         <w:rPr>
           <w:lang w:val="ru-RU"/>
         </w:rPr>
+        <w:lastRenderedPageBreak/>
         <w:t xml:space="preserve">Звязок між згаданими вище елементами діаграми буде здійснюватися за допомогою </w:t>
       </w:r>
       <w:r>

</xml_diff>

<commit_message>
Add templates for DFD (RU). Update practice report v1.06
</commit_message>
<xml_diff>
--- a/Others/Lina_Diplom/pract1_ru.docx
+++ b/Others/Lina_Diplom/pract1_ru.docx
@@ -29,8 +29,9 @@
         <w:rPr>
           <w:b/>
           <w:color w:val="FF0000"/>
-        </w:rPr>
-        <w:t>4</w:t>
+          <w:lang w:val="ru-RU"/>
+        </w:rPr>
+        <w:t>6</w:t>
       </w:r>
       <w:r>
         <w:rPr>
@@ -44,8 +45,9 @@
         <w:rPr>
           <w:b/>
           <w:color w:val="FF0000"/>
-        </w:rPr>
-        <w:t>4</w:t>
+          <w:lang w:val="ru-RU"/>
+        </w:rPr>
+        <w:t>7</w:t>
       </w:r>
       <w:bookmarkStart w:id="0" w:name="_GoBack"/>
       <w:bookmarkEnd w:id="0"/>
@@ -67,6 +69,137 @@
     </w:p>
     <w:p>
       <w:pPr>
+        <w:rPr>
+          <w:lang w:val="ru-RU"/>
+        </w:rPr>
+      </w:pPr>
+      <w:r>
+        <w:rPr>
+          <w:b/>
+          <w:lang w:val="ru-RU"/>
+        </w:rPr>
+        <w:t>Тема</w:t>
+      </w:r>
+      <w:r>
+        <w:rPr>
+          <w:b/>
+          <w:lang w:val="ru-RU"/>
+        </w:rPr>
+        <w:t xml:space="preserve"> производственной практики</w:t>
+      </w:r>
+      <w:r>
+        <w:rPr>
+          <w:b/>
+          <w:lang w:val="ru-RU"/>
+        </w:rPr>
+        <w:t>:</w:t>
+      </w:r>
+      <w:r>
+        <w:rPr>
+          <w:lang w:val="ru-RU"/>
+        </w:rPr>
+        <w:t xml:space="preserve"> Проектирование информационной системы веб приложения для предприятия ООО «Сумские телекомсистемы»</w:t>
+      </w:r>
+    </w:p>
+    <w:p>
+      <w:pPr>
+        <w:rPr>
+          <w:lang w:val="ru-RU"/>
+        </w:rPr>
+      </w:pPr>
+    </w:p>
+    <w:p>
+      <w:pPr>
+        <w:rPr>
+          <w:lang w:val="ru-RU"/>
+        </w:rPr>
+      </w:pPr>
+      <w:r>
+        <w:rPr>
+          <w:b/>
+          <w:lang w:val="ru-RU"/>
+        </w:rPr>
+        <w:t>Тема преддипломной практики:</w:t>
+      </w:r>
+      <w:r>
+        <w:rPr>
+          <w:lang w:val="ru-RU"/>
+        </w:rPr>
+        <w:t xml:space="preserve"> Проектирование и реализация базы данных веб приложения для предприятия ООО «Сумские телекомсистемы»</w:t>
+      </w:r>
+    </w:p>
+    <w:p>
+      <w:pPr>
+        <w:rPr>
+          <w:lang w:val="ru-RU"/>
+        </w:rPr>
+      </w:pPr>
+    </w:p>
+    <w:p>
+      <w:pPr>
+        <w:rPr>
+          <w:lang w:val="ru-RU"/>
+        </w:rPr>
+      </w:pPr>
+      <w:r>
+        <w:rPr>
+          <w:b/>
+          <w:lang w:val="ru-RU"/>
+        </w:rPr>
+        <w:t>Тема дипломной бакалаврской работы:</w:t>
+      </w:r>
+      <w:r>
+        <w:rPr>
+          <w:lang w:val="ru-RU"/>
+        </w:rPr>
+        <w:t xml:space="preserve"> </w:t>
+      </w:r>
+      <w:r>
+        <w:rPr>
+          <w:lang w:val="ru-RU"/>
+        </w:rPr>
+        <w:t>Разрабо</w:t>
+      </w:r>
+      <w:r>
+        <w:rPr>
+          <w:lang w:val="ru-RU"/>
+        </w:rPr>
+        <w:t xml:space="preserve">тка информационной системы </w:t>
+      </w:r>
+      <w:r>
+        <w:rPr>
+          <w:lang w:val="ru-RU"/>
+        </w:rPr>
+        <w:t>ООО</w:t>
+      </w:r>
+      <w:r>
+        <w:rPr>
+          <w:lang w:val="ru-RU"/>
+        </w:rPr>
+        <w:t xml:space="preserve"> «</w:t>
+      </w:r>
+      <w:r>
+        <w:rPr>
+          <w:lang w:val="ru-RU"/>
+        </w:rPr>
+        <w:t>Сумские телекомсистемы</w:t>
+      </w:r>
+      <w:r>
+        <w:rPr>
+          <w:lang w:val="ru-RU"/>
+        </w:rPr>
+        <w:t>»</w:t>
+      </w:r>
+    </w:p>
+    <w:p>
+      <w:pPr>
+        <w:rPr>
+          <w:lang w:val="ru-RU"/>
+        </w:rPr>
+      </w:pPr>
+    </w:p>
+    <w:p>
+      <w:pPr>
         <w:pStyle w:val="Heading1"/>
         <w:jc w:val="center"/>
         <w:rPr>
@@ -367,7 +500,7 @@
           <w:lang w:val="uk-UA"/>
         </w:rPr>
         <w:lastRenderedPageBreak/>
-        <w:t xml:space="preserve">1. </w:t>
+        <w:t xml:space="preserve">1 </w:t>
       </w:r>
       <w:r>
         <w:rPr>
@@ -425,7 +558,7 @@
         </w:rPr>
         <w:t xml:space="preserve">Веб сайт </w:t>
       </w:r>
-      <w:hyperlink r:id="rId6" w:history="1">
+      <w:hyperlink r:id="rId7" w:history="1">
         <w:r>
           <w:rPr>
             <w:rStyle w:val="Hyperlink"/>
@@ -531,7 +664,7 @@
         </w:rPr>
         <w:t xml:space="preserve">Веб сайт </w:t>
       </w:r>
-      <w:hyperlink r:id="rId7" w:history="1">
+      <w:hyperlink r:id="rId8" w:history="1">
         <w:r>
           <w:rPr>
             <w:rStyle w:val="Hyperlink"/>
@@ -616,7 +749,7 @@
                     <pic:cNvPicPr/>
                   </pic:nvPicPr>
                   <pic:blipFill>
-                    <a:blip r:embed="rId8"/>
+                    <a:blip r:embed="rId9"/>
                     <a:stretch>
                       <a:fillRect/>
                     </a:stretch>
@@ -648,7 +781,13 @@
         <w:rPr>
           <w:lang w:val="uk-UA"/>
         </w:rPr>
-        <w:t>Рис. 1.1. Сайт предприятия</w:t>
+        <w:t>Рисунок 1.1</w:t>
+      </w:r>
+      <w:r>
+        <w:rPr>
+          <w:lang w:val="uk-UA"/>
+        </w:rPr>
+        <w:t xml:space="preserve"> Сайт предприятия</w:t>
       </w:r>
     </w:p>
     <w:p>
@@ -967,7 +1106,7 @@
                     </pic:cNvPicPr>
                   </pic:nvPicPr>
                   <pic:blipFill>
-                    <a:blip r:embed="rId9">
+                    <a:blip r:embed="rId10">
                       <a:extLst>
                         <a:ext uri="{28A0092B-C50C-407E-A947-70E740481C1C}">
                           <a14:useLocalDpi xmlns:a14="http://schemas.microsoft.com/office/drawing/2010/main" val="0"/>
@@ -1010,25 +1149,25 @@
         <w:rPr>
           <w:lang w:val="uk-UA"/>
         </w:rPr>
-        <w:t>Рис. 1.</w:t>
-      </w:r>
-      <w:r>
-        <w:rPr>
-          <w:lang w:val="ru-RU"/>
-        </w:rPr>
-        <w:t>2</w:t>
-      </w:r>
-      <w:r>
-        <w:rPr>
-          <w:lang w:val="uk-UA"/>
-        </w:rPr>
-        <w:t>.</w:t>
-      </w:r>
-      <w:r>
-        <w:rPr>
-          <w:lang w:val="ru-RU"/>
-        </w:rPr>
-        <w:t xml:space="preserve"> </w:t>
+        <w:t>Рис</w:t>
+      </w:r>
+      <w:r>
+        <w:rPr>
+          <w:lang w:val="uk-UA"/>
+        </w:rPr>
+        <w:t>унок</w:t>
+      </w:r>
+      <w:r>
+        <w:rPr>
+          <w:lang w:val="uk-UA"/>
+        </w:rPr>
+        <w:t xml:space="preserve"> 1.</w:t>
+      </w:r>
+      <w:r>
+        <w:rPr>
+          <w:lang w:val="ru-RU"/>
+        </w:rPr>
+        <w:t xml:space="preserve">2 </w:t>
       </w:r>
       <w:r>
         <w:rPr>
@@ -1149,7 +1288,7 @@
                     </pic:cNvPicPr>
                   </pic:nvPicPr>
                   <pic:blipFill>
-                    <a:blip r:embed="rId10">
+                    <a:blip r:embed="rId11">
                       <a:extLst>
                         <a:ext uri="{28A0092B-C50C-407E-A947-70E740481C1C}">
                           <a14:useLocalDpi xmlns:a14="http://schemas.microsoft.com/office/drawing/2010/main" val="0"/>
@@ -1194,11 +1333,25 @@
           <w:color w:val="FF0000"/>
           <w:lang w:val="uk-UA"/>
         </w:rPr>
-        <w:t>Рис. 1.</w:t>
+        <w:t>Рис</w:t>
       </w:r>
       <w:r>
         <w:rPr>
           <w:color w:val="FF0000"/>
+          <w:lang w:val="ru-RU"/>
+        </w:rPr>
+        <w:t>унок</w:t>
+      </w:r>
+      <w:r>
+        <w:rPr>
+          <w:color w:val="FF0000"/>
+          <w:lang w:val="uk-UA"/>
+        </w:rPr>
+        <w:t xml:space="preserve"> 1.</w:t>
+      </w:r>
+      <w:r>
+        <w:rPr>
+          <w:color w:val="FF0000"/>
           <w:lang w:val="uk-UA"/>
         </w:rPr>
         <w:t>3</w:t>
@@ -1208,27 +1361,33 @@
           <w:color w:val="FF0000"/>
           <w:lang w:val="uk-UA"/>
         </w:rPr>
-        <w:t>. Схема организации корпоративной почты</w:t>
-      </w:r>
-    </w:p>
-    <w:p>
-      <w:pPr>
-        <w:rPr>
-          <w:lang w:val="uk-UA"/>
-        </w:rPr>
-      </w:pPr>
-    </w:p>
-    <w:p>
-      <w:pPr>
-        <w:rPr>
-          <w:lang w:val="uk-UA"/>
-        </w:rPr>
-      </w:pPr>
-      <w:r>
-        <w:rPr>
-          <w:lang w:val="uk-UA"/>
-        </w:rPr>
-        <w:t xml:space="preserve">По электронной почте пользователи могут присылать свои вопросы или запросы на изменение персональных данных или услуг. На данный момент существует 2 электронные адреса </w:t>
+        <w:t xml:space="preserve"> Схема организации корпоративной почты</w:t>
+      </w:r>
+    </w:p>
+    <w:p>
+      <w:pPr>
+        <w:rPr>
+          <w:lang w:val="uk-UA"/>
+        </w:rPr>
+      </w:pPr>
+    </w:p>
+    <w:p>
+      <w:pPr>
+        <w:rPr>
+          <w:lang w:val="uk-UA"/>
+        </w:rPr>
+      </w:pPr>
+      <w:r>
+        <w:rPr>
+          <w:lang w:val="uk-UA"/>
+        </w:rPr>
+        <w:t xml:space="preserve">По электронной почте пользователи могут присылать свои вопросы или запросы на изменение </w:t>
+      </w:r>
+      <w:r>
+        <w:rPr>
+          <w:lang w:val="uk-UA"/>
+        </w:rPr>
+        <w:t xml:space="preserve">персональных данных или услуг. На данный момент существует 2 электронные адреса </w:t>
       </w:r>
       <w:r>
         <w:rPr>
@@ -1295,50 +1454,37 @@
     <w:p>
       <w:pPr>
         <w:rPr>
-          <w:color w:val="0070C0"/>
-          <w:lang w:val="uk-UA"/>
-        </w:rPr>
-      </w:pPr>
-    </w:p>
-    <w:p>
-      <w:pPr>
-        <w:rPr>
-          <w:color w:val="0070C0"/>
-          <w:lang w:val="uk-UA"/>
-        </w:rPr>
-      </w:pPr>
-    </w:p>
-    <w:p>
-      <w:pPr>
-        <w:rPr>
-          <w:color w:val="0070C0"/>
-          <w:lang w:val="uk-UA"/>
-        </w:rPr>
-      </w:pPr>
-      <w:r>
-        <w:rPr>
-          <w:color w:val="0070C0"/>
+          <w:lang w:val="uk-UA"/>
+        </w:rPr>
+      </w:pPr>
+    </w:p>
+    <w:p>
+      <w:pPr>
+        <w:rPr>
+          <w:lang w:val="uk-UA"/>
+        </w:rPr>
+      </w:pPr>
+    </w:p>
+    <w:p>
+      <w:pPr>
+        <w:rPr>
+          <w:lang w:val="uk-UA"/>
+        </w:rPr>
+      </w:pPr>
+      <w:r>
+        <w:rPr>
           <w:lang w:val="uk-UA"/>
         </w:rPr>
         <w:t>Также</w:t>
       </w:r>
       <w:r>
         <w:rPr>
-          <w:color w:val="0070C0"/>
-          <w:lang w:val="uk-UA"/>
-        </w:rPr>
-        <w:t xml:space="preserve"> у клиентов есть возможность обратиться в сервисный центр чтобы решить все необходимые вопросы</w:t>
-      </w:r>
-      <w:r>
-        <w:rPr>
-          <w:color w:val="0070C0"/>
-          <w:lang w:val="uk-UA"/>
-        </w:rPr>
-        <w:t>.</w:t>
-      </w:r>
-      <w:r>
-        <w:rPr>
-          <w:color w:val="0070C0"/>
+          <w:lang w:val="uk-UA"/>
+        </w:rPr>
+        <w:t xml:space="preserve"> у клиентов есть возможность обратиться в сервисный центр чтобы решить все необходимые вопросы.</w:t>
+      </w:r>
+      <w:r>
+        <w:rPr>
           <w:lang w:val="uk-UA"/>
         </w:rPr>
         <w:t xml:space="preserve"> </w:t>
@@ -1347,55 +1493,47 @@
     <w:p>
       <w:pPr>
         <w:rPr>
-          <w:color w:val="0070C0"/>
-          <w:lang w:val="uk-UA"/>
-        </w:rPr>
-      </w:pPr>
-      <w:r>
-        <w:rPr>
-          <w:color w:val="0070C0"/>
+          <w:lang w:val="uk-UA"/>
+        </w:rPr>
+      </w:pPr>
+      <w:r>
+        <w:rPr>
           <w:lang w:val="uk-UA"/>
         </w:rPr>
         <w:t xml:space="preserve">В данном случае сервисный центр </w:t>
       </w:r>
       <w:r>
         <w:rPr>
-          <w:color w:val="0070C0"/>
           <w:lang w:val="uk-UA"/>
         </w:rPr>
         <w:t>–</w:t>
       </w:r>
       <w:r>
         <w:rPr>
-          <w:color w:val="0070C0"/>
           <w:lang w:val="uk-UA"/>
         </w:rPr>
         <w:t xml:space="preserve"> </w:t>
       </w:r>
       <w:r>
         <w:rPr>
-          <w:color w:val="0070C0"/>
           <w:lang w:val="uk-UA"/>
         </w:rPr>
         <w:t xml:space="preserve">это </w:t>
       </w:r>
       <w:r>
         <w:rPr>
-          <w:color w:val="0070C0"/>
           <w:lang w:val="uk-UA"/>
         </w:rPr>
         <w:t>организация, занимающаяся оказанием услуг по сервисной поддержке</w:t>
       </w:r>
       <w:r>
         <w:rPr>
-          <w:color w:val="0070C0"/>
           <w:lang w:val="uk-UA"/>
         </w:rPr>
         <w:t xml:space="preserve">, </w:t>
       </w:r>
       <w:r>
         <w:rPr>
-          <w:color w:val="0070C0"/>
           <w:lang w:val="uk-UA"/>
         </w:rPr>
         <w:t>обслуживанию телекоммуникационного оборудования и предоставлению консультаций по предоставляемым продуктам.</w:t>
@@ -1404,13 +1542,11 @@
     <w:p>
       <w:pPr>
         <w:rPr>
-          <w:color w:val="0070C0"/>
-          <w:lang w:val="ru-RU"/>
-        </w:rPr>
-      </w:pPr>
-      <w:r>
-        <w:rPr>
-          <w:color w:val="0070C0"/>
+          <w:lang w:val="ru-RU"/>
+        </w:rPr>
+      </w:pPr>
+      <w:r>
+        <w:rPr>
           <w:lang w:val="uk-UA"/>
         </w:rPr>
         <w:t>Адресс и график работы сервисного центра можно найти на сайте компании или же уточнить по телефону.</w:t>
@@ -1419,21 +1555,18 @@
     <w:p>
       <w:pPr>
         <w:rPr>
-          <w:color w:val="0070C0"/>
-          <w:lang w:val="uk-UA"/>
-        </w:rPr>
-      </w:pPr>
-    </w:p>
-    <w:p>
-      <w:pPr>
-        <w:rPr>
-          <w:color w:val="0070C0"/>
-          <w:lang w:val="uk-UA"/>
-        </w:rPr>
-      </w:pPr>
-      <w:r>
-        <w:rPr>
-          <w:color w:val="0070C0"/>
+          <w:lang w:val="uk-UA"/>
+        </w:rPr>
+      </w:pPr>
+    </w:p>
+    <w:p>
+      <w:pPr>
+        <w:rPr>
+          <w:lang w:val="uk-UA"/>
+        </w:rPr>
+      </w:pPr>
+      <w:r>
+        <w:rPr>
           <w:lang w:val="uk-UA"/>
         </w:rPr>
         <w:t>Таким образом, чтобы удовлетворить потребности клиентов, предприятие должно содержать упомянутые выше средства коммуникации. В результате этого увеличивается количество сотрудников, необходимых для выполнения этих задач. Следовательно соответственно растут и расходы предприятия.</w:t>
@@ -1442,76 +1575,23 @@
     <w:p>
       <w:pPr>
         <w:rPr>
-          <w:color w:val="0070C0"/>
-          <w:lang w:val="uk-UA"/>
-        </w:rPr>
-      </w:pPr>
-      <w:r>
-        <w:rPr>
-          <w:color w:val="0070C0"/>
-          <w:lang w:val="uk-UA"/>
-        </w:rPr>
-        <w:t>Идея данной работы в том, чтобы автоматизировать часть этих функций создав веб приложение для клиентов, с помощью которого они смогут, контролировать состояние сво</w:t>
-      </w:r>
-      <w:r>
-        <w:rPr>
-          <w:color w:val="0070C0"/>
-          <w:lang w:val="uk-UA"/>
-        </w:rPr>
-        <w:t>его</w:t>
-      </w:r>
-      <w:r>
-        <w:rPr>
-          <w:color w:val="0070C0"/>
-          <w:lang w:val="uk-UA"/>
-        </w:rPr>
-        <w:t xml:space="preserve"> счет</w:t>
-      </w:r>
-      <w:r>
-        <w:rPr>
-          <w:color w:val="0070C0"/>
-          <w:lang w:val="uk-UA"/>
-        </w:rPr>
-        <w:t>а</w:t>
-      </w:r>
-      <w:r>
-        <w:rPr>
-          <w:color w:val="0070C0"/>
-          <w:lang w:val="uk-UA"/>
-        </w:rPr>
-        <w:t>, осуществлять оплату</w:t>
-      </w:r>
-      <w:r>
-        <w:rPr>
-          <w:color w:val="0070C0"/>
-          <w:lang w:val="uk-UA"/>
-        </w:rPr>
-        <w:t xml:space="preserve">, изменять личные данные, а также </w:t>
-      </w:r>
-      <w:r>
-        <w:rPr>
-          <w:color w:val="0070C0"/>
-          <w:lang w:val="uk-UA"/>
-        </w:rPr>
-        <w:t>получать необходимую информацию о предоставляемых услуг</w:t>
-      </w:r>
-      <w:r>
-        <w:rPr>
-          <w:color w:val="0070C0"/>
-          <w:lang w:val="uk-UA"/>
-        </w:rPr>
-        <w:t xml:space="preserve">ах и </w:t>
-      </w:r>
-      <w:r>
-        <w:rPr>
-          <w:color w:val="0070C0"/>
+          <w:lang w:val="uk-UA"/>
+        </w:rPr>
+      </w:pPr>
+      <w:r>
+        <w:rPr>
+          <w:lang w:val="uk-UA"/>
+        </w:rPr>
+        <w:t xml:space="preserve">Идея данной работы в том, чтобы автоматизировать часть этих функций создав веб приложение для клиентов, с помощью которого они смогут, контролировать состояние своего счета, осуществлять оплату, изменять личные данные, а также получать необходимую информацию о предоставляемых услугах и </w:t>
+      </w:r>
+      <w:r>
+        <w:rPr>
           <w:lang w:val="uk-UA"/>
         </w:rPr>
         <w:t>управлять</w:t>
       </w:r>
       <w:r>
         <w:rPr>
-          <w:color w:val="0070C0"/>
           <w:lang w:val="uk-UA"/>
         </w:rPr>
         <w:t xml:space="preserve"> ними.</w:t>
@@ -1520,109 +1600,52 @@
     <w:p>
       <w:pPr>
         <w:rPr>
-          <w:color w:val="0070C0"/>
-          <w:lang w:val="uk-UA"/>
-        </w:rPr>
-      </w:pPr>
-      <w:r>
-        <w:rPr>
-          <w:color w:val="0070C0"/>
-          <w:lang w:val="uk-UA"/>
-        </w:rPr>
-        <w:t>Данное приложение называется «личный кабинет». Он может не только помочь в предоставлении услуг клиентам, но и перевести сервис на более высокий уровень</w:t>
-      </w:r>
-      <w:r>
-        <w:rPr>
-          <w:color w:val="0070C0"/>
-          <w:lang w:val="uk-UA"/>
-        </w:rPr>
-        <w:t>.</w:t>
-      </w:r>
-    </w:p>
-    <w:p>
-      <w:pPr>
-        <w:rPr>
-          <w:color w:val="0070C0"/>
-          <w:lang w:val="uk-UA"/>
-        </w:rPr>
-      </w:pPr>
-      <w:r>
-        <w:rPr>
-          <w:color w:val="0070C0"/>
-          <w:lang w:val="uk-UA"/>
-        </w:rPr>
-        <w:t>Таким образом данное решение позволит сделать коммуникацию более эффективной,</w:t>
-      </w:r>
-      <w:r>
-        <w:rPr>
-          <w:color w:val="0070C0"/>
-          <w:lang w:val="uk-UA"/>
-        </w:rPr>
-        <w:t xml:space="preserve"> снять нагрузку с телефонных линий </w:t>
-      </w:r>
-      <w:r>
-        <w:rPr>
-          <w:color w:val="0070C0"/>
-          <w:lang w:val="uk-UA"/>
-        </w:rPr>
-        <w:t>компании.</w:t>
-      </w:r>
-    </w:p>
-    <w:p>
-      <w:pPr>
-        <w:rPr>
-          <w:color w:val="0070C0"/>
-          <w:lang w:val="uk-UA"/>
-        </w:rPr>
-      </w:pPr>
-      <w:r>
-        <w:rPr>
-          <w:color w:val="0070C0"/>
-          <w:lang w:val="uk-UA"/>
-        </w:rPr>
-        <w:t xml:space="preserve">В результате успешного внеднения данного приложения компания может сократить расходны на содержание </w:t>
-      </w:r>
-      <w:r>
-        <w:rPr>
-          <w:color w:val="0070C0"/>
-          <w:lang w:val="uk-UA"/>
-        </w:rPr>
-        <w:t>большо</w:t>
-      </w:r>
-      <w:r>
-        <w:rPr>
-          <w:color w:val="0070C0"/>
-          <w:lang w:val="uk-UA"/>
-        </w:rPr>
-        <w:t>го</w:t>
-      </w:r>
-      <w:r>
-        <w:rPr>
-          <w:color w:val="0070C0"/>
-          <w:lang w:val="uk-UA"/>
-        </w:rPr>
-        <w:t xml:space="preserve"> </w:t>
-      </w:r>
-      <w:r>
-        <w:rPr>
-          <w:color w:val="0070C0"/>
-          <w:lang w:val="uk-UA"/>
-        </w:rPr>
-        <w:t>штата обслуживающего персонала,</w:t>
-      </w:r>
-      <w:r>
-        <w:rPr>
-          <w:color w:val="0070C0"/>
-          <w:lang w:val="uk-UA"/>
-        </w:rPr>
-        <w:t xml:space="preserve"> так как клиент самостоятельно в личном кабинете решает основную массу задач.</w:t>
-      </w:r>
-      <w:r>
-        <w:rPr>
-          <w:color w:val="0070C0"/>
-          <w:lang w:val="uk-UA"/>
-        </w:rPr>
-        <w:t xml:space="preserve"> </w:t>
+          <w:lang w:val="uk-UA"/>
+        </w:rPr>
+      </w:pPr>
+      <w:r>
+        <w:rPr>
+          <w:lang w:val="uk-UA"/>
+        </w:rPr>
+        <w:t>Данное приложение называется «</w:t>
+      </w:r>
+      <w:r>
+        <w:rPr>
+          <w:lang w:val="uk-UA"/>
+        </w:rPr>
+        <w:t>Л</w:t>
+      </w:r>
+      <w:r>
+        <w:rPr>
+          <w:lang w:val="uk-UA"/>
+        </w:rPr>
+        <w:t>ичный кабинет». Он может не только помочь в предоставлении услуг клиентам, но и перевести сервис на более высокий уровень.</w:t>
+      </w:r>
+    </w:p>
+    <w:p>
+      <w:pPr>
+        <w:rPr>
+          <w:lang w:val="uk-UA"/>
+        </w:rPr>
+      </w:pPr>
+      <w:r>
+        <w:rPr>
+          <w:lang w:val="uk-UA"/>
+        </w:rPr>
+        <w:t>Таким образом данное решение позволит сделать коммуникацию более эффективной, снять нагрузку с телефонных линий компании.</w:t>
+      </w:r>
+    </w:p>
+    <w:p>
+      <w:pPr>
+        <w:rPr>
+          <w:lang w:val="uk-UA"/>
+        </w:rPr>
+      </w:pPr>
+      <w:r>
+        <w:rPr>
+          <w:lang w:val="uk-UA"/>
+        </w:rPr>
+        <w:t xml:space="preserve">В результате успешного внеднения данного приложения компания может сократить расходны на содержание большого штата обслуживающего персонала, так как клиент самостоятельно в личном кабинете решает основную массу задач. </w:t>
       </w:r>
     </w:p>
     <w:p>
@@ -1644,7 +1667,7 @@
         <w:rPr>
           <w:lang w:val="uk-UA"/>
         </w:rPr>
-        <w:t xml:space="preserve">2. </w:t>
+        <w:t xml:space="preserve">2 </w:t>
       </w:r>
       <w:r>
         <w:rPr>
@@ -1667,6 +1690,14 @@
         <w:rPr>
           <w:sz w:val="24"/>
           <w:szCs w:val="24"/>
+          <w:lang w:val="ru-RU"/>
+        </w:rPr>
+        <w:t xml:space="preserve">2.1 </w:t>
+      </w:r>
+      <w:r>
+        <w:rPr>
+          <w:sz w:val="24"/>
+          <w:szCs w:val="24"/>
           <w:lang w:val="uk-UA"/>
         </w:rPr>
         <w:t>Проектирование информационной системы</w:t>
@@ -1681,6 +1712,7 @@
     </w:p>
     <w:p>
       <w:pPr>
+        <w:jc w:val="both"/>
         <w:rPr>
           <w:lang w:val="uk-UA"/>
         </w:rPr>
@@ -1690,517 +1722,139 @@
           <w:lang w:val="uk-UA"/>
         </w:rPr>
         <w:lastRenderedPageBreak/>
-        <w:t>Для забезпечення функціонування веб додатку потрібно розробити інформаційну систему.</w:t>
-      </w:r>
-    </w:p>
-    <w:p>
-      <w:pPr>
-        <w:rPr>
-          <w:lang w:val="uk-UA"/>
-        </w:rPr>
-      </w:pPr>
-      <w:r>
-        <w:rPr>
-          <w:lang w:val="uk-UA"/>
-        </w:rPr>
-        <w:t>Інформаційна система</w:t>
-      </w:r>
-      <w:r>
-        <w:rPr>
-          <w:lang w:val="uk-UA"/>
-        </w:rPr>
-        <w:t xml:space="preserve"> (ІС)</w:t>
-      </w:r>
-      <w:r>
-        <w:rPr>
-          <w:lang w:val="uk-UA"/>
-        </w:rPr>
-        <w:t xml:space="preserve"> – с</w:t>
-      </w:r>
-      <w:r>
-        <w:rPr>
-          <w:lang w:val="uk-UA"/>
-        </w:rPr>
-        <w:t xml:space="preserve">истема збору, зберігання, обробки, перетворення, передачі та оновлення інформації з використанням комп'ютерної та іншої техніки. </w:t>
-      </w:r>
-      <w:r>
-        <w:rPr>
-          <w:lang w:val="uk-UA"/>
-        </w:rPr>
-        <w:t>Е</w:t>
-      </w:r>
-      <w:r>
-        <w:rPr>
-          <w:lang w:val="uk-UA"/>
-        </w:rPr>
-        <w:t>лементами цієї системи є не матеріальні об'єкти, а ті чи інші види даних (інформації), які взаємодіють і перетворюються в процесі її функціонування.</w:t>
-      </w:r>
-    </w:p>
-    <w:p>
-      <w:pPr>
-        <w:rPr>
-          <w:lang w:val="uk-UA"/>
-        </w:rPr>
-      </w:pPr>
-      <w:r>
-        <w:rPr>
-          <w:lang w:val="ru-RU"/>
-        </w:rPr>
-        <w:t>Одним з найважливіших етап</w:t>
-      </w:r>
-      <w:r>
-        <w:rPr>
-          <w:lang w:val="uk-UA"/>
-        </w:rPr>
-        <w:t>ів проектування ІС</w:t>
-      </w:r>
-      <w:r>
-        <w:rPr>
-          <w:lang w:val="uk-UA"/>
-        </w:rPr>
-        <w:t xml:space="preserve"> є побудова </w:t>
-      </w:r>
-      <w:r>
-        <w:rPr>
-          <w:lang w:val="uk-UA"/>
-        </w:rPr>
-        <w:t>діаграми потоків данних.</w:t>
-      </w:r>
-    </w:p>
-    <w:p>
-      <w:pPr>
-        <w:rPr>
-          <w:lang w:val="uk-UA"/>
-        </w:rPr>
-      </w:pPr>
-    </w:p>
-    <w:p>
-      <w:pPr>
-        <w:pStyle w:val="NormalWeb"/>
-        <w:shd w:val="clear" w:color="auto" w:fill="FFFFDD"/>
-        <w:spacing w:before="0" w:beforeAutospacing="0" w:after="0" w:afterAutospacing="0"/>
-        <w:ind w:firstLine="300"/>
+        <w:t>Для обеспечения функционирования веб приложения</w:t>
+      </w:r>
+      <w:r>
+        <w:rPr>
+          <w:lang w:val="uk-UA"/>
+        </w:rPr>
+        <w:t xml:space="preserve"> «Личный кабинет»</w:t>
+      </w:r>
+      <w:r>
+        <w:rPr>
+          <w:lang w:val="uk-UA"/>
+        </w:rPr>
+        <w:t xml:space="preserve"> </w:t>
+      </w:r>
+      <w:r>
+        <w:rPr>
+          <w:lang w:val="uk-UA"/>
+        </w:rPr>
+        <w:t xml:space="preserve">нам </w:t>
+      </w:r>
+      <w:r>
+        <w:rPr>
+          <w:lang w:val="uk-UA"/>
+        </w:rPr>
+        <w:t>необходимо</w:t>
+      </w:r>
+      <w:r>
+        <w:rPr>
+          <w:lang w:val="uk-UA"/>
+        </w:rPr>
+        <w:t xml:space="preserve"> разработать информационную систему.</w:t>
+      </w:r>
+    </w:p>
+    <w:p>
+      <w:pPr>
         <w:jc w:val="both"/>
         <w:rPr>
-          <w:rFonts w:ascii="Arial" w:hAnsi="Arial" w:cs="Arial"/>
-          <w:color w:val="FF0000"/>
-          <w:sz w:val="20"/>
-          <w:szCs w:val="20"/>
-          <w:lang w:val="ru-RU"/>
-        </w:rPr>
-      </w:pPr>
-      <w:r>
-        <w:rPr>
-          <w:rFonts w:ascii="Arial" w:hAnsi="Arial" w:cs="Arial"/>
-          <w:color w:val="FF0000"/>
-          <w:sz w:val="20"/>
-          <w:szCs w:val="20"/>
-          <w:lang w:val="ru-RU"/>
-        </w:rPr>
-        <w:t>Диаграммы потоков данных (</w:t>
-      </w:r>
-      <w:r>
-        <w:rPr>
-          <w:rFonts w:ascii="Arial" w:hAnsi="Arial" w:cs="Arial"/>
-          <w:color w:val="FF0000"/>
-          <w:sz w:val="20"/>
-          <w:szCs w:val="20"/>
-        </w:rPr>
-        <w:t>DFD</w:t>
-      </w:r>
-      <w:r>
-        <w:rPr>
-          <w:rFonts w:ascii="Arial" w:hAnsi="Arial" w:cs="Arial"/>
-          <w:color w:val="FF0000"/>
-          <w:sz w:val="20"/>
-          <w:szCs w:val="20"/>
-          <w:lang w:val="ru-RU"/>
-        </w:rPr>
-        <w:t>) являются основным средством моделирования функциональных требований проектируемой системы. С их помощью эти требования разбиваются на функциональные компоненты (процессы) и представляются в виде сети, связанной потоками данных. Главная цель таких средств - продемонстрировать, как каждый процесс преобразует свои входные данные в выходные, а также выявить отношения между этими процессами.</w:t>
-      </w:r>
-    </w:p>
-    <w:p>
-      <w:pPr>
-        <w:pStyle w:val="NormalWeb"/>
-        <w:shd w:val="clear" w:color="auto" w:fill="FFFFDD"/>
-        <w:spacing w:before="0" w:beforeAutospacing="0" w:after="0" w:afterAutospacing="0"/>
-        <w:ind w:firstLine="300"/>
+          <w:lang w:val="uk-UA"/>
+        </w:rPr>
+      </w:pPr>
+      <w:r>
+        <w:rPr>
+          <w:lang w:val="uk-UA"/>
+        </w:rPr>
+        <w:t xml:space="preserve">Информационная система (ИС)  представляет собой </w:t>
+      </w:r>
+      <w:r>
+        <w:rPr>
+          <w:lang w:val="uk-UA"/>
+        </w:rPr>
+        <w:t>система сбора, хранения, обработки, преобразования, передачи и обновления информации с использованием компьютерной и другой техники. Элементами этой системы являются не материальные объекты, а те или иные виды данных (информации), которые взаимодействуют и превращаются в процессе ее функционирования.</w:t>
+      </w:r>
+    </w:p>
+    <w:p>
+      <w:pPr>
+        <w:rPr>
+          <w:lang w:val="uk-UA"/>
+        </w:rPr>
+      </w:pPr>
+    </w:p>
+    <w:p>
+      <w:pPr>
         <w:jc w:val="both"/>
         <w:rPr>
-          <w:rFonts w:ascii="Arial" w:hAnsi="Arial" w:cs="Arial"/>
-          <w:color w:val="FF0000"/>
-          <w:sz w:val="20"/>
-          <w:szCs w:val="20"/>
-          <w:lang w:val="ru-RU"/>
-        </w:rPr>
-      </w:pPr>
-      <w:r>
-        <w:rPr>
-          <w:rFonts w:ascii="Arial" w:hAnsi="Arial" w:cs="Arial"/>
-          <w:color w:val="FF0000"/>
-          <w:sz w:val="20"/>
-          <w:szCs w:val="20"/>
-          <w:lang w:val="ru-RU"/>
-        </w:rPr>
-        <w:t xml:space="preserve">Для изображения </w:t>
-      </w:r>
-      <w:r>
-        <w:rPr>
-          <w:rFonts w:ascii="Arial" w:hAnsi="Arial" w:cs="Arial"/>
-          <w:color w:val="FF0000"/>
-          <w:sz w:val="20"/>
-          <w:szCs w:val="20"/>
-        </w:rPr>
-        <w:t>DFD</w:t>
-      </w:r>
-      <w:r>
-        <w:rPr>
-          <w:rFonts w:ascii="Arial" w:hAnsi="Arial" w:cs="Arial"/>
-          <w:color w:val="FF0000"/>
-          <w:sz w:val="20"/>
-          <w:szCs w:val="20"/>
-          <w:lang w:val="ru-RU"/>
-        </w:rPr>
-        <w:t xml:space="preserve"> традиционно используются две различные нотации: Йодана (</w:t>
-      </w:r>
-      <w:r>
-        <w:rPr>
-          <w:rFonts w:ascii="Arial" w:hAnsi="Arial" w:cs="Arial"/>
-          <w:color w:val="FF0000"/>
-          <w:sz w:val="20"/>
-          <w:szCs w:val="20"/>
-        </w:rPr>
-        <w:t>Yourdon</w:t>
-      </w:r>
-      <w:r>
-        <w:rPr>
-          <w:rFonts w:ascii="Arial" w:hAnsi="Arial" w:cs="Arial"/>
-          <w:color w:val="FF0000"/>
-          <w:sz w:val="20"/>
-          <w:szCs w:val="20"/>
-          <w:lang w:val="ru-RU"/>
-        </w:rPr>
-        <w:t>) и Гейна-Сарсона (</w:t>
-      </w:r>
-      <w:r>
-        <w:rPr>
-          <w:rFonts w:ascii="Arial" w:hAnsi="Arial" w:cs="Arial"/>
-          <w:color w:val="FF0000"/>
-          <w:sz w:val="20"/>
-          <w:szCs w:val="20"/>
-        </w:rPr>
-        <w:t>Gane</w:t>
-      </w:r>
-      <w:r>
-        <w:rPr>
-          <w:rFonts w:ascii="Arial" w:hAnsi="Arial" w:cs="Arial"/>
-          <w:color w:val="FF0000"/>
-          <w:sz w:val="20"/>
-          <w:szCs w:val="20"/>
-          <w:lang w:val="ru-RU"/>
-        </w:rPr>
-        <w:t>-</w:t>
-      </w:r>
-      <w:r>
-        <w:rPr>
-          <w:rFonts w:ascii="Arial" w:hAnsi="Arial" w:cs="Arial"/>
-          <w:color w:val="FF0000"/>
-          <w:sz w:val="20"/>
-          <w:szCs w:val="20"/>
-        </w:rPr>
-        <w:t>Sarson</w:t>
-      </w:r>
-      <w:r>
-        <w:rPr>
-          <w:rFonts w:ascii="Arial" w:hAnsi="Arial" w:cs="Arial"/>
-          <w:color w:val="FF0000"/>
-          <w:sz w:val="20"/>
-          <w:szCs w:val="20"/>
-          <w:lang w:val="ru-RU"/>
-        </w:rPr>
-        <w:t xml:space="preserve">). </w:t>
-      </w:r>
-      <w:r>
-        <w:rPr>
-          <w:rFonts w:ascii="Arial" w:hAnsi="Arial" w:cs="Arial"/>
-          <w:b/>
-          <w:color w:val="FF0000"/>
-          <w:sz w:val="20"/>
-          <w:szCs w:val="20"/>
-          <w:lang w:val="ru-RU"/>
-        </w:rPr>
-        <w:t>Далее при построении примеров будет использоваться нотация Йодана</w:t>
-      </w:r>
-      <w:r>
-        <w:rPr>
-          <w:rFonts w:ascii="Arial" w:hAnsi="Arial" w:cs="Arial"/>
-          <w:color w:val="FF0000"/>
-          <w:sz w:val="20"/>
-          <w:szCs w:val="20"/>
-          <w:lang w:val="ru-RU"/>
-        </w:rPr>
-        <w:t>, все исключения будут предварительно оговариваться.</w:t>
-      </w:r>
-    </w:p>
-    <w:p>
-      <w:pPr>
-        <w:pStyle w:val="NormalWeb"/>
-        <w:shd w:val="clear" w:color="auto" w:fill="FFFFDD"/>
-        <w:spacing w:before="0" w:beforeAutospacing="0" w:after="0" w:afterAutospacing="0"/>
-        <w:ind w:firstLine="300"/>
-        <w:jc w:val="both"/>
-        <w:rPr>
-          <w:rFonts w:ascii="Arial" w:hAnsi="Arial" w:cs="Arial"/>
-          <w:color w:val="FF0000"/>
-          <w:sz w:val="20"/>
-          <w:szCs w:val="20"/>
-          <w:lang w:val="ru-RU"/>
-        </w:rPr>
-      </w:pPr>
-      <w:r>
-        <w:rPr>
-          <w:rFonts w:ascii="Arial" w:hAnsi="Arial" w:cs="Arial"/>
-          <w:color w:val="FF0000"/>
-          <w:sz w:val="20"/>
-          <w:szCs w:val="20"/>
-          <w:lang w:val="ru-RU"/>
-        </w:rPr>
-        <w:t xml:space="preserve">В основе данной методологии (методологии </w:t>
-      </w:r>
-      <w:r>
-        <w:rPr>
-          <w:rFonts w:ascii="Arial" w:hAnsi="Arial" w:cs="Arial"/>
-          <w:color w:val="FF0000"/>
-          <w:sz w:val="20"/>
-          <w:szCs w:val="20"/>
-        </w:rPr>
-        <w:t>Gane</w:t>
-      </w:r>
-      <w:r>
-        <w:rPr>
-          <w:rFonts w:ascii="Arial" w:hAnsi="Arial" w:cs="Arial"/>
-          <w:color w:val="FF0000"/>
-          <w:sz w:val="20"/>
-          <w:szCs w:val="20"/>
-          <w:lang w:val="ru-RU"/>
-        </w:rPr>
-        <w:t>/</w:t>
-      </w:r>
-      <w:r>
-        <w:rPr>
-          <w:rFonts w:ascii="Arial" w:hAnsi="Arial" w:cs="Arial"/>
-          <w:color w:val="FF0000"/>
-          <w:sz w:val="20"/>
-          <w:szCs w:val="20"/>
-        </w:rPr>
-        <w:t>Sarson</w:t>
-      </w:r>
-      <w:r>
-        <w:rPr>
-          <w:rFonts w:ascii="Arial" w:hAnsi="Arial" w:cs="Arial"/>
-          <w:color w:val="FF0000"/>
-          <w:sz w:val="20"/>
-          <w:szCs w:val="20"/>
-          <w:lang w:val="ru-RU"/>
-        </w:rPr>
-        <w:t xml:space="preserve">) лежит построение модели анализируемой ИС - проектируемой или реально существующей. В соответствии с методологией модель системы определяется как иерархия диаграмм потоков данных (ДПД или </w:t>
-      </w:r>
-      <w:r>
-        <w:rPr>
-          <w:rFonts w:ascii="Arial" w:hAnsi="Arial" w:cs="Arial"/>
-          <w:color w:val="FF0000"/>
-          <w:sz w:val="20"/>
-          <w:szCs w:val="20"/>
-        </w:rPr>
-        <w:t>DFD</w:t>
-      </w:r>
-      <w:r>
-        <w:rPr>
-          <w:rFonts w:ascii="Arial" w:hAnsi="Arial" w:cs="Arial"/>
-          <w:color w:val="FF0000"/>
-          <w:sz w:val="20"/>
-          <w:szCs w:val="20"/>
-          <w:lang w:val="ru-RU"/>
-        </w:rPr>
-        <w:t>), описывающих асинхронный процесс преобразования информации от ее ввода в систему до выдачи пользователю. Диаграммы верхних уровней иерархии (контекстные диаграммы) определяют основные процессы или подсистемы ИС с внешними входами и выходами. Они детализируются при помощи диаграмм нижнего уровня. Такая декомпозиция продолжается, создавая многоуровневую иерархию диаграмм, до тех пор, пока не будет достигнут такой уровень декомпозиции, на котором процесс становятся элементарными и детализировать их далее невозможно.</w:t>
-      </w:r>
-    </w:p>
-    <w:p>
-      <w:pPr>
-        <w:pStyle w:val="NormalWeb"/>
-        <w:shd w:val="clear" w:color="auto" w:fill="FFFFDD"/>
-        <w:spacing w:before="0" w:beforeAutospacing="0" w:after="0" w:afterAutospacing="0"/>
-        <w:ind w:firstLine="300"/>
-        <w:jc w:val="both"/>
-        <w:rPr>
-          <w:rFonts w:ascii="Arial" w:hAnsi="Arial" w:cs="Arial"/>
-          <w:color w:val="FF0000"/>
-          <w:sz w:val="20"/>
-          <w:szCs w:val="20"/>
-          <w:lang w:val="ru-RU"/>
-        </w:rPr>
-      </w:pPr>
-      <w:r>
-        <w:rPr>
-          <w:rFonts w:ascii="Arial" w:hAnsi="Arial" w:cs="Arial"/>
-          <w:color w:val="FF0000"/>
-          <w:sz w:val="20"/>
-          <w:szCs w:val="20"/>
-          <w:lang w:val="ru-RU"/>
-        </w:rPr>
-        <w:t>Источники информации (внешние сущности) порождают информационные потоки (потоки данных), переносящие информацию к подсистемам или процессам. Те в свою очередь преобразуют информацию и порождают новые потоки, которые переносят информацию к другим процессам или подсистемам, накопителям данных или внешним сущностям - потребителям информации. Таким образом, основными компонентами диаграмм потоков данных являются:</w:t>
-      </w:r>
-    </w:p>
-    <w:p>
-      <w:pPr>
-        <w:pStyle w:val="NormalWeb"/>
-        <w:shd w:val="clear" w:color="auto" w:fill="FFFFDD"/>
-        <w:spacing w:before="0" w:beforeAutospacing="0" w:after="0" w:afterAutospacing="0"/>
-        <w:ind w:firstLine="300"/>
-        <w:jc w:val="both"/>
-        <w:rPr>
-          <w:rFonts w:ascii="Arial" w:hAnsi="Arial" w:cs="Arial"/>
-          <w:color w:val="FF0000"/>
-          <w:sz w:val="20"/>
-          <w:szCs w:val="20"/>
-          <w:lang w:val="ru-RU"/>
-        </w:rPr>
-      </w:pPr>
-      <w:r>
-        <w:rPr>
-          <w:rFonts w:ascii="Arial" w:hAnsi="Arial" w:cs="Arial"/>
-          <w:color w:val="FF0000"/>
-          <w:sz w:val="20"/>
-          <w:szCs w:val="20"/>
-          <w:lang w:val="ru-RU"/>
-        </w:rPr>
-        <w:t>внешние сущности;</w:t>
-      </w:r>
-    </w:p>
-    <w:p>
-      <w:pPr>
-        <w:pStyle w:val="NormalWeb"/>
-        <w:shd w:val="clear" w:color="auto" w:fill="FFFFDD"/>
-        <w:spacing w:before="0" w:beforeAutospacing="0" w:after="0" w:afterAutospacing="0"/>
-        <w:ind w:firstLine="300"/>
-        <w:jc w:val="both"/>
-        <w:rPr>
-          <w:rFonts w:ascii="Arial" w:hAnsi="Arial" w:cs="Arial"/>
-          <w:color w:val="FF0000"/>
-          <w:sz w:val="20"/>
-          <w:szCs w:val="20"/>
-          <w:lang w:val="ru-RU"/>
-        </w:rPr>
-      </w:pPr>
-      <w:r>
-        <w:rPr>
-          <w:rFonts w:ascii="Arial" w:hAnsi="Arial" w:cs="Arial"/>
-          <w:color w:val="FF0000"/>
-          <w:sz w:val="20"/>
-          <w:szCs w:val="20"/>
-          <w:lang w:val="ru-RU"/>
-        </w:rPr>
-        <w:t>системы/подсистемы;</w:t>
-      </w:r>
-    </w:p>
-    <w:p>
-      <w:pPr>
-        <w:pStyle w:val="NormalWeb"/>
-        <w:shd w:val="clear" w:color="auto" w:fill="FFFFDD"/>
-        <w:spacing w:before="0" w:beforeAutospacing="0" w:after="0" w:afterAutospacing="0"/>
-        <w:ind w:firstLine="300"/>
-        <w:jc w:val="both"/>
-        <w:rPr>
-          <w:rFonts w:ascii="Arial" w:hAnsi="Arial" w:cs="Arial"/>
-          <w:color w:val="FF0000"/>
-          <w:sz w:val="20"/>
-          <w:szCs w:val="20"/>
-          <w:lang w:val="ru-RU"/>
-        </w:rPr>
-      </w:pPr>
-      <w:r>
-        <w:rPr>
-          <w:rFonts w:ascii="Arial" w:hAnsi="Arial" w:cs="Arial"/>
-          <w:color w:val="FF0000"/>
-          <w:sz w:val="20"/>
-          <w:szCs w:val="20"/>
-          <w:lang w:val="ru-RU"/>
-        </w:rPr>
-        <w:t>процессы;</w:t>
-      </w:r>
-    </w:p>
-    <w:p>
-      <w:pPr>
-        <w:pStyle w:val="NormalWeb"/>
-        <w:shd w:val="clear" w:color="auto" w:fill="FFFFDD"/>
-        <w:spacing w:before="0" w:beforeAutospacing="0" w:after="0" w:afterAutospacing="0"/>
-        <w:ind w:firstLine="300"/>
-        <w:jc w:val="both"/>
-        <w:rPr>
-          <w:rFonts w:ascii="Arial" w:hAnsi="Arial" w:cs="Arial"/>
-          <w:color w:val="FF0000"/>
-          <w:sz w:val="20"/>
-          <w:szCs w:val="20"/>
-          <w:lang w:val="ru-RU"/>
-        </w:rPr>
-      </w:pPr>
-      <w:r>
-        <w:rPr>
-          <w:rFonts w:ascii="Arial" w:hAnsi="Arial" w:cs="Arial"/>
-          <w:color w:val="FF0000"/>
-          <w:sz w:val="20"/>
-          <w:szCs w:val="20"/>
-          <w:lang w:val="ru-RU"/>
-        </w:rPr>
-        <w:t>накопители данных;</w:t>
-      </w:r>
-    </w:p>
-    <w:p>
-      <w:pPr>
-        <w:pStyle w:val="NormalWeb"/>
-        <w:shd w:val="clear" w:color="auto" w:fill="FFFFDD"/>
-        <w:spacing w:before="0" w:beforeAutospacing="0" w:after="0" w:afterAutospacing="0"/>
-        <w:ind w:firstLine="300"/>
-        <w:jc w:val="both"/>
-        <w:rPr>
-          <w:rFonts w:ascii="Arial" w:hAnsi="Arial" w:cs="Arial"/>
-          <w:color w:val="FF0000"/>
-          <w:sz w:val="20"/>
-          <w:szCs w:val="20"/>
-          <w:lang w:val="ru-RU"/>
-        </w:rPr>
-      </w:pPr>
-      <w:r>
-        <w:rPr>
-          <w:rFonts w:ascii="Arial" w:hAnsi="Arial" w:cs="Arial"/>
-          <w:color w:val="FF0000"/>
-          <w:sz w:val="20"/>
-          <w:szCs w:val="20"/>
-          <w:lang w:val="ru-RU"/>
-        </w:rPr>
-        <w:t>потоки данных.</w:t>
-      </w:r>
-    </w:p>
-    <w:p>
-      <w:pPr>
-        <w:rPr>
-          <w:lang w:val="uk-UA"/>
-        </w:rPr>
-      </w:pPr>
-    </w:p>
-    <w:p>
-      <w:pPr>
-        <w:rPr>
-          <w:color w:val="0070C0"/>
-          <w:lang w:val="uk-UA"/>
-        </w:rPr>
-      </w:pPr>
-      <w:r>
-        <w:rPr>
-          <w:color w:val="0070C0"/>
-          <w:lang w:val="uk-UA"/>
-        </w:rPr>
-        <w:t>Основний перелік задач, які можна здійснювати за допомогою особистого кабінету:</w:t>
+          <w:lang w:val="uk-UA"/>
+        </w:rPr>
+      </w:pPr>
+      <w:r>
+        <w:rPr>
+          <w:lang w:val="uk-UA"/>
+        </w:rPr>
+        <w:t xml:space="preserve">Разрабатываемая нами информационная система предназначена для обеспечения функций </w:t>
+      </w:r>
+      <w:r>
+        <w:rPr>
+          <w:lang w:val="ru-RU"/>
+        </w:rPr>
+        <w:t>веб приложения «Л</w:t>
+      </w:r>
+      <w:r>
+        <w:rPr>
+          <w:lang w:val="uk-UA"/>
+        </w:rPr>
+        <w:t>ичный кабинет»</w:t>
+      </w:r>
+      <w:r>
+        <w:rPr>
+          <w:lang w:val="uk-UA"/>
+        </w:rPr>
+        <w:t xml:space="preserve">. Основные пользователи данной </w:t>
+      </w:r>
+      <w:r>
+        <w:rPr>
+          <w:lang w:val="uk-UA"/>
+        </w:rPr>
+        <w:t>системы это клиенты предприятия ООО «Сумские телекомсистемы».</w:t>
+      </w:r>
+    </w:p>
+    <w:p>
+      <w:pPr>
+        <w:rPr>
+          <w:lang w:val="uk-UA"/>
+        </w:rPr>
+      </w:pPr>
+      <w:r>
+        <w:rPr>
+          <w:lang w:val="uk-UA"/>
+        </w:rPr>
+        <w:t xml:space="preserve">Основной перечень </w:t>
+      </w:r>
+      <w:r>
+        <w:rPr>
+          <w:lang w:val="uk-UA"/>
+        </w:rPr>
+        <w:t>функций</w:t>
+      </w:r>
+      <w:r>
+        <w:rPr>
+          <w:lang w:val="uk-UA"/>
+        </w:rPr>
+        <w:t xml:space="preserve">, </w:t>
+      </w:r>
+      <w:r>
+        <w:rPr>
+          <w:lang w:val="uk-UA"/>
+        </w:rPr>
+        <w:t>доступных пользователям личного кабинета</w:t>
+      </w:r>
+      <w:r>
+        <w:rPr>
+          <w:lang w:val="uk-UA"/>
+        </w:rPr>
+        <w:t>:</w:t>
       </w:r>
     </w:p>
     <w:p>
@@ -2208,19 +1862,17 @@
         <w:pStyle w:val="ListParagraph"/>
         <w:numPr>
           <w:ilvl w:val="0"/>
-          <w:numId w:val="3"/>
+          <w:numId w:val="7"/>
         </w:numPr>
         <w:rPr>
-          <w:color w:val="0070C0"/>
-          <w:lang w:val="uk-UA"/>
-        </w:rPr>
-      </w:pPr>
-      <w:r>
-        <w:rPr>
-          <w:color w:val="0070C0"/>
-          <w:lang w:val="uk-UA"/>
-        </w:rPr>
-        <w:t>контролювати витрати та отримувати деталізацію рахунку</w:t>
+          <w:lang w:val="uk-UA"/>
+        </w:rPr>
+      </w:pPr>
+      <w:r>
+        <w:rPr>
+          <w:lang w:val="uk-UA"/>
+        </w:rPr>
+        <w:t>управление телекоммуникационными услугами</w:t>
       </w:r>
     </w:p>
     <w:p>
@@ -2228,19 +1880,17 @@
         <w:pStyle w:val="ListParagraph"/>
         <w:numPr>
           <w:ilvl w:val="0"/>
-          <w:numId w:val="3"/>
+          <w:numId w:val="7"/>
         </w:numPr>
         <w:rPr>
-          <w:color w:val="0070C0"/>
-          <w:lang w:val="uk-UA"/>
-        </w:rPr>
-      </w:pPr>
-      <w:r>
-        <w:rPr>
-          <w:color w:val="0070C0"/>
-          <w:lang w:val="uk-UA"/>
-        </w:rPr>
-        <w:t>здійснювати оплату рахунків та встановлювати автоматичний платіж</w:t>
+          <w:lang w:val="uk-UA"/>
+        </w:rPr>
+      </w:pPr>
+      <w:r>
+        <w:rPr>
+          <w:lang w:val="uk-UA"/>
+        </w:rPr>
+        <w:t>управление платежами (просмотр истории платежей и оплата счетов)</w:t>
       </w:r>
     </w:p>
     <w:p>
@@ -2248,19 +1898,445 @@
         <w:pStyle w:val="ListParagraph"/>
         <w:numPr>
           <w:ilvl w:val="0"/>
-          <w:numId w:val="3"/>
+          <w:numId w:val="7"/>
         </w:numPr>
         <w:rPr>
-          <w:color w:val="0070C0"/>
-          <w:lang w:val="uk-UA"/>
-        </w:rPr>
-      </w:pPr>
-      <w:r>
-        <w:rPr>
-          <w:color w:val="0070C0"/>
-          <w:lang w:val="uk-UA"/>
-        </w:rPr>
-        <w:t>управляти послугами</w:t>
+          <w:lang w:val="uk-UA"/>
+        </w:rPr>
+      </w:pPr>
+      <w:r>
+        <w:rPr>
+          <w:lang w:val="uk-UA"/>
+        </w:rPr>
+        <w:t>поиск информации о предприятии и его услугах</w:t>
+      </w:r>
+    </w:p>
+    <w:p>
+      <w:pPr>
+        <w:rPr>
+          <w:lang w:val="uk-UA"/>
+        </w:rPr>
+      </w:pPr>
+      <w:r>
+        <w:rPr>
+          <w:lang w:val="uk-UA"/>
+        </w:rPr>
+        <w:t>Рассмотрим каждую из этих функций более подробно.</w:t>
+      </w:r>
+    </w:p>
+    <w:p>
+      <w:pPr>
+        <w:rPr>
+          <w:lang w:val="uk-UA"/>
+        </w:rPr>
+      </w:pPr>
+      <w:r>
+        <w:rPr>
+          <w:highlight w:val="yellow"/>
+          <w:lang w:val="uk-UA"/>
+        </w:rPr>
+        <w:t>Управление телекоммуникационными услугами</w:t>
+      </w:r>
+      <w:r>
+        <w:rPr>
+          <w:lang w:val="uk-UA"/>
+        </w:rPr>
+        <w:t xml:space="preserve"> представляет собой взаимодействие с такими сервисами как</w:t>
+      </w:r>
+      <w:r>
+        <w:rPr>
+          <w:lang w:val="uk-UA"/>
+        </w:rPr>
+        <w:t xml:space="preserve"> </w:t>
+      </w:r>
+      <w:r>
+        <w:rPr>
+          <w:lang w:val="uk-UA"/>
+        </w:rPr>
+        <w:t>высокоскоростной интернет, телевидение и телефонная связь</w:t>
+      </w:r>
+      <w:r>
+        <w:rPr>
+          <w:lang w:val="uk-UA"/>
+        </w:rPr>
+        <w:t>. Каждый сервис имее свой набор тарифов, характеристик и параметров, которые могут быть изменены.</w:t>
+      </w:r>
+    </w:p>
+    <w:p>
+      <w:pPr>
+        <w:rPr>
+          <w:lang w:val="uk-UA"/>
+        </w:rPr>
+      </w:pPr>
+      <w:r>
+        <w:rPr>
+          <w:lang w:val="uk-UA"/>
+        </w:rPr>
+        <w:t xml:space="preserve">В личном кабинете пользователь может заказать новый сервис, отключить или внести определенные модификации в существующий. </w:t>
+      </w:r>
+    </w:p>
+    <w:p>
+      <w:pPr>
+        <w:rPr>
+          <w:lang w:val="uk-UA"/>
+        </w:rPr>
+      </w:pPr>
+      <w:r>
+        <w:rPr>
+          <w:lang w:val="uk-UA"/>
+        </w:rPr>
+        <w:t>В любой момент времени в веб приложении отображается перечень установленных услуг и перечень доступных для подключения. При отключении существующей услуги пользователю нужно сообщить причину, по которой он отказывается от данной услуги. При заказе новой услуги он должен указать параметры услуги (скорость, оборудование, количество каналов, телефонный номер, способ оплаты и т.д.).</w:t>
+      </w:r>
+    </w:p>
+    <w:p>
+      <w:pPr>
+        <w:rPr>
+          <w:lang w:val="uk-UA"/>
+        </w:rPr>
+      </w:pPr>
+      <w:r>
+        <w:rPr>
+          <w:lang w:val="uk-UA"/>
+        </w:rPr>
+        <w:t>Также у пользователя есть возможность в зависимости от типа сервиса изменять некоторые параметры. Это могут быть как общие параметры (тариф), так и более специфичные для каждого сервиса (скорость</w:t>
+      </w:r>
+      <w:r>
+        <w:rPr>
+          <w:lang w:val="ru-RU"/>
+        </w:rPr>
+        <w:t xml:space="preserve"> </w:t>
+      </w:r>
+      <w:r>
+        <w:rPr>
+          <w:lang w:val="ru-RU"/>
+        </w:rPr>
+        <w:t>и тип</w:t>
+      </w:r>
+      <w:r>
+        <w:rPr>
+          <w:lang w:val="uk-UA"/>
+        </w:rPr>
+        <w:t xml:space="preserve"> интернета, количество телефизионных каналов, телефонный номер и наличие голосовой почты).</w:t>
+      </w:r>
+    </w:p>
+    <w:p>
+      <w:pPr>
+        <w:rPr>
+          <w:lang w:val="uk-UA"/>
+        </w:rPr>
+      </w:pPr>
+    </w:p>
+    <w:p>
+      <w:pPr>
+        <w:rPr>
+          <w:lang w:val="uk-UA"/>
+        </w:rPr>
+      </w:pPr>
+      <w:r>
+        <w:rPr>
+          <w:highlight w:val="yellow"/>
+          <w:lang w:val="uk-UA"/>
+        </w:rPr>
+        <w:t>Управление платежами</w:t>
+      </w:r>
+      <w:r>
+        <w:rPr>
+          <w:lang w:val="uk-UA"/>
+        </w:rPr>
+        <w:t xml:space="preserve"> включает в себя просмотр истории платежей, осуществление оплаты текущего счета и настройку автоматического платежа.</w:t>
+      </w:r>
+    </w:p>
+    <w:p>
+      <w:pPr>
+        <w:rPr>
+          <w:lang w:val="uk-UA"/>
+        </w:rPr>
+      </w:pPr>
+      <w:r>
+        <w:rPr>
+          <w:lang w:val="uk-UA"/>
+        </w:rPr>
+        <w:lastRenderedPageBreak/>
+        <w:t>При помощи истории платежей пользователь может проследить динамику расходов на услуги в течении определенного периода времени, а также объем использованных данных (интернет трафик, количество телефонных минут и т.д.).</w:t>
+      </w:r>
+    </w:p>
+    <w:p>
+      <w:pPr>
+        <w:rPr>
+          <w:lang w:val="uk-UA"/>
+        </w:rPr>
+      </w:pPr>
+      <w:r>
+        <w:rPr>
+          <w:lang w:val="uk-UA"/>
+        </w:rPr>
+        <w:t>Кроме этого, доступная функция оплаты счета. Это может быть единоразовый платеж или же настройка автоматической оплаты в случае фиксированного тарифа. Для этого пользователь должен предоставить данные банковского счета или кредитной карты. Функция автоматической оплаты позволит не пропустить дату платежа и сделает ведение учета более простым и удобным.</w:t>
+      </w:r>
+    </w:p>
+    <w:p>
+      <w:pPr>
+        <w:rPr>
+          <w:lang w:val="uk-UA"/>
+        </w:rPr>
+      </w:pPr>
+    </w:p>
+    <w:p>
+      <w:pPr>
+        <w:rPr>
+          <w:lang w:val="uk-UA"/>
+        </w:rPr>
+      </w:pPr>
+      <w:r>
+        <w:rPr>
+          <w:lang w:val="uk-UA"/>
+        </w:rPr>
+        <w:t>П</w:t>
+      </w:r>
+      <w:r>
+        <w:rPr>
+          <w:lang w:val="uk-UA"/>
+        </w:rPr>
+        <w:t>оиск информации о предприятии и его услугах</w:t>
+      </w:r>
+      <w:r>
+        <w:rPr>
+          <w:lang w:val="uk-UA"/>
+        </w:rPr>
+        <w:t xml:space="preserve"> состоит из нескольких составляющих.</w:t>
+      </w:r>
+    </w:p>
+    <w:p>
+      <w:pPr>
+        <w:rPr>
+          <w:lang w:val="uk-UA"/>
+        </w:rPr>
+      </w:pPr>
+      <w:r>
+        <w:rPr>
+          <w:lang w:val="uk-UA"/>
+        </w:rPr>
+        <w:t>Первым составляющим является получение контактных данных предприятия, графика работы сервисных центров. Контактные данные могут в себя включать ссылки на интернет ресурсы, номера телефонов, адреса сервисных центров. В перспективе возможна интеграция онлайн поддержки в виде чата в наше разрабатываемое веб приложение.</w:t>
+      </w:r>
+    </w:p>
+    <w:p>
+      <w:pPr>
+        <w:rPr>
+          <w:lang w:val="uk-UA"/>
+        </w:rPr>
+      </w:pPr>
+      <w:r>
+        <w:rPr>
+          <w:lang w:val="uk-UA"/>
+        </w:rPr>
+        <w:t>Данная информация поможет пользователю наиболее удобным для него путем решить возникнувшие вопросы и технические проблемы.</w:t>
+      </w:r>
+    </w:p>
+    <w:p>
+      <w:pPr>
+        <w:rPr>
+          <w:lang w:val="uk-UA"/>
+        </w:rPr>
+      </w:pPr>
+      <w:r>
+        <w:rPr>
+          <w:lang w:val="uk-UA"/>
+        </w:rPr>
+        <w:t>Второй составляющей частью является доска обявлений. При помощи доски объявлений пользователь имеет возможность видеть у себя на странице полезную информацию о компании и ее услугах. Это могут быть объявления о технических работах, описание акционных предложений и скидок, новости о нововедениях предприятия, уведомления об изменениях в тарифных планах.</w:t>
+      </w:r>
+    </w:p>
+    <w:p>
+      <w:pPr>
+        <w:rPr>
+          <w:lang w:val="ru-RU"/>
+        </w:rPr>
+      </w:pPr>
+      <w:r>
+        <w:rPr>
+          <w:lang w:val="uk-UA"/>
+        </w:rPr>
+        <w:t>Еще одной немаловажной составляющей является наличие раздела наиболее часто задаваемых вопросов (</w:t>
+      </w:r>
+      <w:r>
+        <w:t>FAQ</w:t>
+      </w:r>
+      <w:r>
+        <w:rPr>
+          <w:lang w:val="ru-RU"/>
+        </w:rPr>
+        <w:t xml:space="preserve">, </w:t>
+      </w:r>
+      <w:r>
+        <w:t>F</w:t>
+      </w:r>
+      <w:r>
+        <w:rPr>
+          <w:lang w:val="uk-UA"/>
+        </w:rPr>
+        <w:t xml:space="preserve">requently </w:t>
+      </w:r>
+      <w:r>
+        <w:t>A</w:t>
+      </w:r>
+      <w:r>
+        <w:rPr>
+          <w:lang w:val="uk-UA"/>
+        </w:rPr>
+        <w:t xml:space="preserve">sked </w:t>
+      </w:r>
+      <w:r>
+        <w:t>Q</w:t>
+      </w:r>
+      <w:r>
+        <w:rPr>
+          <w:lang w:val="uk-UA"/>
+        </w:rPr>
+        <w:t>uestions</w:t>
+      </w:r>
+      <w:r>
+        <w:rPr>
+          <w:lang w:val="uk-UA"/>
+        </w:rPr>
+        <w:t xml:space="preserve">). При помощи данного раздела пользователь сможет найти ответы на интересующие его вопросы без необходимости привлечении и персонала поддержки компании. </w:t>
+      </w:r>
+      <w:r>
+        <w:rPr>
+          <w:lang w:val="ru-RU"/>
+        </w:rPr>
+        <w:t>В данной разделе могут быть размещены ответы на технические вопросы и вопросы оплаты, инструкции по настройке оборудования и другая полезная информация.</w:t>
+      </w:r>
+    </w:p>
+    <w:p>
+      <w:pPr>
+        <w:pStyle w:val="BodyText"/>
+        <w:rPr>
+          <w:lang w:val="uk-UA"/>
+        </w:rPr>
+      </w:pPr>
+    </w:p>
+    <w:p>
+      <w:pPr>
+        <w:rPr>
+          <w:lang w:val="ru-RU"/>
+        </w:rPr>
+      </w:pPr>
+      <w:r>
+        <w:rPr>
+          <w:lang w:val="ru-RU"/>
+        </w:rPr>
+        <w:t>Все указанные выше фунции можно изобразить с помощью диаграмм потоков данных. Такие диаграммы является основным средством моделирования функциональных требований к проектируемой системе.</w:t>
+      </w:r>
+    </w:p>
+    <w:p>
+      <w:pPr>
+        <w:rPr>
+          <w:lang w:val="ru-RU"/>
+        </w:rPr>
+      </w:pPr>
+    </w:p>
+    <w:p>
+      <w:pPr>
+        <w:pStyle w:val="Heading3"/>
+        <w:rPr>
+          <w:color w:val="auto"/>
+          <w:lang w:val="ru-RU"/>
+        </w:rPr>
+      </w:pPr>
+      <w:r>
+        <w:rPr>
+          <w:color w:val="auto"/>
+          <w:lang w:val="ru-RU"/>
+        </w:rPr>
+        <w:t xml:space="preserve">2.1.1 </w:t>
+      </w:r>
+      <w:r>
+        <w:rPr>
+          <w:color w:val="auto"/>
+          <w:lang w:val="ru-RU"/>
+        </w:rPr>
+        <w:t>Построение диаграммы потоков данных</w:t>
+      </w:r>
+    </w:p>
+    <w:p>
+      <w:pPr>
+        <w:jc w:val="both"/>
+        <w:rPr>
+          <w:lang w:val="ru-RU"/>
+        </w:rPr>
+      </w:pPr>
+    </w:p>
+    <w:p>
+      <w:pPr>
+        <w:jc w:val="both"/>
+        <w:rPr>
+          <w:lang w:val="uk-UA"/>
+        </w:rPr>
+      </w:pPr>
+      <w:r>
+        <w:rPr>
+          <w:lang w:val="uk-UA"/>
+        </w:rPr>
+        <w:t>Одним из важнейших этапов проектирования ИС является построение диаграммы потоков данных.</w:t>
+      </w:r>
+      <w:r>
+        <w:rPr>
+          <w:lang w:val="uk-UA"/>
+        </w:rPr>
+        <w:t xml:space="preserve"> </w:t>
+      </w:r>
+      <w:r>
+        <w:rPr>
+          <w:lang w:val="uk-UA"/>
+        </w:rPr>
+        <w:t xml:space="preserve">Диаграммы потоков данных (DFD) являются основным средством моделирования функциональных требований проектируемой системы. С их помощью эти требования разбиваются </w:t>
+      </w:r>
+      <w:r>
+        <w:rPr>
+          <w:lang w:val="uk-UA"/>
+        </w:rPr>
+        <w:lastRenderedPageBreak/>
+        <w:t>на функциональные компоненты (процессы) и представляются в виде сети, связанной потоками данных. Главная цель таких средств - продемонстрировать, как каждый процесс преобразует свои входные данные в выходные, а также выявить отношения между этими процессами.</w:t>
+      </w:r>
+    </w:p>
+    <w:p>
+      <w:pPr>
+        <w:jc w:val="both"/>
+        <w:rPr>
+          <w:lang w:val="uk-UA"/>
+        </w:rPr>
+      </w:pPr>
+      <w:r>
+        <w:rPr>
+          <w:lang w:val="uk-UA"/>
+        </w:rPr>
+        <w:t>Для изображения DFD традиционно используются две различные нотации: Йодана (Yourdon) и Гейна-Сарсона (Gane-Sarson). Далее при построении примеров будет использоваться нотация Йодана, все исключения будут предварительно оговариваться.</w:t>
+      </w:r>
+    </w:p>
+    <w:p>
+      <w:pPr>
+        <w:jc w:val="both"/>
+        <w:rPr>
+          <w:lang w:val="uk-UA"/>
+        </w:rPr>
+      </w:pPr>
+      <w:r>
+        <w:rPr>
+          <w:lang w:val="uk-UA"/>
+        </w:rPr>
+        <w:t>В основе данной методологии лежит построение модели анализируемой ИС - проектируемой или реально существующей. В соответствии с методологией модель системы определяется как иерархия диаграмм потоков данных (DFD), описывающих асинхронный процесс преобразования информации от ее ввода в систему до выдачи пользователю. Диаграммы верхних уровней иерархии (контекстные диаграммы) определяют основные процессы или подсистемы ИС с внешними входами и выходами. Они детализируются при помощи диаграмм нижнего уровня. Такая декомпозиция продолжается, создавая многоуровневую иерархию диаграмм, до тех пор, пока не будет достигнут такой уровень декомпозиции, на котором процесс становятся элементарными и детализировать их далее невозможно.</w:t>
+      </w:r>
+    </w:p>
+    <w:p>
+      <w:pPr>
+        <w:jc w:val="both"/>
+        <w:rPr>
+          <w:lang w:val="uk-UA"/>
+        </w:rPr>
+      </w:pPr>
+      <w:r>
+        <w:rPr>
+          <w:lang w:val="uk-UA"/>
+        </w:rPr>
+        <w:t>Источники информации (внешние сущности) порождают информационные потоки (потоки данных), переносящие информацию к подсистемам или процессам. Те в свою очередь преобразуют информацию и порождают новые потоки, которые переносят информацию к другим процессам или подсистемам, накопителям данных или внешним сущностям - потребителям информации. Таким образом, основными компонентами диаграмм потоков данных являются:</w:t>
       </w:r>
     </w:p>
     <w:p>
@@ -2268,236 +2344,124 @@
         <w:pStyle w:val="ListParagraph"/>
         <w:numPr>
           <w:ilvl w:val="0"/>
-          <w:numId w:val="3"/>
+          <w:numId w:val="6"/>
         </w:numPr>
-        <w:rPr>
-          <w:color w:val="0070C0"/>
-          <w:lang w:val="uk-UA"/>
-        </w:rPr>
-      </w:pPr>
-      <w:r>
-        <w:rPr>
-          <w:color w:val="0070C0"/>
-          <w:lang w:val="uk-UA"/>
-        </w:rPr>
-        <w:t>шукати інформацію про послуги, відповіді на популярні питання, інструкції для налаштування обладнання та інше.</w:t>
-      </w:r>
-    </w:p>
-    <w:p>
-      <w:pPr>
-        <w:rPr>
-          <w:lang w:val="uk-UA"/>
-        </w:rPr>
-      </w:pPr>
-    </w:p>
-    <w:p>
-      <w:pPr>
-        <w:rPr>
-          <w:lang w:val="ru-RU"/>
-        </w:rPr>
-      </w:pPr>
-    </w:p>
-    <w:p>
-      <w:pPr>
-        <w:pStyle w:val="Heading2"/>
-        <w:jc w:val="left"/>
-        <w:rPr>
-          <w:sz w:val="24"/>
-          <w:szCs w:val="24"/>
-          <w:lang w:val="ru-RU"/>
-        </w:rPr>
-      </w:pPr>
-      <w:r>
-        <w:rPr>
-          <w:sz w:val="24"/>
-          <w:szCs w:val="24"/>
-          <w:lang w:val="ru-RU"/>
-        </w:rPr>
-        <w:t>Построение диаграммы потоков данных</w:t>
-      </w:r>
-    </w:p>
-    <w:p>
-      <w:pPr>
-        <w:rPr>
-          <w:lang w:val="ru-RU"/>
-        </w:rPr>
-      </w:pPr>
-      <w:r>
-        <w:rPr>
-          <w:lang w:val="ru-RU"/>
-        </w:rPr>
-        <w:t>Розроблювана нами інформаційна система призначена для забезпечення функцій особистого кабінету.</w:t>
-      </w:r>
-      <w:r>
-        <w:rPr>
-          <w:lang w:val="ru-RU"/>
-        </w:rPr>
-        <w:t xml:space="preserve"> </w:t>
-      </w:r>
-      <w:r>
-        <w:rPr>
-          <w:lang w:val="ru-RU"/>
-        </w:rPr>
-        <w:t xml:space="preserve">Основні користувачі данної системи це клієнти підприємства. </w:t>
-      </w:r>
-    </w:p>
-    <w:p>
-      <w:pPr>
-        <w:rPr>
-          <w:lang w:val="uk-UA"/>
-        </w:rPr>
-      </w:pPr>
-      <w:r>
-        <w:rPr>
-          <w:lang w:val="ru-RU"/>
-        </w:rPr>
-        <w:t>З</w:t>
-      </w:r>
-      <w:r>
-        <w:rPr>
-          <w:lang w:val="ru-RU"/>
-        </w:rPr>
-        <w:t xml:space="preserve"> її</w:t>
-      </w:r>
-      <w:r>
-        <w:rPr>
-          <w:lang w:val="ru-RU"/>
-        </w:rPr>
-        <w:t xml:space="preserve"> допомогою </w:t>
-      </w:r>
-      <w:r>
-        <w:rPr>
-          <w:lang w:val="ru-RU"/>
-        </w:rPr>
-        <w:t>вони</w:t>
-      </w:r>
-      <w:r>
-        <w:rPr>
-          <w:lang w:val="uk-UA"/>
-        </w:rPr>
-        <w:t xml:space="preserve"> мають змогу здійснювати управління такими телекомунікаційними послугами як високошвидкісний інтернет, телебачення та телефонний звязок.</w:t>
-      </w:r>
-      <w:r>
-        <w:rPr>
-          <w:lang w:val="uk-UA"/>
-        </w:rPr>
-        <w:t xml:space="preserve"> Дані послуги можуть бути встановлені, модифіковані </w:t>
-      </w:r>
-      <w:r>
-        <w:rPr>
-          <w:lang w:val="uk-UA"/>
-        </w:rPr>
-        <w:t>або</w:t>
-      </w:r>
-      <w:r>
-        <w:rPr>
-          <w:lang w:val="uk-UA"/>
-        </w:rPr>
-        <w:t xml:space="preserve"> від</w:t>
-      </w:r>
-      <w:r>
-        <w:rPr>
-          <w:lang w:val="uk-UA"/>
-        </w:rPr>
-        <w:t>к</w:t>
-      </w:r>
-      <w:r>
-        <w:rPr>
-          <w:lang w:val="uk-UA"/>
-        </w:rPr>
-        <w:t>лючені.</w:t>
-      </w:r>
-    </w:p>
-    <w:p>
-      <w:pPr>
-        <w:rPr>
-          <w:lang w:val="uk-UA"/>
-        </w:rPr>
-      </w:pPr>
-      <w:r>
-        <w:rPr>
-          <w:lang w:val="uk-UA"/>
-        </w:rPr>
-        <w:t>Також клієнти мають можливість здійснювати оплату послуг та переглядати історію платежів за певний період.</w:t>
-      </w:r>
-    </w:p>
-    <w:p>
-      <w:pPr>
-        <w:rPr>
-          <w:lang w:val="uk-UA"/>
-        </w:rPr>
-      </w:pPr>
-      <w:r>
-        <w:rPr>
-          <w:lang w:val="uk-UA"/>
-        </w:rPr>
-        <w:t xml:space="preserve">Однією з </w:t>
-      </w:r>
-      <w:r>
-        <w:rPr>
-          <w:lang w:val="uk-UA"/>
-        </w:rPr>
-        <w:t xml:space="preserve">корисних функцій особистого кабінету є пошук необхідної інформації щодо послуг підприємства, які воно надає користувачам. </w:t>
-      </w:r>
-      <w:r>
-        <w:rPr>
-          <w:lang w:val="uk-UA"/>
-        </w:rPr>
-        <w:t xml:space="preserve">За допомогою особистого кабінету користувачі матимуть змогу переглядати новини підприємства, отримувати оголошення про зміни в обслуговуванні, бути в курсі останніх акційних пропозицій. </w:t>
-      </w:r>
-      <w:r>
-        <w:rPr>
-          <w:lang w:val="uk-UA"/>
-        </w:rPr>
-        <w:t xml:space="preserve">Це </w:t>
-      </w:r>
-      <w:r>
-        <w:rPr>
-          <w:lang w:val="uk-UA"/>
-        </w:rPr>
-        <w:t xml:space="preserve">також </w:t>
-      </w:r>
-      <w:r>
-        <w:rPr>
-          <w:lang w:val="uk-UA"/>
-        </w:rPr>
-        <w:t xml:space="preserve">можуть бути </w:t>
-      </w:r>
-      <w:r>
-        <w:rPr>
-          <w:lang w:val="uk-UA"/>
-        </w:rPr>
-        <w:t xml:space="preserve">контакні дані </w:t>
-      </w:r>
-      <w:r>
-        <w:rPr>
-          <w:lang w:val="uk-UA"/>
-        </w:rPr>
-        <w:t xml:space="preserve">про підприємство, </w:t>
-      </w:r>
-      <w:r>
-        <w:rPr>
-          <w:lang w:val="uk-UA"/>
-        </w:rPr>
-        <w:t>що</w:t>
-      </w:r>
-      <w:r>
-        <w:rPr>
-          <w:lang w:val="uk-UA"/>
-        </w:rPr>
-        <w:t xml:space="preserve"> можуть знадобитися у разі виникнення технічних, платіжних або інших </w:t>
-      </w:r>
-      <w:r>
-        <w:rPr>
-          <w:lang w:val="uk-UA"/>
-        </w:rPr>
-        <w:t>питань</w:t>
-      </w:r>
-      <w:r>
-        <w:rPr>
-          <w:lang w:val="uk-UA"/>
-        </w:rPr>
-        <w:t>.</w:t>
+        <w:jc w:val="both"/>
+        <w:rPr>
+          <w:lang w:val="uk-UA"/>
+        </w:rPr>
+      </w:pPr>
+      <w:r>
+        <w:rPr>
+          <w:lang w:val="uk-UA"/>
+        </w:rPr>
+        <w:t>внешние сущности</w:t>
+      </w:r>
+    </w:p>
+    <w:p>
+      <w:pPr>
+        <w:pStyle w:val="ListParagraph"/>
+        <w:numPr>
+          <w:ilvl w:val="0"/>
+          <w:numId w:val="6"/>
+        </w:numPr>
+        <w:jc w:val="both"/>
+        <w:rPr>
+          <w:lang w:val="uk-UA"/>
+        </w:rPr>
+      </w:pPr>
+      <w:r>
+        <w:rPr>
+          <w:lang w:val="uk-UA"/>
+        </w:rPr>
+        <w:t>системы/подсистемы</w:t>
+      </w:r>
+    </w:p>
+    <w:p>
+      <w:pPr>
+        <w:pStyle w:val="ListParagraph"/>
+        <w:numPr>
+          <w:ilvl w:val="0"/>
+          <w:numId w:val="6"/>
+        </w:numPr>
+        <w:jc w:val="both"/>
+        <w:rPr>
+          <w:lang w:val="uk-UA"/>
+        </w:rPr>
+      </w:pPr>
+      <w:r>
+        <w:rPr>
+          <w:lang w:val="uk-UA"/>
+        </w:rPr>
+        <w:t>процессы</w:t>
+      </w:r>
+    </w:p>
+    <w:p>
+      <w:pPr>
+        <w:pStyle w:val="ListParagraph"/>
+        <w:numPr>
+          <w:ilvl w:val="0"/>
+          <w:numId w:val="6"/>
+        </w:numPr>
+        <w:jc w:val="both"/>
+        <w:rPr>
+          <w:lang w:val="uk-UA"/>
+        </w:rPr>
+      </w:pPr>
+      <w:r>
+        <w:rPr>
+          <w:lang w:val="uk-UA"/>
+        </w:rPr>
+        <w:t xml:space="preserve">накопители </w:t>
+      </w:r>
+      <w:r>
+        <w:rPr>
+          <w:lang w:val="uk-UA"/>
+        </w:rPr>
+        <w:t>данных</w:t>
+      </w:r>
+    </w:p>
+    <w:p>
+      <w:pPr>
+        <w:pStyle w:val="ListParagraph"/>
+        <w:numPr>
+          <w:ilvl w:val="0"/>
+          <w:numId w:val="6"/>
+        </w:numPr>
+        <w:jc w:val="both"/>
+        <w:rPr>
+          <w:lang w:val="uk-UA"/>
+        </w:rPr>
+      </w:pPr>
+      <w:r>
+        <w:rPr>
+          <w:lang w:val="uk-UA"/>
+        </w:rPr>
+        <w:t>потоки данных</w:t>
+      </w:r>
+    </w:p>
+    <w:p>
+      <w:pPr>
+        <w:jc w:val="both"/>
+      </w:pPr>
+    </w:p>
+    <w:p>
+      <w:pPr>
+        <w:rPr>
+          <w:lang w:val="uk-UA"/>
+        </w:rPr>
+      </w:pPr>
+      <w:r>
+        <w:rPr>
+          <w:lang w:val="ru-RU"/>
+        </w:rPr>
+        <w:t xml:space="preserve">Диаграмма потоков данных </w:t>
+      </w:r>
+      <w:r>
+        <w:rPr>
+          <w:lang w:val="ru-RU"/>
+        </w:rPr>
+        <w:t>представляет собой иерархию функциональных процессов связанных потоками данных. Целью такого представления является демонстрация того как каждый процесс преобразует свои входные данные в выходные, а также выявить отношение между этими процессами.</w:t>
       </w:r>
     </w:p>
     <w:p>
@@ -2509,211 +2473,21 @@
       </w:pPr>
       <w:r>
         <w:rPr>
-          <w:highlight w:val="yellow"/>
-          <w:lang w:val="ru-RU"/>
-        </w:rPr>
-        <w:t>Усі в</w:t>
-      </w:r>
-      <w:r>
-        <w:rPr>
-          <w:highlight w:val="yellow"/>
-          <w:lang w:val="ru-RU"/>
-        </w:rPr>
-        <w:t>казані</w:t>
-      </w:r>
-      <w:r>
-        <w:rPr>
-          <w:highlight w:val="yellow"/>
-          <w:lang w:val="ru-RU"/>
-        </w:rPr>
-        <w:t xml:space="preserve"> </w:t>
-      </w:r>
-      <w:r>
-        <w:rPr>
-          <w:highlight w:val="yellow"/>
-          <w:lang w:val="ru-RU"/>
-        </w:rPr>
-        <w:t xml:space="preserve">вище </w:t>
-      </w:r>
-      <w:r>
-        <w:rPr>
-          <w:highlight w:val="yellow"/>
-          <w:lang w:val="ru-RU"/>
-        </w:rPr>
-        <w:t>фунції можно зобразити за допомогою д</w:t>
-      </w:r>
-      <w:r>
-        <w:rPr>
-          <w:highlight w:val="yellow"/>
-          <w:lang w:val="uk-UA"/>
-        </w:rPr>
-        <w:t>іаграм</w:t>
-      </w:r>
-      <w:r>
-        <w:rPr>
-          <w:highlight w:val="yellow"/>
-          <w:lang w:val="uk-UA"/>
-        </w:rPr>
-        <w:t xml:space="preserve"> потоків данних. </w:t>
-      </w:r>
-      <w:r>
-        <w:rPr>
-          <w:highlight w:val="yellow"/>
-          <w:lang w:val="uk-UA"/>
-        </w:rPr>
-        <w:t>Такі діаграми є основним засобом моделювання функціональних вимог до проектованої системи.</w:t>
-      </w:r>
-      <w:r>
-        <w:rPr>
-          <w:lang w:val="uk-UA"/>
-        </w:rPr>
-        <w:t xml:space="preserve"> </w:t>
-      </w:r>
-    </w:p>
-    <w:p>
-      <w:pPr>
-        <w:rPr>
-          <w:lang w:val="uk-UA"/>
-        </w:rPr>
-      </w:pPr>
-      <w:r>
-        <w:rPr>
-          <w:lang w:val="uk-UA"/>
-        </w:rPr>
-        <w:t>Діаграма потоків даних (</w:t>
-      </w:r>
-      <w:r>
-        <w:t>Data</w:t>
-      </w:r>
-      <w:r>
-        <w:rPr>
-          <w:lang w:val="uk-UA"/>
-        </w:rPr>
-        <w:t xml:space="preserve"> </w:t>
-      </w:r>
-      <w:r>
-        <w:t>Flow</w:t>
-      </w:r>
-      <w:r>
-        <w:rPr>
-          <w:lang w:val="uk-UA"/>
-        </w:rPr>
-        <w:t xml:space="preserve"> </w:t>
-      </w:r>
-      <w:r>
-        <w:t>Diagrams</w:t>
-      </w:r>
-      <w:r>
-        <w:rPr>
-          <w:lang w:val="uk-UA"/>
-        </w:rPr>
-        <w:t xml:space="preserve">, </w:t>
-      </w:r>
-      <w:r>
-        <w:t>DFD</w:t>
-      </w:r>
-      <w:r>
-        <w:rPr>
-          <w:lang w:val="uk-UA"/>
-        </w:rPr>
-        <w:t xml:space="preserve">) </w:t>
-      </w:r>
-      <w:r>
-        <w:rPr>
-          <w:lang w:val="uk-UA"/>
-        </w:rPr>
-        <w:t>представляє собою ієрархію функціональних процессів звязаних потоками данних. Метою такого представлення є демонстрація того як кожний процес перетворює свої вхідні дані в вихідні, а також виявити відношення між цими процесами.</w:t>
-      </w:r>
-    </w:p>
-    <w:p>
-      <w:pPr>
-        <w:rPr>
-          <w:lang w:val="uk-UA"/>
-        </w:rPr>
-      </w:pPr>
-      <w:r>
-        <w:rPr>
-          <w:lang w:val="uk-UA"/>
-        </w:rPr>
-        <w:t>В залежності від ступеня деталізації процесів і</w:t>
-      </w:r>
-      <w:r>
-        <w:rPr>
-          <w:lang w:val="uk-UA"/>
-        </w:rPr>
-        <w:t xml:space="preserve">снує декілька </w:t>
-      </w:r>
-      <w:r>
-        <w:rPr>
-          <w:lang w:val="uk-UA"/>
-        </w:rPr>
-        <w:t xml:space="preserve">рівнів </w:t>
-      </w:r>
-      <w:r>
-        <w:t>DF</w:t>
-      </w:r>
-      <w:r>
-        <w:rPr>
-          <w:lang w:val="uk-UA"/>
-        </w:rPr>
-        <w:t xml:space="preserve"> д</w:t>
-      </w:r>
-      <w:r>
-        <w:rPr>
-          <w:lang w:val="uk-UA"/>
-        </w:rPr>
-        <w:t xml:space="preserve">іаграм. Для створення особистого </w:t>
-      </w:r>
-      <w:r>
-        <w:rPr>
-          <w:lang w:val="uk-UA"/>
-        </w:rPr>
-        <w:t>кабінету спроектує</w:t>
-      </w:r>
-      <w:r>
-        <w:rPr>
-          <w:lang w:val="uk-UA"/>
-        </w:rPr>
-        <w:t xml:space="preserve">мо </w:t>
-      </w:r>
-      <w:r>
-        <w:t>DF</w:t>
-      </w:r>
-      <w:r>
-        <w:rPr>
-          <w:lang w:val="ru-RU"/>
-        </w:rPr>
-        <w:t xml:space="preserve"> </w:t>
-      </w:r>
-      <w:r>
-        <w:rPr>
-          <w:lang w:val="ru-RU"/>
-        </w:rPr>
-        <w:t>д</w:t>
-      </w:r>
-      <w:r>
-        <w:rPr>
-          <w:lang w:val="uk-UA"/>
-        </w:rPr>
-        <w:t xml:space="preserve">іаграми </w:t>
-      </w:r>
-      <w:r>
-        <w:rPr>
-          <w:lang w:val="uk-UA"/>
-        </w:rPr>
-        <w:t>0-го та 1-го рівнів</w:t>
-      </w:r>
-      <w:r>
-        <w:rPr>
-          <w:lang w:val="uk-UA"/>
-        </w:rPr>
-        <w:t xml:space="preserve"> (Рис 2.1.1 та Рис 2.1.2)</w:t>
-      </w:r>
-      <w:r>
-        <w:rPr>
-          <w:lang w:val="uk-UA"/>
-        </w:rPr>
-        <w:t>.</w:t>
+          <w:lang w:val="uk-UA"/>
+        </w:rPr>
+        <w:t>В зависимости от степени детализации процессов существует несколько уровней DF диаграмм. Для создания личного кабинета спроектируем DF диаграммы 0-го и 1-го уровней (</w:t>
+      </w:r>
+      <w:r>
+        <w:rPr>
+          <w:lang w:val="uk-UA"/>
+        </w:rPr>
+        <w:t>Р</w:t>
+      </w:r>
+      <w:r>
+        <w:rPr>
+          <w:lang w:val="uk-UA"/>
+        </w:rPr>
+        <w:t>ис 2.1.1 и Рис 2.1.2).</w:t>
       </w:r>
     </w:p>
     <w:p>
@@ -2727,61 +2501,7 @@
         <w:rPr>
           <w:lang w:val="uk-UA"/>
         </w:rPr>
-        <w:t xml:space="preserve">На </w:t>
-      </w:r>
-      <w:r>
-        <w:rPr>
-          <w:lang w:val="uk-UA"/>
-        </w:rPr>
-        <w:t>рисунку</w:t>
-      </w:r>
-      <w:r>
-        <w:rPr>
-          <w:lang w:val="uk-UA"/>
-        </w:rPr>
-        <w:t xml:space="preserve"> 2.1</w:t>
-      </w:r>
-      <w:r>
-        <w:rPr>
-          <w:lang w:val="uk-UA"/>
-        </w:rPr>
-        <w:t>.1 ми зобразили головний процес –</w:t>
-      </w:r>
-      <w:r>
-        <w:rPr>
-          <w:lang w:val="ru-RU"/>
-        </w:rPr>
-        <w:t xml:space="preserve"> управл</w:t>
-      </w:r>
-      <w:r>
-        <w:rPr>
-          <w:lang w:val="uk-UA"/>
-        </w:rPr>
-        <w:t>іння телекомунікаційними послугами та рахунками</w:t>
-      </w:r>
-      <w:r>
-        <w:rPr>
-          <w:lang w:val="uk-UA"/>
-        </w:rPr>
-        <w:t xml:space="preserve">. </w:t>
-      </w:r>
-      <w:r>
-        <w:rPr>
-          <w:lang w:val="uk-UA"/>
-        </w:rPr>
-        <w:t xml:space="preserve"> Цей процес являє собою перетворення вхідних потоків даних у вихідні відповідно до певного алгоритму та бізнес логіки</w:t>
-      </w:r>
-      <w:r>
-        <w:rPr>
-          <w:lang w:val="uk-UA"/>
-        </w:rPr>
-        <w:t xml:space="preserve"> підприємства</w:t>
-      </w:r>
-      <w:r>
-        <w:rPr>
-          <w:lang w:val="uk-UA"/>
-        </w:rPr>
-        <w:t>.</w:t>
+        <w:t>На рисунке 2.1.1 мы изобразили главный процесс - управление телекоммуникационными услугами и счетами. Этот процесс представляет собой преобразование входных потоков данных в выходные в соответствии с определенным алгоритмом и бизнес логики предприятия.</w:t>
       </w:r>
     </w:p>
     <w:p>
@@ -2795,25 +2515,8 @@
         <w:rPr>
           <w:lang w:val="uk-UA"/>
         </w:rPr>
-        <w:t xml:space="preserve">Дві зовнішні сутності </w:t>
-      </w:r>
-      <w:r>
-        <w:rPr>
-          <w:lang w:val="uk-UA"/>
-        </w:rPr>
-        <w:t xml:space="preserve"> «Клієнт» та «Підприємство» являють собою </w:t>
-      </w:r>
-      <w:r>
-        <w:rPr>
-          <w:lang w:val="uk-UA"/>
-        </w:rPr>
-        <w:t>фізичний та матеріальний</w:t>
-      </w:r>
-      <w:r>
-        <w:rPr>
-          <w:lang w:val="uk-UA"/>
-        </w:rPr>
-        <w:t xml:space="preserve"> об’єкти, що є джерелом або приймачем системних даних. </w:t>
+        <w:lastRenderedPageBreak/>
+        <w:t>Две внешние сущности «Клиент» и «Предприятие» представляют собой физический и материальный объекты, являющиеся источником или приемником системных данных.</w:t>
       </w:r>
     </w:p>
     <w:p>
@@ -2827,16 +2530,20 @@
         <w:rPr>
           <w:lang w:val="uk-UA"/>
         </w:rPr>
-        <w:t>Іменованими стрілками ми проілюстрували потоки даних, що є у нашому макеті абстракціями, використовуваними для передачі інформації з однієї частини системи в іншу.</w:t>
-      </w:r>
-    </w:p>
-    <w:p>
-      <w:pPr>
-        <w:pStyle w:val="BodyText"/>
-        <w:rPr>
-          <w:lang w:val="uk-UA"/>
-        </w:rPr>
-      </w:pPr>
+        <w:t xml:space="preserve">Именуемыми стрелками мы проиллюстрировали потоки данных, которые </w:t>
+      </w:r>
+      <w:r>
+        <w:rPr>
+          <w:lang w:val="uk-UA"/>
+        </w:rPr>
+        <w:t>являются</w:t>
+      </w:r>
+      <w:r>
+        <w:rPr>
+          <w:lang w:val="uk-UA"/>
+        </w:rPr>
+        <w:t xml:space="preserve"> в нашем макете абстракциями, используемыми для передачи информации из одной части системы в другую.</w:t>
+      </w:r>
     </w:p>
     <w:p>
       <w:pPr>
@@ -2867,7 +2574,7 @@
                     </pic:cNvPicPr>
                   </pic:nvPicPr>
                   <pic:blipFill>
-                    <a:blip r:embed="rId11">
+                    <a:blip r:embed="rId12">
                       <a:extLst>
                         <a:ext uri="{28A0092B-C50C-407E-A947-70E740481C1C}">
                           <a14:useLocalDpi xmlns:a14="http://schemas.microsoft.com/office/drawing/2010/main" val="0"/>
@@ -2918,7 +2625,6 @@
         <w:rPr>
           <w:lang w:val="ru-RU"/>
         </w:rPr>
-        <w:lastRenderedPageBreak/>
         <w:t xml:space="preserve">Рис. 2.1.1. </w:t>
       </w:r>
       <w:r>
@@ -3057,7 +2763,7 @@
                     </pic:cNvPicPr>
                   </pic:nvPicPr>
                   <pic:blipFill>
-                    <a:blip r:embed="rId12">
+                    <a:blip r:embed="rId13">
                       <a:extLst>
                         <a:ext uri="{28A0092B-C50C-407E-A947-70E740481C1C}">
                           <a14:useLocalDpi xmlns:a14="http://schemas.microsoft.com/office/drawing/2010/main" val="0"/>
@@ -3147,6 +2853,7 @@
         <w:rPr>
           <w:lang w:val="uk-UA"/>
         </w:rPr>
+        <w:lastRenderedPageBreak/>
         <w:t xml:space="preserve">На </w:t>
       </w:r>
       <w:r>
@@ -3305,7 +3012,6 @@
         <w:rPr>
           <w:lang w:val="ru-RU"/>
         </w:rPr>
-        <w:lastRenderedPageBreak/>
         <w:t xml:space="preserve">Звязок між згаданими вище елементами діаграми буде здійснюватися за допомогою </w:t>
       </w:r>
       <w:r>
@@ -3431,6 +3137,95 @@
 <file path=word/numbering.xml><?xml version="1.0" encoding="utf-8"?>
 <w:numbering xmlns:wpc="http://schemas.microsoft.com/office/word/2010/wordprocessingCanvas" xmlns:mc="http://schemas.openxmlformats.org/markup-compatibility/2006" xmlns:o="urn:schemas-microsoft-com:office:office" xmlns:r="http://schemas.openxmlformats.org/officeDocument/2006/relationships" xmlns:m="http://schemas.openxmlformats.org/officeDocument/2006/math" xmlns:v="urn:schemas-microsoft-com:vml" xmlns:wp14="http://schemas.microsoft.com/office/word/2010/wordprocessingDrawing" xmlns:wp="http://schemas.openxmlformats.org/drawingml/2006/wordprocessingDrawing" xmlns:w10="urn:schemas-microsoft-com:office:word" xmlns:w="http://schemas.openxmlformats.org/wordprocessingml/2006/main" xmlns:w14="http://schemas.microsoft.com/office/word/2010/wordml" xmlns:wpg="http://schemas.microsoft.com/office/word/2010/wordprocessingGroup" xmlns:wpi="http://schemas.microsoft.com/office/word/2010/wordprocessingInk" xmlns:wne="http://schemas.microsoft.com/office/word/2006/wordml" xmlns:wps="http://schemas.microsoft.com/office/word/2010/wordprocessingShape" mc:Ignorable="w14 wp14">
   <w:abstractNum w:abstractNumId="0">
+    <w:nsid w:val="330C0323"/>
+    <w:multiLevelType w:val="hybridMultilevel"/>
+    <w:tmpl w:val="3ADA13E4"/>
+    <w:lvl w:ilvl="0" w:tplc="0409000F">
+      <w:start w:val="1"/>
+      <w:numFmt w:val="decimal"/>
+      <w:lvlText w:val="%1."/>
+      <w:lvlJc w:val="left"/>
+      <w:pPr>
+        <w:ind w:left="720" w:hanging="360"/>
+      </w:pPr>
+      <w:rPr>
+        <w:rFonts w:hint="default"/>
+      </w:rPr>
+    </w:lvl>
+    <w:lvl w:ilvl="1" w:tplc="04090019" w:tentative="1">
+      <w:start w:val="1"/>
+      <w:numFmt w:val="lowerLetter"/>
+      <w:lvlText w:val="%2."/>
+      <w:lvlJc w:val="left"/>
+      <w:pPr>
+        <w:ind w:left="1440" w:hanging="360"/>
+      </w:pPr>
+    </w:lvl>
+    <w:lvl w:ilvl="2" w:tplc="0409001B" w:tentative="1">
+      <w:start w:val="1"/>
+      <w:numFmt w:val="lowerRoman"/>
+      <w:lvlText w:val="%3."/>
+      <w:lvlJc w:val="right"/>
+      <w:pPr>
+        <w:ind w:left="2160" w:hanging="180"/>
+      </w:pPr>
+    </w:lvl>
+    <w:lvl w:ilvl="3" w:tplc="0409000F" w:tentative="1">
+      <w:start w:val="1"/>
+      <w:numFmt w:val="decimal"/>
+      <w:lvlText w:val="%4."/>
+      <w:lvlJc w:val="left"/>
+      <w:pPr>
+        <w:ind w:left="2880" w:hanging="360"/>
+      </w:pPr>
+    </w:lvl>
+    <w:lvl w:ilvl="4" w:tplc="04090019" w:tentative="1">
+      <w:start w:val="1"/>
+      <w:numFmt w:val="lowerLetter"/>
+      <w:lvlText w:val="%5."/>
+      <w:lvlJc w:val="left"/>
+      <w:pPr>
+        <w:ind w:left="3600" w:hanging="360"/>
+      </w:pPr>
+    </w:lvl>
+    <w:lvl w:ilvl="5" w:tplc="0409001B" w:tentative="1">
+      <w:start w:val="1"/>
+      <w:numFmt w:val="lowerRoman"/>
+      <w:lvlText w:val="%6."/>
+      <w:lvlJc w:val="right"/>
+      <w:pPr>
+        <w:ind w:left="4320" w:hanging="180"/>
+      </w:pPr>
+    </w:lvl>
+    <w:lvl w:ilvl="6" w:tplc="0409000F" w:tentative="1">
+      <w:start w:val="1"/>
+      <w:numFmt w:val="decimal"/>
+      <w:lvlText w:val="%7."/>
+      <w:lvlJc w:val="left"/>
+      <w:pPr>
+        <w:ind w:left="5040" w:hanging="360"/>
+      </w:pPr>
+    </w:lvl>
+    <w:lvl w:ilvl="7" w:tplc="04090019" w:tentative="1">
+      <w:start w:val="1"/>
+      <w:numFmt w:val="lowerLetter"/>
+      <w:lvlText w:val="%8."/>
+      <w:lvlJc w:val="left"/>
+      <w:pPr>
+        <w:ind w:left="5760" w:hanging="360"/>
+      </w:pPr>
+    </w:lvl>
+    <w:lvl w:ilvl="8" w:tplc="0409001B" w:tentative="1">
+      <w:start w:val="1"/>
+      <w:numFmt w:val="lowerRoman"/>
+      <w:lvlText w:val="%9."/>
+      <w:lvlJc w:val="right"/>
+      <w:pPr>
+        <w:ind w:left="6480" w:hanging="180"/>
+      </w:pPr>
+    </w:lvl>
+  </w:abstractNum>
+  <w:abstractNum w:abstractNumId="1">
     <w:nsid w:val="365F10AC"/>
     <w:multiLevelType w:val="hybridMultilevel"/>
     <w:tmpl w:val="B55AB556"/>
@@ -3543,7 +3338,96 @@
       </w:rPr>
     </w:lvl>
   </w:abstractNum>
-  <w:abstractNum w:abstractNumId="1">
+  <w:abstractNum w:abstractNumId="2">
+    <w:nsid w:val="387820CB"/>
+    <w:multiLevelType w:val="hybridMultilevel"/>
+    <w:tmpl w:val="3ADA13E4"/>
+    <w:lvl w:ilvl="0" w:tplc="0409000F">
+      <w:start w:val="1"/>
+      <w:numFmt w:val="decimal"/>
+      <w:lvlText w:val="%1."/>
+      <w:lvlJc w:val="left"/>
+      <w:pPr>
+        <w:ind w:left="720" w:hanging="360"/>
+      </w:pPr>
+      <w:rPr>
+        <w:rFonts w:hint="default"/>
+      </w:rPr>
+    </w:lvl>
+    <w:lvl w:ilvl="1" w:tplc="04090019" w:tentative="1">
+      <w:start w:val="1"/>
+      <w:numFmt w:val="lowerLetter"/>
+      <w:lvlText w:val="%2."/>
+      <w:lvlJc w:val="left"/>
+      <w:pPr>
+        <w:ind w:left="1440" w:hanging="360"/>
+      </w:pPr>
+    </w:lvl>
+    <w:lvl w:ilvl="2" w:tplc="0409001B" w:tentative="1">
+      <w:start w:val="1"/>
+      <w:numFmt w:val="lowerRoman"/>
+      <w:lvlText w:val="%3."/>
+      <w:lvlJc w:val="right"/>
+      <w:pPr>
+        <w:ind w:left="2160" w:hanging="180"/>
+      </w:pPr>
+    </w:lvl>
+    <w:lvl w:ilvl="3" w:tplc="0409000F" w:tentative="1">
+      <w:start w:val="1"/>
+      <w:numFmt w:val="decimal"/>
+      <w:lvlText w:val="%4."/>
+      <w:lvlJc w:val="left"/>
+      <w:pPr>
+        <w:ind w:left="2880" w:hanging="360"/>
+      </w:pPr>
+    </w:lvl>
+    <w:lvl w:ilvl="4" w:tplc="04090019" w:tentative="1">
+      <w:start w:val="1"/>
+      <w:numFmt w:val="lowerLetter"/>
+      <w:lvlText w:val="%5."/>
+      <w:lvlJc w:val="left"/>
+      <w:pPr>
+        <w:ind w:left="3600" w:hanging="360"/>
+      </w:pPr>
+    </w:lvl>
+    <w:lvl w:ilvl="5" w:tplc="0409001B" w:tentative="1">
+      <w:start w:val="1"/>
+      <w:numFmt w:val="lowerRoman"/>
+      <w:lvlText w:val="%6."/>
+      <w:lvlJc w:val="right"/>
+      <w:pPr>
+        <w:ind w:left="4320" w:hanging="180"/>
+      </w:pPr>
+    </w:lvl>
+    <w:lvl w:ilvl="6" w:tplc="0409000F" w:tentative="1">
+      <w:start w:val="1"/>
+      <w:numFmt w:val="decimal"/>
+      <w:lvlText w:val="%7."/>
+      <w:lvlJc w:val="left"/>
+      <w:pPr>
+        <w:ind w:left="5040" w:hanging="360"/>
+      </w:pPr>
+    </w:lvl>
+    <w:lvl w:ilvl="7" w:tplc="04090019" w:tentative="1">
+      <w:start w:val="1"/>
+      <w:numFmt w:val="lowerLetter"/>
+      <w:lvlText w:val="%8."/>
+      <w:lvlJc w:val="left"/>
+      <w:pPr>
+        <w:ind w:left="5760" w:hanging="360"/>
+      </w:pPr>
+    </w:lvl>
+    <w:lvl w:ilvl="8" w:tplc="0409001B" w:tentative="1">
+      <w:start w:val="1"/>
+      <w:numFmt w:val="lowerRoman"/>
+      <w:lvlText w:val="%9."/>
+      <w:lvlJc w:val="right"/>
+      <w:pPr>
+        <w:ind w:left="6480" w:hanging="180"/>
+      </w:pPr>
+    </w:lvl>
+  </w:abstractNum>
+  <w:abstractNum w:abstractNumId="3">
     <w:nsid w:val="514B781C"/>
     <w:multiLevelType w:val="hybridMultilevel"/>
     <w:tmpl w:val="756088AC"/>
@@ -3656,7 +3540,7 @@
       </w:rPr>
     </w:lvl>
   </w:abstractNum>
-  <w:abstractNum w:abstractNumId="2">
+  <w:abstractNum w:abstractNumId="4">
     <w:nsid w:val="54772924"/>
     <w:multiLevelType w:val="hybridMultilevel"/>
     <w:tmpl w:val="240E83BA"/>
@@ -3769,7 +3653,7 @@
       </w:rPr>
     </w:lvl>
   </w:abstractNum>
-  <w:abstractNum w:abstractNumId="3">
+  <w:abstractNum w:abstractNumId="5">
     <w:nsid w:val="68B818E9"/>
     <w:multiLevelType w:val="hybridMultilevel"/>
     <w:tmpl w:val="AA92111A"/>
@@ -3882,7 +3766,120 @@
       </w:rPr>
     </w:lvl>
   </w:abstractNum>
-  <w:abstractNum w:abstractNumId="4">
+  <w:abstractNum w:abstractNumId="6">
+    <w:nsid w:val="795A5732"/>
+    <w:multiLevelType w:val="hybridMultilevel"/>
+    <w:tmpl w:val="E4D8E0FA"/>
+    <w:lvl w:ilvl="0" w:tplc="04090001">
+      <w:start w:val="1"/>
+      <w:numFmt w:val="bullet"/>
+      <w:lvlText w:val=""/>
+      <w:lvlJc w:val="left"/>
+      <w:pPr>
+        <w:ind w:left="720" w:hanging="360"/>
+      </w:pPr>
+      <w:rPr>
+        <w:rFonts w:ascii="Symbol" w:hAnsi="Symbol" w:hint="default"/>
+      </w:rPr>
+    </w:lvl>
+    <w:lvl w:ilvl="1" w:tplc="04090003" w:tentative="1">
+      <w:start w:val="1"/>
+      <w:numFmt w:val="bullet"/>
+      <w:lvlText w:val="o"/>
+      <w:lvlJc w:val="left"/>
+      <w:pPr>
+        <w:ind w:left="1440" w:hanging="360"/>
+      </w:pPr>
+      <w:rPr>
+        <w:rFonts w:ascii="Courier New" w:hAnsi="Courier New" w:cs="Courier New" w:hint="default"/>
+      </w:rPr>
+    </w:lvl>
+    <w:lvl w:ilvl="2" w:tplc="04090005" w:tentative="1">
+      <w:start w:val="1"/>
+      <w:numFmt w:val="bullet"/>
+      <w:lvlText w:val=""/>
+      <w:lvlJc w:val="left"/>
+      <w:pPr>
+        <w:ind w:left="2160" w:hanging="360"/>
+      </w:pPr>
+      <w:rPr>
+        <w:rFonts w:ascii="Wingdings" w:hAnsi="Wingdings" w:hint="default"/>
+      </w:rPr>
+    </w:lvl>
+    <w:lvl w:ilvl="3" w:tplc="04090001" w:tentative="1">
+      <w:start w:val="1"/>
+      <w:numFmt w:val="bullet"/>
+      <w:lvlText w:val=""/>
+      <w:lvlJc w:val="left"/>
+      <w:pPr>
+        <w:ind w:left="2880" w:hanging="360"/>
+      </w:pPr>
+      <w:rPr>
+        <w:rFonts w:ascii="Symbol" w:hAnsi="Symbol" w:hint="default"/>
+      </w:rPr>
+    </w:lvl>
+    <w:lvl w:ilvl="4" w:tplc="04090003" w:tentative="1">
+      <w:start w:val="1"/>
+      <w:numFmt w:val="bullet"/>
+      <w:lvlText w:val="o"/>
+      <w:lvlJc w:val="left"/>
+      <w:pPr>
+        <w:ind w:left="3600" w:hanging="360"/>
+      </w:pPr>
+      <w:rPr>
+        <w:rFonts w:ascii="Courier New" w:hAnsi="Courier New" w:cs="Courier New" w:hint="default"/>
+      </w:rPr>
+    </w:lvl>
+    <w:lvl w:ilvl="5" w:tplc="04090005" w:tentative="1">
+      <w:start w:val="1"/>
+      <w:numFmt w:val="bullet"/>
+      <w:lvlText w:val=""/>
+      <w:lvlJc w:val="left"/>
+      <w:pPr>
+        <w:ind w:left="4320" w:hanging="360"/>
+      </w:pPr>
+      <w:rPr>
+        <w:rFonts w:ascii="Wingdings" w:hAnsi="Wingdings" w:hint="default"/>
+      </w:rPr>
+    </w:lvl>
+    <w:lvl w:ilvl="6" w:tplc="04090001" w:tentative="1">
+      <w:start w:val="1"/>
+      <w:numFmt w:val="bullet"/>
+      <w:lvlText w:val=""/>
+      <w:lvlJc w:val="left"/>
+      <w:pPr>
+        <w:ind w:left="5040" w:hanging="360"/>
+      </w:pPr>
+      <w:rPr>
+        <w:rFonts w:ascii="Symbol" w:hAnsi="Symbol" w:hint="default"/>
+      </w:rPr>
+    </w:lvl>
+    <w:lvl w:ilvl="7" w:tplc="04090003" w:tentative="1">
+      <w:start w:val="1"/>
+      <w:numFmt w:val="bullet"/>
+      <w:lvlText w:val="o"/>
+      <w:lvlJc w:val="left"/>
+      <w:pPr>
+        <w:ind w:left="5760" w:hanging="360"/>
+      </w:pPr>
+      <w:rPr>
+        <w:rFonts w:ascii="Courier New" w:hAnsi="Courier New" w:cs="Courier New" w:hint="default"/>
+      </w:rPr>
+    </w:lvl>
+    <w:lvl w:ilvl="8" w:tplc="04090005" w:tentative="1">
+      <w:start w:val="1"/>
+      <w:numFmt w:val="bullet"/>
+      <w:lvlText w:val=""/>
+      <w:lvlJc w:val="left"/>
+      <w:pPr>
+        <w:ind w:left="6480" w:hanging="360"/>
+      </w:pPr>
+      <w:rPr>
+        <w:rFonts w:ascii="Wingdings" w:hAnsi="Wingdings" w:hint="default"/>
+      </w:rPr>
+    </w:lvl>
+  </w:abstractNum>
+  <w:abstractNum w:abstractNumId="7">
     <w:nsid w:val="7E2F148D"/>
     <w:multiLevelType w:val="hybridMultilevel"/>
     <w:tmpl w:val="4C9205CC"/>
@@ -3995,19 +3992,120 @@
       </w:rPr>
     </w:lvl>
   </w:abstractNum>
+  <w:abstractNum w:abstractNumId="8">
+    <w:nsid w:val="7E3E6CC1"/>
+    <w:multiLevelType w:val="hybridMultilevel"/>
+    <w:tmpl w:val="3ADA13E4"/>
+    <w:lvl w:ilvl="0" w:tplc="0409000F">
+      <w:start w:val="1"/>
+      <w:numFmt w:val="decimal"/>
+      <w:lvlText w:val="%1."/>
+      <w:lvlJc w:val="left"/>
+      <w:pPr>
+        <w:ind w:left="720" w:hanging="360"/>
+      </w:pPr>
+      <w:rPr>
+        <w:rFonts w:hint="default"/>
+      </w:rPr>
+    </w:lvl>
+    <w:lvl w:ilvl="1" w:tplc="04090019" w:tentative="1">
+      <w:start w:val="1"/>
+      <w:numFmt w:val="lowerLetter"/>
+      <w:lvlText w:val="%2."/>
+      <w:lvlJc w:val="left"/>
+      <w:pPr>
+        <w:ind w:left="1440" w:hanging="360"/>
+      </w:pPr>
+    </w:lvl>
+    <w:lvl w:ilvl="2" w:tplc="0409001B" w:tentative="1">
+      <w:start w:val="1"/>
+      <w:numFmt w:val="lowerRoman"/>
+      <w:lvlText w:val="%3."/>
+      <w:lvlJc w:val="right"/>
+      <w:pPr>
+        <w:ind w:left="2160" w:hanging="180"/>
+      </w:pPr>
+    </w:lvl>
+    <w:lvl w:ilvl="3" w:tplc="0409000F" w:tentative="1">
+      <w:start w:val="1"/>
+      <w:numFmt w:val="decimal"/>
+      <w:lvlText w:val="%4."/>
+      <w:lvlJc w:val="left"/>
+      <w:pPr>
+        <w:ind w:left="2880" w:hanging="360"/>
+      </w:pPr>
+    </w:lvl>
+    <w:lvl w:ilvl="4" w:tplc="04090019" w:tentative="1">
+      <w:start w:val="1"/>
+      <w:numFmt w:val="lowerLetter"/>
+      <w:lvlText w:val="%5."/>
+      <w:lvlJc w:val="left"/>
+      <w:pPr>
+        <w:ind w:left="3600" w:hanging="360"/>
+      </w:pPr>
+    </w:lvl>
+    <w:lvl w:ilvl="5" w:tplc="0409001B" w:tentative="1">
+      <w:start w:val="1"/>
+      <w:numFmt w:val="lowerRoman"/>
+      <w:lvlText w:val="%6."/>
+      <w:lvlJc w:val="right"/>
+      <w:pPr>
+        <w:ind w:left="4320" w:hanging="180"/>
+      </w:pPr>
+    </w:lvl>
+    <w:lvl w:ilvl="6" w:tplc="0409000F" w:tentative="1">
+      <w:start w:val="1"/>
+      <w:numFmt w:val="decimal"/>
+      <w:lvlText w:val="%7."/>
+      <w:lvlJc w:val="left"/>
+      <w:pPr>
+        <w:ind w:left="5040" w:hanging="360"/>
+      </w:pPr>
+    </w:lvl>
+    <w:lvl w:ilvl="7" w:tplc="04090019" w:tentative="1">
+      <w:start w:val="1"/>
+      <w:numFmt w:val="lowerLetter"/>
+      <w:lvlText w:val="%8."/>
+      <w:lvlJc w:val="left"/>
+      <w:pPr>
+        <w:ind w:left="5760" w:hanging="360"/>
+      </w:pPr>
+    </w:lvl>
+    <w:lvl w:ilvl="8" w:tplc="0409001B" w:tentative="1">
+      <w:start w:val="1"/>
+      <w:numFmt w:val="lowerRoman"/>
+      <w:lvlText w:val="%9."/>
+      <w:lvlJc w:val="right"/>
+      <w:pPr>
+        <w:ind w:left="6480" w:hanging="180"/>
+      </w:pPr>
+    </w:lvl>
+  </w:abstractNum>
   <w:num w:numId="1">
+    <w:abstractNumId w:val="5"/>
+  </w:num>
+  <w:num w:numId="2">
+    <w:abstractNumId w:val="7"/>
+  </w:num>
+  <w:num w:numId="3">
+    <w:abstractNumId w:val="1"/>
+  </w:num>
+  <w:num w:numId="4">
     <w:abstractNumId w:val="3"/>
   </w:num>
-  <w:num w:numId="2">
+  <w:num w:numId="5">
     <w:abstractNumId w:val="4"/>
   </w:num>
-  <w:num w:numId="3">
+  <w:num w:numId="6">
+    <w:abstractNumId w:val="6"/>
+  </w:num>
+  <w:num w:numId="7">
+    <w:abstractNumId w:val="8"/>
+  </w:num>
+  <w:num w:numId="8">
     <w:abstractNumId w:val="0"/>
   </w:num>
-  <w:num w:numId="4">
-    <w:abstractNumId w:val="1"/>
-  </w:num>
-  <w:num w:numId="5">
+  <w:num w:numId="9">
     <w:abstractNumId w:val="2"/>
   </w:num>
 </w:numbering>
@@ -4222,6 +4320,28 @@
       <w:sz w:val="32"/>
       <w:szCs w:val="20"/>
       <w:lang w:eastAsia="ru-RU"/>
+    </w:rPr>
+  </w:style>
+  <w:style w:type="paragraph" w:styleId="Heading3">
+    <w:name w:val="heading 3"/>
+    <w:basedOn w:val="Normal"/>
+    <w:next w:val="Normal"/>
+    <w:link w:val="Heading3Char"/>
+    <w:uiPriority w:val="9"/>
+    <w:unhideWhenUsed/>
+    <w:qFormat/>
+    <w:rsid w:val="00B31A46"/>
+    <w:pPr>
+      <w:keepNext/>
+      <w:keepLines/>
+      <w:spacing w:before="200" w:after="0"/>
+      <w:outlineLvl w:val="2"/>
+    </w:pPr>
+    <w:rPr>
+      <w:rFonts w:asciiTheme="majorHAnsi" w:eastAsiaTheme="majorEastAsia" w:hAnsiTheme="majorHAnsi" w:cstheme="majorBidi"/>
+      <w:b/>
+      <w:bCs/>
+      <w:color w:val="4F81BD" w:themeColor="accent1"/>
     </w:rPr>
   </w:style>
   <w:style w:type="paragraph" w:styleId="Heading4">
@@ -4436,6 +4556,19 @@
       <w:color w:val="4F81BD" w:themeColor="accent1"/>
     </w:rPr>
   </w:style>
+  <w:style w:type="character" w:customStyle="1" w:styleId="Heading3Char">
+    <w:name w:val="Heading 3 Char"/>
+    <w:basedOn w:val="DefaultParagraphFont"/>
+    <w:link w:val="Heading3"/>
+    <w:uiPriority w:val="9"/>
+    <w:rsid w:val="00B31A46"/>
+    <w:rPr>
+      <w:rFonts w:asciiTheme="majorHAnsi" w:eastAsiaTheme="majorEastAsia" w:hAnsiTheme="majorHAnsi" w:cstheme="majorBidi"/>
+      <w:b/>
+      <w:bCs/>
+      <w:color w:val="4F81BD" w:themeColor="accent1"/>
+    </w:rPr>
+  </w:style>
 </w:styles>
 </file>
 
@@ -4648,6 +4781,28 @@
       <w:sz w:val="32"/>
       <w:szCs w:val="20"/>
       <w:lang w:eastAsia="ru-RU"/>
+    </w:rPr>
+  </w:style>
+  <w:style w:type="paragraph" w:styleId="Heading3">
+    <w:name w:val="heading 3"/>
+    <w:basedOn w:val="Normal"/>
+    <w:next w:val="Normal"/>
+    <w:link w:val="Heading3Char"/>
+    <w:uiPriority w:val="9"/>
+    <w:unhideWhenUsed/>
+    <w:qFormat/>
+    <w:rsid w:val="00B31A46"/>
+    <w:pPr>
+      <w:keepNext/>
+      <w:keepLines/>
+      <w:spacing w:before="200" w:after="0"/>
+      <w:outlineLvl w:val="2"/>
+    </w:pPr>
+    <w:rPr>
+      <w:rFonts w:asciiTheme="majorHAnsi" w:eastAsiaTheme="majorEastAsia" w:hAnsiTheme="majorHAnsi" w:cstheme="majorBidi"/>
+      <w:b/>
+      <w:bCs/>
+      <w:color w:val="4F81BD" w:themeColor="accent1"/>
     </w:rPr>
   </w:style>
   <w:style w:type="paragraph" w:styleId="Heading4">
@@ -4859,6 +5014,19 @@
       <w:bCs/>
       <w:i/>
       <w:iCs/>
+      <w:color w:val="4F81BD" w:themeColor="accent1"/>
+    </w:rPr>
+  </w:style>
+  <w:style w:type="character" w:customStyle="1" w:styleId="Heading3Char">
+    <w:name w:val="Heading 3 Char"/>
+    <w:basedOn w:val="DefaultParagraphFont"/>
+    <w:link w:val="Heading3"/>
+    <w:uiPriority w:val="9"/>
+    <w:rsid w:val="00B31A46"/>
+    <w:rPr>
+      <w:rFonts w:asciiTheme="majorHAnsi" w:eastAsiaTheme="majorEastAsia" w:hAnsiTheme="majorHAnsi" w:cstheme="majorBidi"/>
+      <w:b/>
+      <w:bCs/>
       <w:color w:val="4F81BD" w:themeColor="accent1"/>
     </w:rPr>
   </w:style>
@@ -5148,4 +5316,16 @@
   <a:objectDefaults/>
   <a:extraClrSchemeLst/>
 </a:theme>
+</file>
+
+<file path=customXml/item1.xml><?xml version="1.0" encoding="utf-8"?>
+<b:Sources xmlns:b="http://schemas.openxmlformats.org/officeDocument/2006/bibliography" xmlns="http://schemas.openxmlformats.org/officeDocument/2006/bibliography" SelectedStyle="\APA.XSL" StyleName="APA"/>
+</file>
+
+<file path=customXml/itemProps1.xml><?xml version="1.0" encoding="utf-8"?>
+<ds:datastoreItem xmlns:ds="http://schemas.openxmlformats.org/officeDocument/2006/customXml" ds:itemID="{5A9EF8F5-E493-4B2A-A0AE-9C729C4EF9CA}">
+  <ds:schemaRefs>
+    <ds:schemaRef ds:uri="http://schemas.openxmlformats.org/officeDocument/2006/bibliography"/>
+  </ds:schemaRefs>
+</ds:datastoreItem>
 </file>
</xml_diff>

<commit_message>
Update practice report v1.07
</commit_message>
<xml_diff>
--- a/Others/Lina_Diplom/pract1_ru.docx
+++ b/Others/Lina_Diplom/pract1_ru.docx
@@ -29,17 +29,18 @@
         <w:rPr>
           <w:b/>
           <w:color w:val="FF0000"/>
-          <w:lang w:val="ru-RU"/>
-        </w:rPr>
-        <w:t>6</w:t>
-      </w:r>
+        </w:rPr>
+        <w:t xml:space="preserve">7 </w:t>
+      </w:r>
+      <w:bookmarkStart w:id="0" w:name="_GoBack"/>
+      <w:bookmarkEnd w:id="0"/>
       <w:r>
         <w:rPr>
           <w:b/>
           <w:color w:val="FF0000"/>
           <w:lang w:val="ru-RU"/>
         </w:rPr>
-        <w:t xml:space="preserve"> – 05/0</w:t>
+        <w:t>– 05/0</w:t>
       </w:r>
       <w:r>
         <w:rPr>
@@ -49,8 +50,6 @@
         </w:rPr>
         <w:t>7</w:t>
       </w:r>
-      <w:bookmarkStart w:id="0" w:name="_GoBack"/>
-      <w:bookmarkEnd w:id="0"/>
       <w:r>
         <w:rPr>
           <w:b/>
@@ -2475,19 +2474,43 @@
         <w:rPr>
           <w:lang w:val="uk-UA"/>
         </w:rPr>
-        <w:t>В зависимости от степени детализации процессов существует несколько уровней DF диаграмм. Для создания личного кабинета спроектируем DF диаграммы 0-го и 1-го уровней (</w:t>
-      </w:r>
-      <w:r>
-        <w:rPr>
-          <w:lang w:val="uk-UA"/>
-        </w:rPr>
-        <w:t>Р</w:t>
-      </w:r>
-      <w:r>
-        <w:rPr>
-          <w:lang w:val="uk-UA"/>
-        </w:rPr>
-        <w:t>ис 2.1.1 и Рис 2.1.2).</w:t>
+        <w:t xml:space="preserve">В зависимости от степени детализации процессов существует несколько уровней DF диаграмм. Для создания личного кабинета спроектируем </w:t>
+      </w:r>
+      <w:r>
+        <w:rPr>
+          <w:lang w:val="uk-UA"/>
+        </w:rPr>
+        <w:t xml:space="preserve">Data Flow </w:t>
+      </w:r>
+      <w:r>
+        <w:rPr>
+          <w:lang w:val="uk-UA"/>
+        </w:rPr>
+        <w:t>диаграммы 0-го и 1-го уровней (</w:t>
+      </w:r>
+      <w:r>
+        <w:rPr>
+          <w:lang w:val="uk-UA"/>
+        </w:rPr>
+        <w:t>р</w:t>
+      </w:r>
+      <w:r>
+        <w:rPr>
+          <w:lang w:val="uk-UA"/>
+        </w:rPr>
+        <w:t xml:space="preserve">ис 2.1.1 и </w:t>
+      </w:r>
+      <w:r>
+        <w:rPr>
+          <w:lang w:val="uk-UA"/>
+        </w:rPr>
+        <w:t>р</w:t>
+      </w:r>
+      <w:r>
+        <w:rPr>
+          <w:lang w:val="uk-UA"/>
+        </w:rPr>
+        <w:t>ис 2.1.2).</w:t>
       </w:r>
     </w:p>
     <w:p>
@@ -2508,7 +2531,7 @@
       <w:pPr>
         <w:pStyle w:val="BodyText"/>
         <w:rPr>
-          <w:lang w:val="uk-UA"/>
+          <w:lang w:val="ru-RU"/>
         </w:rPr>
       </w:pPr>
       <w:r>
@@ -2516,13 +2539,58 @@
           <w:lang w:val="uk-UA"/>
         </w:rPr>
         <w:lastRenderedPageBreak/>
-        <w:t>Две внешние сущности «Клиент» и «Предприятие» представляют собой физический и материальный объекты, являющиеся источником или приемником системных данных.</w:t>
+        <w:t>Две внешние сущности «Клиент» и «Предприятие» представляют собой объекты, являющиеся источником или приемником системных данных.</w:t>
       </w:r>
     </w:p>
     <w:p>
       <w:pPr>
         <w:pStyle w:val="BodyText"/>
         <w:rPr>
+          <w:lang w:val="ru-RU"/>
+        </w:rPr>
+      </w:pPr>
+      <w:r>
+        <w:rPr>
+          <w:lang w:val="ru-RU"/>
+        </w:rPr>
+        <w:t xml:space="preserve">Основным процессом </w:t>
+      </w:r>
+      <w:r>
+        <w:rPr>
+          <w:lang w:val="uk-UA"/>
+        </w:rPr>
+        <w:t xml:space="preserve">Data Flow </w:t>
+      </w:r>
+      <w:r>
+        <w:rPr>
+          <w:lang w:val="uk-UA"/>
+        </w:rPr>
+        <w:t>диаграммы 0-</w:t>
+      </w:r>
+      <w:r>
+        <w:rPr>
+          <w:lang w:val="uk-UA"/>
+        </w:rPr>
+        <w:t>го уровня является процесс «Управление телекоммуникационными услугами и счетами»</w:t>
+      </w:r>
+      <w:r>
+        <w:rPr>
+          <w:lang w:val="uk-UA"/>
+        </w:rPr>
+        <w:t>.</w:t>
+      </w:r>
+      <w:r>
+        <w:rPr>
+          <w:color w:val="FF0000"/>
+          <w:lang w:val="uk-UA"/>
+        </w:rPr>
+        <w:t xml:space="preserve"> Он описывает основные функции...</w:t>
+      </w:r>
+    </w:p>
+    <w:p>
+      <w:pPr>
+        <w:pStyle w:val="BodyText"/>
+        <w:rPr>
           <w:lang w:val="uk-UA"/>
         </w:rPr>
       </w:pPr>
@@ -2548,6 +2616,7 @@
     <w:p>
       <w:pPr>
         <w:pStyle w:val="BodyText"/>
+        <w:jc w:val="center"/>
         <w:rPr>
           <w:lang w:val="uk-UA"/>
         </w:rPr>
@@ -2557,10 +2626,10 @@
           <w:noProof/>
         </w:rPr>
         <w:drawing>
-          <wp:inline distT="0" distB="0" distL="0" distR="0" wp14:anchorId="7F538262" wp14:editId="41BDE95B">
-            <wp:extent cx="5943600" cy="741680"/>
+          <wp:inline distT="0" distB="0" distL="0" distR="0">
+            <wp:extent cx="5247395" cy="913273"/>
             <wp:effectExtent l="0" t="0" r="0" b="1270"/>
-            <wp:docPr id="1" name="Picture 1" descr="C:\parkhomchuk\downloads\1.png"/>
+            <wp:docPr id="5" name="Picture 5" descr="C:\parkhomchuk\Repositories\VLPA_DEV\Others\Lina_Diplom\diagrams\DFD-0_ru.png"/>
             <wp:cNvGraphicFramePr>
               <a:graphicFrameLocks xmlns:a="http://schemas.openxmlformats.org/drawingml/2006/main" noChangeAspect="1"/>
             </wp:cNvGraphicFramePr>
@@ -2568,7 +2637,7 @@
               <a:graphicData uri="http://schemas.openxmlformats.org/drawingml/2006/picture">
                 <pic:pic xmlns:pic="http://schemas.openxmlformats.org/drawingml/2006/picture">
                   <pic:nvPicPr>
-                    <pic:cNvPr id="0" name="Picture 1" descr="C:\parkhomchuk\downloads\1.png"/>
+                    <pic:cNvPr id="0" name="Picture 1" descr="C:\parkhomchuk\Repositories\VLPA_DEV\Others\Lina_Diplom\diagrams\DFD-0_ru.png"/>
                     <pic:cNvPicPr>
                       <a:picLocks noChangeAspect="1" noChangeArrowheads="1"/>
                     </pic:cNvPicPr>
@@ -2589,7 +2658,7 @@
                   <pic:spPr bwMode="auto">
                     <a:xfrm>
                       <a:off x="0" y="0"/>
-                      <a:ext cx="5943600" cy="741680"/>
+                      <a:ext cx="5247953" cy="913370"/>
                     </a:xfrm>
                     <a:prstGeom prst="rect">
                       <a:avLst/>
@@ -2608,14 +2677,6 @@
     </w:p>
     <w:p>
       <w:pPr>
-        <w:pStyle w:val="BodyText"/>
-        <w:rPr>
-          <w:lang w:val="uk-UA"/>
-        </w:rPr>
-      </w:pPr>
-    </w:p>
-    <w:p>
-      <w:pPr>
         <w:jc w:val="center"/>
         <w:rPr>
           <w:lang w:val="uk-UA"/>
@@ -2625,115 +2686,105 @@
         <w:rPr>
           <w:lang w:val="ru-RU"/>
         </w:rPr>
-        <w:t xml:space="preserve">Рис. 2.1.1. </w:t>
-      </w:r>
-      <w:r>
-        <w:t>DF</w:t>
-      </w:r>
-      <w:r>
-        <w:rPr>
-          <w:lang w:val="ru-RU"/>
-        </w:rPr>
-        <w:t xml:space="preserve"> д</w:t>
-      </w:r>
-      <w:r>
-        <w:rPr>
-          <w:lang w:val="uk-UA"/>
-        </w:rPr>
-        <w:t>іаграмма 0-го рівня</w:t>
-      </w:r>
-    </w:p>
-    <w:p>
-      <w:pPr>
-        <w:rPr>
-          <w:lang w:val="uk-UA"/>
-        </w:rPr>
-      </w:pPr>
-      <w:r>
-        <w:rPr>
-          <w:lang w:val="uk-UA"/>
-        </w:rPr>
-        <w:t xml:space="preserve">Можна деталізувати </w:t>
-      </w:r>
-      <w:r>
-        <w:rPr>
-          <w:lang w:val="uk-UA"/>
-        </w:rPr>
-        <w:t xml:space="preserve">основний </w:t>
-      </w:r>
-      <w:r>
-        <w:rPr>
-          <w:lang w:val="uk-UA"/>
-        </w:rPr>
-        <w:t xml:space="preserve">процес, </w:t>
-      </w:r>
-      <w:r>
-        <w:rPr>
-          <w:lang w:val="uk-UA"/>
-        </w:rPr>
-        <w:t>розбивши його на декілька окремих специфічних</w:t>
-      </w:r>
-      <w:r>
-        <w:rPr>
-          <w:lang w:val="uk-UA"/>
-        </w:rPr>
-        <w:t xml:space="preserve"> підпроцесів</w:t>
-      </w:r>
-      <w:r>
-        <w:rPr>
-          <w:lang w:val="uk-UA"/>
+        <w:t>Рис</w:t>
+      </w:r>
+      <w:r>
+        <w:rPr>
+          <w:lang w:val="ru-RU"/>
+        </w:rPr>
+        <w:t>унок</w:t>
+      </w:r>
+      <w:r>
+        <w:rPr>
+          <w:lang w:val="ru-RU"/>
+        </w:rPr>
+        <w:t xml:space="preserve"> 2.1.1. </w:t>
+      </w:r>
+      <w:r>
+        <w:t>D</w:t>
+      </w:r>
+      <w:r>
+        <w:t>ata</w:t>
+      </w:r>
+      <w:r>
+        <w:rPr>
+          <w:lang w:val="ru-RU"/>
         </w:rPr>
         <w:t xml:space="preserve"> </w:t>
       </w:r>
       <w:r>
-        <w:rPr>
-          <w:lang w:val="uk-UA"/>
-        </w:rPr>
-        <w:t xml:space="preserve">. Для цього ми створили </w:t>
-      </w:r>
-      <w:r>
-        <w:rPr>
-          <w:lang w:val="uk-UA"/>
-        </w:rPr>
-        <w:t xml:space="preserve">Data Flow </w:t>
-      </w:r>
-      <w:r>
-        <w:rPr>
-          <w:lang w:val="uk-UA"/>
-        </w:rPr>
-        <w:t>діаграму 1 рівня (</w:t>
-      </w:r>
-      <w:r>
-        <w:rPr>
-          <w:lang w:val="uk-UA"/>
-        </w:rPr>
-        <w:t>Рис</w:t>
-      </w:r>
-      <w:r>
-        <w:rPr>
-          <w:lang w:val="uk-UA"/>
-        </w:rPr>
-        <w:t>. 2.</w:t>
-      </w:r>
-      <w:r>
-        <w:rPr>
-          <w:lang w:val="uk-UA"/>
-        </w:rPr>
-        <w:t>1.</w:t>
-      </w:r>
-      <w:r>
-        <w:rPr>
-          <w:lang w:val="uk-UA"/>
-        </w:rPr>
-        <w:t>2).</w:t>
-      </w:r>
-    </w:p>
-    <w:p>
-      <w:pPr>
-        <w:rPr>
-          <w:lang w:val="uk-UA"/>
-        </w:rPr>
-      </w:pPr>
+        <w:t>F</w:t>
+      </w:r>
+      <w:r>
+        <w:t>low</w:t>
+      </w:r>
+      <w:r>
+        <w:rPr>
+          <w:lang w:val="ru-RU"/>
+        </w:rPr>
+        <w:t xml:space="preserve"> </w:t>
+      </w:r>
+      <w:r>
+        <w:rPr>
+          <w:lang w:val="ru-RU"/>
+        </w:rPr>
+        <w:t>диаграмма</w:t>
+      </w:r>
+      <w:r>
+        <w:rPr>
+          <w:lang w:val="uk-UA"/>
+        </w:rPr>
+        <w:t xml:space="preserve"> 0-го </w:t>
+      </w:r>
+      <w:r>
+        <w:rPr>
+          <w:lang w:val="uk-UA"/>
+        </w:rPr>
+        <w:t>уровня</w:t>
+      </w:r>
+    </w:p>
+    <w:p>
+      <w:pPr>
+        <w:rPr>
+          <w:lang w:val="uk-UA"/>
+        </w:rPr>
+      </w:pPr>
+      <w:r>
+        <w:rPr>
+          <w:lang w:val="uk-UA"/>
+        </w:rPr>
+        <w:t>О</w:t>
+      </w:r>
+      <w:r>
+        <w:rPr>
+          <w:lang w:val="uk-UA"/>
+        </w:rPr>
+        <w:t xml:space="preserve">сновной процесс </w:t>
+      </w:r>
+      <w:r>
+        <w:rPr>
+          <w:lang w:val="uk-UA"/>
+        </w:rPr>
+        <w:t>м</w:t>
+      </w:r>
+      <w:r>
+        <w:rPr>
+          <w:lang w:val="uk-UA"/>
+        </w:rPr>
+        <w:t xml:space="preserve">ожно детализировать, разбив его на несколько </w:t>
+      </w:r>
+      <w:r>
+        <w:rPr>
+          <w:lang w:val="uk-UA"/>
+        </w:rPr>
+        <w:t>отдельных</w:t>
+      </w:r>
+      <w:r>
+        <w:rPr>
+          <w:lang w:val="uk-UA"/>
+        </w:rPr>
+        <w:t xml:space="preserve"> специфических подпроцессов. Для этого мы создали Data Flow диаграмму 1 уровня (рис. 2.1.2).</w:t>
+      </w:r>
     </w:p>
     <w:p>
       <w:pPr>
@@ -2747,9 +2798,9 @@
         </w:rPr>
         <w:drawing>
           <wp:inline distT="0" distB="0" distL="0" distR="0">
-            <wp:extent cx="5943600" cy="3898900"/>
-            <wp:effectExtent l="0" t="0" r="0" b="6350"/>
-            <wp:docPr id="3" name="Picture 3" descr="C:\parkhomchuk\PROJECTS\VLPA\Lina_diplom\diagrams\DFD-1.png"/>
+            <wp:extent cx="5939790" cy="3903980"/>
+            <wp:effectExtent l="0" t="0" r="3810" b="1270"/>
+            <wp:docPr id="7" name="Picture 7" descr="C:\parkhomchuk\Repositories\VLPA_DEV\Others\Lina_Diplom\diagrams\DFD-1_ru.png"/>
             <wp:cNvGraphicFramePr>
               <a:graphicFrameLocks xmlns:a="http://schemas.openxmlformats.org/drawingml/2006/main" noChangeAspect="1"/>
             </wp:cNvGraphicFramePr>
@@ -2757,7 +2808,7 @@
               <a:graphicData uri="http://schemas.openxmlformats.org/drawingml/2006/picture">
                 <pic:pic xmlns:pic="http://schemas.openxmlformats.org/drawingml/2006/picture">
                   <pic:nvPicPr>
-                    <pic:cNvPr id="0" name="Picture 2" descr="C:\parkhomchuk\PROJECTS\VLPA\Lina_diplom\diagrams\DFD-1.png"/>
+                    <pic:cNvPr id="0" name="Picture 2" descr="C:\parkhomchuk\Repositories\VLPA_DEV\Others\Lina_Diplom\diagrams\DFD-1_ru.png"/>
                     <pic:cNvPicPr>
                       <a:picLocks noChangeAspect="1" noChangeArrowheads="1"/>
                     </pic:cNvPicPr>
@@ -2778,7 +2829,7 @@
                   <pic:spPr bwMode="auto">
                     <a:xfrm>
                       <a:off x="0" y="0"/>
-                      <a:ext cx="5943600" cy="3898900"/>
+                      <a:ext cx="5939790" cy="3903980"/>
                     </a:xfrm>
                     <a:prstGeom prst="rect">
                       <a:avLst/>
@@ -2804,90 +2855,94 @@
       </w:pPr>
       <w:r>
         <w:rPr>
-          <w:lang w:val="uk-UA"/>
-        </w:rPr>
-        <w:t xml:space="preserve">Рис. 2.1.2. </w:t>
-      </w:r>
-      <w:r>
-        <w:t>DF</w:t>
-      </w:r>
-      <w:r>
-        <w:rPr>
-          <w:lang w:val="uk-UA"/>
-        </w:rPr>
-        <w:t xml:space="preserve"> д</w:t>
-      </w:r>
-      <w:r>
-        <w:rPr>
-          <w:lang w:val="uk-UA"/>
-        </w:rPr>
-        <w:t xml:space="preserve">іаграмма </w:t>
-      </w:r>
-      <w:r>
-        <w:rPr>
-          <w:lang w:val="uk-UA"/>
-        </w:rPr>
-        <w:t>1</w:t>
-      </w:r>
-      <w:r>
-        <w:rPr>
-          <w:lang w:val="uk-UA"/>
-        </w:rPr>
-        <w:t>-го рівня</w:t>
-      </w:r>
-    </w:p>
-    <w:p>
-      <w:pPr>
-        <w:rPr>
-          <w:lang w:val="uk-UA"/>
-        </w:rPr>
-      </w:pPr>
-    </w:p>
-    <w:p>
-      <w:pPr>
-        <w:rPr>
-          <w:lang w:val="uk-UA"/>
-        </w:rPr>
-      </w:pPr>
-      <w:r>
-        <w:rPr>
-          <w:lang w:val="uk-UA"/>
-        </w:rPr>
-        <w:lastRenderedPageBreak/>
-        <w:t xml:space="preserve">На </w:t>
-      </w:r>
-      <w:r>
-        <w:t>DF</w:t>
-      </w:r>
-      <w:r>
-        <w:rPr>
-          <w:lang w:val="uk-UA"/>
-        </w:rPr>
-        <w:t xml:space="preserve"> д</w:t>
-      </w:r>
-      <w:r>
-        <w:rPr>
-          <w:lang w:val="uk-UA"/>
-        </w:rPr>
-        <w:t xml:space="preserve">іаграмі 1го рівня </w:t>
-      </w:r>
-      <w:r>
-        <w:rPr>
-          <w:lang w:val="uk-UA"/>
-        </w:rPr>
-        <w:t xml:space="preserve">ми більш детально </w:t>
-      </w:r>
-      <w:r>
-        <w:rPr>
-          <w:lang w:val="uk-UA"/>
-        </w:rPr>
-        <w:t>описали</w:t>
-      </w:r>
-      <w:r>
-        <w:rPr>
-          <w:lang w:val="uk-UA"/>
-        </w:rPr>
-        <w:t xml:space="preserve"> функції інформаційної системи. Дані функції були зображені на діаграмі як додаткові процеси:</w:t>
+          <w:lang w:val="ru-RU"/>
+        </w:rPr>
+        <w:t>Рис</w:t>
+      </w:r>
+      <w:r>
+        <w:rPr>
+          <w:lang w:val="ru-RU"/>
+        </w:rPr>
+        <w:t>унок</w:t>
+      </w:r>
+      <w:r>
+        <w:rPr>
+          <w:lang w:val="uk-UA"/>
+        </w:rPr>
+        <w:t xml:space="preserve"> 2.1.2. </w:t>
+      </w:r>
+      <w:r>
+        <w:t>D</w:t>
+      </w:r>
+      <w:r>
+        <w:t>ata</w:t>
+      </w:r>
+      <w:r>
+        <w:rPr>
+          <w:lang w:val="ru-RU"/>
+        </w:rPr>
+        <w:t xml:space="preserve"> </w:t>
+      </w:r>
+      <w:r>
+        <w:t>F</w:t>
+      </w:r>
+      <w:r>
+        <w:t>low</w:t>
+      </w:r>
+      <w:r>
+        <w:rPr>
+          <w:lang w:val="ru-RU"/>
+        </w:rPr>
+        <w:t xml:space="preserve"> </w:t>
+      </w:r>
+      <w:r>
+        <w:rPr>
+          <w:lang w:val="ru-RU"/>
+        </w:rPr>
+        <w:t>диаграмма</w:t>
+      </w:r>
+      <w:r>
+        <w:rPr>
+          <w:lang w:val="uk-UA"/>
+        </w:rPr>
+        <w:t xml:space="preserve"> 1</w:t>
+      </w:r>
+      <w:r>
+        <w:rPr>
+          <w:lang w:val="uk-UA"/>
+        </w:rPr>
+        <w:t xml:space="preserve">-го </w:t>
+      </w:r>
+      <w:r>
+        <w:rPr>
+          <w:lang w:val="uk-UA"/>
+        </w:rPr>
+        <w:t>уровня</w:t>
+      </w:r>
+    </w:p>
+    <w:p>
+      <w:pPr>
+        <w:rPr>
+          <w:lang w:val="uk-UA"/>
+        </w:rPr>
+      </w:pPr>
+      <w:r>
+        <w:rPr>
+          <w:lang w:val="uk-UA"/>
+        </w:rPr>
+        <w:t>На Data Flow диаграмме 1</w:t>
+      </w:r>
+      <w:r>
+        <w:rPr>
+          <w:lang w:val="ru-RU"/>
+        </w:rPr>
+        <w:t>-</w:t>
+      </w:r>
+      <w:r>
+        <w:rPr>
+          <w:lang w:val="uk-UA"/>
+        </w:rPr>
+        <w:t>го уровня мы более подробно описали функции информационной системы. Данные функции были изображены на диаграмме как дополнительные процессы:</w:t>
       </w:r>
     </w:p>
     <w:p>
@@ -2905,6 +2960,7 @@
         <w:rPr>
           <w:lang w:val="uk-UA"/>
         </w:rPr>
+        <w:lastRenderedPageBreak/>
         <w:t>внесення змін до послуги (встановлення, модификація або відключення)</w:t>
       </w:r>
     </w:p>
@@ -5323,7 +5379,7 @@
 </file>
 
 <file path=customXml/itemProps1.xml><?xml version="1.0" encoding="utf-8"?>
-<ds:datastoreItem xmlns:ds="http://schemas.openxmlformats.org/officeDocument/2006/customXml" ds:itemID="{5A9EF8F5-E493-4B2A-A0AE-9C729C4EF9CA}">
+<ds:datastoreItem xmlns:ds="http://schemas.openxmlformats.org/officeDocument/2006/customXml" ds:itemID="{2B724B10-6340-48E0-9317-F97E92D9DFFF}">
   <ds:schemaRefs>
     <ds:schemaRef ds:uri="http://schemas.openxmlformats.org/officeDocument/2006/bibliography"/>
   </ds:schemaRefs>

</xml_diff>